<commit_message>
US 09  - US 10
</commit_message>
<xml_diff>
--- a/Deliverable 2/Documentations/SOEN 6481 D2.docx
+++ b/Deliverable 2/Documentations/SOEN 6481 D2.docx
@@ -1,6 +1,6 @@
 
 <file path=word/document.xml><?xml version="1.0" encoding="utf-8"?>
-<w:document xmlns:ve="http://schemas.openxmlformats.org/markup-compatibility/2006" xmlns:o="urn:schemas-microsoft-com:office:office" xmlns:r="http://schemas.openxmlformats.org/officeDocument/2006/relationships" xmlns:m="http://schemas.openxmlformats.org/officeDocument/2006/math" xmlns:v="urn:schemas-microsoft-com:vml" xmlns:wp="http://schemas.openxmlformats.org/drawingml/2006/wordprocessingDrawing" xmlns:w10="urn:schemas-microsoft-com:office:word" xmlns:w="http://schemas.openxmlformats.org/wordprocessingml/2006/main" xmlns:wne="http://schemas.microsoft.com/office/word/2006/wordml">
+<w:document xmlns:wpc="http://schemas.microsoft.com/office/word/2010/wordprocessingCanvas" xmlns:cx="http://schemas.microsoft.com/office/drawing/2014/chartex" xmlns:cx1="http://schemas.microsoft.com/office/drawing/2015/9/8/chartex" xmlns:mc="http://schemas.openxmlformats.org/markup-compatibility/2006" xmlns:o="urn:schemas-microsoft-com:office:office" xmlns:r="http://schemas.openxmlformats.org/officeDocument/2006/relationships" xmlns:m="http://schemas.openxmlformats.org/officeDocument/2006/math" xmlns:v="urn:schemas-microsoft-com:vml" xmlns:wp14="http://schemas.microsoft.com/office/word/2010/wordprocessingDrawing" xmlns:wp="http://schemas.openxmlformats.org/drawingml/2006/wordprocessingDrawing" xmlns:w10="urn:schemas-microsoft-com:office:word" xmlns:w="http://schemas.openxmlformats.org/wordprocessingml/2006/main" xmlns:w14="http://schemas.microsoft.com/office/word/2010/wordml" xmlns:w15="http://schemas.microsoft.com/office/word/2012/wordml" xmlns:w16se="http://schemas.microsoft.com/office/word/2015/wordml/symex" xmlns:wpg="http://schemas.microsoft.com/office/word/2010/wordprocessingGroup" xmlns:wpi="http://schemas.microsoft.com/office/word/2010/wordprocessingInk" xmlns:wne="http://schemas.microsoft.com/office/word/2006/wordml" xmlns:wps="http://schemas.microsoft.com/office/word/2010/wordprocessingShape" mc:Ignorable="w14 w15 w16se wp14">
   <w:body>
     <w:p>
       <w:pPr>
@@ -21,6 +21,7 @@
           <w:color w:val="000000"/>
           <w:sz w:val="24"/>
           <w:szCs w:val="24"/>
+          <w:lang w:val="en-GB" w:eastAsia="en-GB" w:bidi="ar-SA"/>
         </w:rPr>
         <w:drawing>
           <wp:inline distT="0" distB="0" distL="0" distR="0">
@@ -368,7 +369,7 @@
           <w:insideV w:val="single" w:sz="4" w:space="0" w:color="000000"/>
         </w:tblBorders>
         <w:tblLayout w:type="fixed"/>
-        <w:tblLook w:val="0400"/>
+        <w:tblLook w:val="0400" w:firstRow="0" w:lastRow="0" w:firstColumn="0" w:lastColumn="0" w:noHBand="0" w:noVBand="1"/>
       </w:tblPr>
       <w:tblGrid>
         <w:gridCol w:w="5380"/>
@@ -420,7 +421,6 @@
                 <w:szCs w:val="24"/>
               </w:rPr>
             </w:pPr>
-            <w:proofErr w:type="spellStart"/>
             <w:r>
               <w:rPr>
                 <w:rFonts w:ascii="Cambria" w:eastAsia="Cambria" w:hAnsi="Cambria" w:cs="Cambria"/>
@@ -429,18 +429,7 @@
                 <w:sz w:val="24"/>
                 <w:szCs w:val="24"/>
               </w:rPr>
-              <w:t>Stude</w:t>
-            </w:r>
-            <w:proofErr w:type="spellEnd"/>
-            <w:r>
-              <w:rPr>
-                <w:rFonts w:ascii="Cambria" w:eastAsia="Cambria" w:hAnsi="Cambria" w:cs="Cambria"/>
-                <w:b/>
-                <w:color w:val="000000"/>
-                <w:sz w:val="24"/>
-                <w:szCs w:val="24"/>
-              </w:rPr>
-              <w:t xml:space="preserve">   Student Id</w:t>
+              <w:t>Stude   Student Id</w:t>
             </w:r>
           </w:p>
         </w:tc>
@@ -463,7 +452,6 @@
                 <w:szCs w:val="24"/>
               </w:rPr>
             </w:pPr>
-            <w:proofErr w:type="spellStart"/>
             <w:r>
               <w:rPr>
                 <w:rFonts w:ascii="Cambria" w:eastAsia="Cambria" w:hAnsi="Cambria" w:cs="Cambria"/>
@@ -471,17 +459,7 @@
                 <w:sz w:val="24"/>
                 <w:szCs w:val="24"/>
               </w:rPr>
-              <w:t>Gunvansh</w:t>
-            </w:r>
-            <w:proofErr w:type="spellEnd"/>
-            <w:r>
-              <w:rPr>
-                <w:rFonts w:ascii="Cambria" w:eastAsia="Cambria" w:hAnsi="Cambria" w:cs="Cambria"/>
-                <w:color w:val="000000"/>
-                <w:sz w:val="24"/>
-                <w:szCs w:val="24"/>
-              </w:rPr>
-              <w:t xml:space="preserve"> Bhatia</w:t>
+              <w:t>Gunvansh Bhatia</w:t>
             </w:r>
           </w:p>
         </w:tc>
@@ -584,7 +562,6 @@
                 <w:szCs w:val="24"/>
               </w:rPr>
             </w:pPr>
-            <w:proofErr w:type="spellStart"/>
             <w:r>
               <w:rPr>
                 <w:rFonts w:ascii="Cambria" w:eastAsia="Cambria" w:hAnsi="Cambria" w:cs="Cambria"/>
@@ -592,29 +569,8 @@
                 <w:sz w:val="24"/>
                 <w:szCs w:val="24"/>
               </w:rPr>
-              <w:t>Vsu</w:t>
-            </w:r>
-            <w:proofErr w:type="spellEnd"/>
-            <w:r>
-              <w:rPr>
-                <w:rFonts w:ascii="Cambria" w:eastAsia="Cambria" w:hAnsi="Cambria" w:cs="Cambria"/>
-                <w:color w:val="000000"/>
-                <w:sz w:val="24"/>
-                <w:szCs w:val="24"/>
-              </w:rPr>
-              <w:t xml:space="preserve"> </w:t>
-            </w:r>
-            <w:proofErr w:type="spellStart"/>
-            <w:r>
-              <w:rPr>
-                <w:rFonts w:ascii="Cambria" w:eastAsia="Cambria" w:hAnsi="Cambria" w:cs="Cambria"/>
-                <w:color w:val="000000"/>
-                <w:sz w:val="24"/>
-                <w:szCs w:val="24"/>
-              </w:rPr>
-              <w:t>Chuchra</w:t>
-            </w:r>
-            <w:proofErr w:type="spellEnd"/>
+              <w:t>Vsu Chuchra</w:t>
+            </w:r>
           </w:p>
         </w:tc>
         <w:tc>
@@ -661,7 +617,6 @@
                 <w:szCs w:val="24"/>
               </w:rPr>
             </w:pPr>
-            <w:proofErr w:type="spellStart"/>
             <w:r>
               <w:rPr>
                 <w:rFonts w:ascii="Cambria" w:eastAsia="Cambria" w:hAnsi="Cambria" w:cs="Cambria"/>
@@ -669,29 +624,8 @@
                 <w:sz w:val="24"/>
                 <w:szCs w:val="24"/>
               </w:rPr>
-              <w:t>Ravneet</w:t>
-            </w:r>
-            <w:proofErr w:type="spellEnd"/>
-            <w:r>
-              <w:rPr>
-                <w:rFonts w:ascii="Cambria" w:eastAsia="Cambria" w:hAnsi="Cambria" w:cs="Cambria"/>
-                <w:color w:val="000000"/>
-                <w:sz w:val="24"/>
-                <w:szCs w:val="24"/>
-              </w:rPr>
-              <w:t xml:space="preserve"> Sing </w:t>
-            </w:r>
-            <w:proofErr w:type="spellStart"/>
-            <w:r>
-              <w:rPr>
-                <w:rFonts w:ascii="Cambria" w:eastAsia="Cambria" w:hAnsi="Cambria" w:cs="Cambria"/>
-                <w:color w:val="000000"/>
-                <w:sz w:val="24"/>
-                <w:szCs w:val="24"/>
-              </w:rPr>
-              <w:t>Brar</w:t>
-            </w:r>
-            <w:proofErr w:type="spellEnd"/>
+              <w:t>Ravneet Sing Brar</w:t>
+            </w:r>
           </w:p>
         </w:tc>
         <w:tc>
@@ -738,7 +672,6 @@
                 <w:szCs w:val="24"/>
               </w:rPr>
             </w:pPr>
-            <w:proofErr w:type="spellStart"/>
             <w:r>
               <w:rPr>
                 <w:rFonts w:ascii="Cambria" w:eastAsia="Cambria" w:hAnsi="Cambria" w:cs="Cambria"/>
@@ -746,29 +679,8 @@
                 <w:sz w:val="24"/>
                 <w:szCs w:val="24"/>
               </w:rPr>
-              <w:t>Vasu</w:t>
-            </w:r>
-            <w:proofErr w:type="spellEnd"/>
-            <w:r>
-              <w:rPr>
-                <w:rFonts w:ascii="Cambria" w:eastAsia="Cambria" w:hAnsi="Cambria" w:cs="Cambria"/>
-                <w:color w:val="000000"/>
-                <w:sz w:val="24"/>
-                <w:szCs w:val="24"/>
-              </w:rPr>
-              <w:t xml:space="preserve"> </w:t>
-            </w:r>
-            <w:proofErr w:type="spellStart"/>
-            <w:r>
-              <w:rPr>
-                <w:rFonts w:ascii="Cambria" w:eastAsia="Cambria" w:hAnsi="Cambria" w:cs="Cambria"/>
-                <w:color w:val="000000"/>
-                <w:sz w:val="24"/>
-                <w:szCs w:val="24"/>
-              </w:rPr>
-              <w:t>Dadhania</w:t>
-            </w:r>
-            <w:proofErr w:type="spellEnd"/>
+              <w:t>Vasu Dadhania</w:t>
+            </w:r>
           </w:p>
         </w:tc>
         <w:tc>
@@ -826,14 +738,9 @@
       <w:pPr>
         <w:pStyle w:val="Heading2"/>
       </w:pPr>
-      <w:proofErr w:type="gramStart"/>
       <w:r>
         <w:lastRenderedPageBreak/>
-        <w:t>PROBLEM 5.</w:t>
-      </w:r>
-      <w:proofErr w:type="gramEnd"/>
-      <w:r>
-        <w:t xml:space="preserve"> [70 MARKS]</w:t>
+        <w:t>PROBLEM 5. [70 MARKS]</w:t>
       </w:r>
     </w:p>
     <w:p>
@@ -915,10 +822,7 @@
         <w:t xml:space="preserve"> </w:t>
       </w:r>
       <w:r>
-        <w:t>must, based on some systematic scheme</w:t>
-      </w:r>
-      <w:r>
-        <w:t>, aim for ‘high quality’, individually as well as communally.</w:t>
+        <w:t>must, based on some systematic scheme, aim for ‘high quality’, individually as well as communally.</w:t>
       </w:r>
     </w:p>
     <w:p>
@@ -954,13 +858,7 @@
         <w:rPr>
           <w:sz w:val="24"/>
         </w:rPr>
-        <w:t>can be either local (that is, on a single user story) or global (that is, on multiple user stories). The constraints must, as appropriate, highlight TVM-related product</w:t>
-      </w:r>
-      <w:r>
-        <w:rPr>
-          <w:sz w:val="24"/>
-        </w:rPr>
-        <w:t xml:space="preserve"> quality concerns. For example, such constraints could be </w:t>
+        <w:t xml:space="preserve">can be either local (that is, on a single user story) or global (that is, on multiple user stories). The constraints must, as appropriate, highlight TVM-related product quality concerns. For example, such constraints could be </w:t>
       </w:r>
       <w:r>
         <w:rPr>
@@ -1042,76 +940,46 @@
           <w:b/>
           <w:sz w:val="24"/>
         </w:rPr>
-        <w:t>est</w:t>
+        <w:t>estimate (in story points)</w:t>
+      </w:r>
+      <w:r>
+        <w:rPr>
+          <w:sz w:val="24"/>
+        </w:rPr>
+        <w:t xml:space="preserve">, as well as with one or more </w:t>
       </w:r>
       <w:r>
         <w:rPr>
           <w:b/>
           <w:sz w:val="24"/>
         </w:rPr>
-        <w:t>imate (in story points)</w:t>
-      </w:r>
-      <w:r>
-        <w:rPr>
-          <w:sz w:val="24"/>
-        </w:rPr>
-        <w:t xml:space="preserve">, as well as with one or more </w:t>
+        <w:t>acceptance tests</w:t>
+      </w:r>
+      <w:r>
+        <w:rPr>
+          <w:sz w:val="24"/>
+        </w:rPr>
+        <w:t xml:space="preserve">. Each user story must be </w:t>
       </w:r>
       <w:r>
         <w:rPr>
           <w:b/>
           <w:sz w:val="24"/>
         </w:rPr>
-        <w:t>acceptance tests</w:t>
-      </w:r>
-      <w:r>
-        <w:rPr>
-          <w:sz w:val="24"/>
-        </w:rPr>
-        <w:t xml:space="preserve">. Each user story must be </w:t>
+        <w:t>identifiable, atomic, consistent (with respect to other user stories), implementable, validatable, and verifiable</w:t>
+      </w:r>
+      <w:r>
+        <w:rPr>
+          <w:sz w:val="24"/>
+        </w:rPr>
+        <w:t xml:space="preserve">. Each user story must also aim to </w:t>
       </w:r>
       <w:r>
         <w:rPr>
           <w:b/>
           <w:sz w:val="24"/>
         </w:rPr>
-        <w:t xml:space="preserve">identifiable, atomic, consistent (with respect to other user stories), implementable, </w:t>
-      </w:r>
-      <w:proofErr w:type="spellStart"/>
-      <w:r>
-        <w:rPr>
-          <w:b/>
-          <w:sz w:val="24"/>
-        </w:rPr>
-        <w:t>validatable</w:t>
-      </w:r>
-      <w:proofErr w:type="spellEnd"/>
-      <w:r>
-        <w:rPr>
-          <w:b/>
-          <w:sz w:val="24"/>
-        </w:rPr>
-        <w:t>, and verifiable</w:t>
-      </w:r>
-      <w:r>
-        <w:rPr>
-          <w:sz w:val="24"/>
-        </w:rPr>
-        <w:t xml:space="preserve">. Each user story must also aim to </w:t>
-      </w:r>
-      <w:r>
-        <w:rPr>
-          <w:b/>
-          <w:sz w:val="24"/>
-        </w:rPr>
-        <w:t xml:space="preserve">minimize the </w:t>
-      </w:r>
-      <w:r>
-        <w:rPr>
-          <w:b/>
-          <w:sz w:val="24"/>
-        </w:rPr>
-        <w:t>potential for ambiguity and indeterminacy</w:t>
+        <w:t>minimize the potential for ambiguity and indeterminacy</w:t>
       </w:r>
       <w:r>
         <w:rPr>
@@ -1168,7 +1036,7 @@
     </w:p>
     <w:p>
       <w:pPr>
-        <w:pStyle w:val="normal0"/>
+        <w:pStyle w:val="Normal1"/>
         <w:jc w:val="both"/>
         <w:rPr>
           <w:rFonts w:ascii="Times New Roman" w:eastAsia="Times New Roman" w:hAnsi="Times New Roman" w:cs="Times New Roman"/>
@@ -1179,7 +1047,7 @@
     </w:p>
     <w:p>
       <w:pPr>
-        <w:pStyle w:val="normal0"/>
+        <w:pStyle w:val="Normal1"/>
         <w:jc w:val="both"/>
         <w:rPr>
           <w:rFonts w:ascii="Times New Roman" w:eastAsia="Times New Roman" w:hAnsi="Times New Roman" w:cs="Times New Roman"/>
@@ -1193,58 +1061,12 @@
           <w:sz w:val="24"/>
           <w:szCs w:val="24"/>
         </w:rPr>
-        <w:t xml:space="preserve">The user story have been drafted for the </w:t>
-      </w:r>
-      <w:proofErr w:type="gramStart"/>
-      <w:r>
-        <w:rPr>
-          <w:rFonts w:ascii="Times New Roman" w:eastAsia="Times New Roman" w:hAnsi="Times New Roman" w:cs="Times New Roman"/>
-          <w:sz w:val="24"/>
-          <w:szCs w:val="24"/>
-        </w:rPr>
-        <w:t>TVM[</w:t>
-      </w:r>
-      <w:proofErr w:type="spellStart"/>
-      <w:proofErr w:type="gramEnd"/>
-      <w:r>
-        <w:rPr>
-          <w:rFonts w:ascii="Times New Roman" w:eastAsia="Times New Roman" w:hAnsi="Times New Roman" w:cs="Times New Roman"/>
-          <w:sz w:val="24"/>
-          <w:szCs w:val="24"/>
-        </w:rPr>
-        <w:t>Övergaard</w:t>
-      </w:r>
-      <w:proofErr w:type="spellEnd"/>
-      <w:r>
-        <w:rPr>
-          <w:rFonts w:ascii="Times New Roman" w:eastAsia="Times New Roman" w:hAnsi="Times New Roman" w:cs="Times New Roman"/>
-          <w:sz w:val="24"/>
-          <w:szCs w:val="24"/>
-        </w:rPr>
-        <w:t xml:space="preserve">, </w:t>
-      </w:r>
-      <w:proofErr w:type="spellStart"/>
-      <w:r>
-        <w:rPr>
-          <w:rFonts w:ascii="Times New Roman" w:eastAsia="Times New Roman" w:hAnsi="Times New Roman" w:cs="Times New Roman"/>
-          <w:sz w:val="24"/>
-          <w:szCs w:val="24"/>
-        </w:rPr>
-        <w:t>Palmkvist</w:t>
-      </w:r>
-      <w:proofErr w:type="spellEnd"/>
-      <w:r>
-        <w:rPr>
-          <w:rFonts w:ascii="Times New Roman" w:eastAsia="Times New Roman" w:hAnsi="Times New Roman" w:cs="Times New Roman"/>
-          <w:sz w:val="24"/>
-          <w:szCs w:val="24"/>
-        </w:rPr>
-        <w:t>, 2005]. The source of these user stories are following:</w:t>
-      </w:r>
-    </w:p>
-    <w:p>
-      <w:pPr>
-        <w:pStyle w:val="normal0"/>
+        <w:t>The user story have been drafted for the TVM[Övergaard, Palmkvist, 2005]. The source of these user stories are following:</w:t>
+      </w:r>
+    </w:p>
+    <w:p>
+      <w:pPr>
+        <w:pStyle w:val="Normal1"/>
         <w:numPr>
           <w:ilvl w:val="0"/>
           <w:numId w:val="3"/>
@@ -1268,7 +1090,7 @@
     </w:p>
     <w:p>
       <w:pPr>
-        <w:pStyle w:val="normal0"/>
+        <w:pStyle w:val="Normal1"/>
         <w:numPr>
           <w:ilvl w:val="0"/>
           <w:numId w:val="3"/>
@@ -1292,7 +1114,7 @@
     </w:p>
     <w:p>
       <w:pPr>
-        <w:pStyle w:val="normal0"/>
+        <w:pStyle w:val="Normal1"/>
         <w:numPr>
           <w:ilvl w:val="0"/>
           <w:numId w:val="3"/>
@@ -1316,7 +1138,7 @@
     </w:p>
     <w:p>
       <w:pPr>
-        <w:pStyle w:val="normal0"/>
+        <w:pStyle w:val="Normal1"/>
         <w:numPr>
           <w:ilvl w:val="0"/>
           <w:numId w:val="3"/>
@@ -1340,7 +1162,7 @@
     </w:p>
     <w:p>
       <w:pPr>
-        <w:pStyle w:val="normal0"/>
+        <w:pStyle w:val="Normal1"/>
         <w:numPr>
           <w:ilvl w:val="0"/>
           <w:numId w:val="3"/>
@@ -1363,7 +1185,7 @@
     </w:p>
     <w:p>
       <w:pPr>
-        <w:pStyle w:val="normal0"/>
+        <w:pStyle w:val="Normal1"/>
         <w:numPr>
           <w:ilvl w:val="0"/>
           <w:numId w:val="3"/>
@@ -1378,7 +1200,7 @@
     </w:p>
     <w:p>
       <w:pPr>
-        <w:pStyle w:val="normal0"/>
+        <w:pStyle w:val="Normal1"/>
         <w:jc w:val="both"/>
         <w:rPr>
           <w:rFonts w:ascii="Times New Roman" w:eastAsia="Times New Roman" w:hAnsi="Times New Roman" w:cs="Times New Roman"/>
@@ -1411,7 +1233,7 @@
     </w:p>
     <w:p>
       <w:pPr>
-        <w:pStyle w:val="normal0"/>
+        <w:pStyle w:val="Normal1"/>
         <w:jc w:val="both"/>
         <w:rPr>
           <w:rFonts w:ascii="Times New Roman" w:eastAsia="Times New Roman" w:hAnsi="Times New Roman" w:cs="Times New Roman"/>
@@ -1422,7 +1244,7 @@
     </w:p>
     <w:tbl>
       <w:tblPr>
-        <w:tblW w:w="9780" w:type="dxa"/>
+        <w:tblW w:w="9867" w:type="dxa"/>
         <w:tblInd w:w="-60" w:type="dxa"/>
         <w:tblBorders>
           <w:top w:val="nil"/>
@@ -1433,23 +1255,23 @@
           <w:insideV w:val="nil"/>
         </w:tblBorders>
         <w:tblLayout w:type="fixed"/>
-        <w:tblLook w:val="0600"/>
+        <w:tblLook w:val="0600" w:firstRow="0" w:lastRow="0" w:firstColumn="0" w:lastColumn="0" w:noHBand="1" w:noVBand="1"/>
       </w:tblPr>
       <w:tblGrid>
-        <w:gridCol w:w="630"/>
-        <w:gridCol w:w="1965"/>
-        <w:gridCol w:w="1515"/>
-        <w:gridCol w:w="2227"/>
-        <w:gridCol w:w="2410"/>
-        <w:gridCol w:w="1033"/>
+        <w:gridCol w:w="635"/>
+        <w:gridCol w:w="1983"/>
+        <w:gridCol w:w="1528"/>
+        <w:gridCol w:w="2247"/>
+        <w:gridCol w:w="2432"/>
+        <w:gridCol w:w="1042"/>
       </w:tblGrid>
       <w:tr>
         <w:trPr>
-          <w:trHeight w:val="300"/>
+          <w:trHeight w:val="364"/>
         </w:trPr>
         <w:tc>
           <w:tcPr>
-            <w:tcW w:w="630" w:type="dxa"/>
+            <w:tcW w:w="635" w:type="dxa"/>
             <w:tcBorders>
               <w:top w:val="single" w:sz="6" w:space="0" w:color="000000"/>
               <w:left w:val="single" w:sz="6" w:space="0" w:color="000000"/>
@@ -1466,7 +1288,7 @@
           </w:tcPr>
           <w:p>
             <w:pPr>
-              <w:pStyle w:val="normal0"/>
+              <w:pStyle w:val="Normal1"/>
               <w:widowControl w:val="0"/>
               <w:spacing w:after="0" w:line="276" w:lineRule="auto"/>
               <w:rPr>
@@ -1488,7 +1310,7 @@
         </w:tc>
         <w:tc>
           <w:tcPr>
-            <w:tcW w:w="1965" w:type="dxa"/>
+            <w:tcW w:w="1983" w:type="dxa"/>
             <w:tcBorders>
               <w:top w:val="single" w:sz="6" w:space="0" w:color="000000"/>
               <w:left w:val="single" w:sz="6" w:space="0" w:color="CCCCCC"/>
@@ -1505,7 +1327,7 @@
           </w:tcPr>
           <w:p>
             <w:pPr>
-              <w:pStyle w:val="normal0"/>
+              <w:pStyle w:val="Normal1"/>
               <w:widowControl w:val="0"/>
               <w:spacing w:after="0" w:line="276" w:lineRule="auto"/>
               <w:rPr>
@@ -1527,7 +1349,7 @@
         </w:tc>
         <w:tc>
           <w:tcPr>
-            <w:tcW w:w="1515" w:type="dxa"/>
+            <w:tcW w:w="1528" w:type="dxa"/>
             <w:tcBorders>
               <w:top w:val="single" w:sz="6" w:space="0" w:color="000000"/>
               <w:left w:val="single" w:sz="6" w:space="0" w:color="CCCCCC"/>
@@ -1544,7 +1366,7 @@
           </w:tcPr>
           <w:p>
             <w:pPr>
-              <w:pStyle w:val="normal0"/>
+              <w:pStyle w:val="Normal1"/>
               <w:widowControl w:val="0"/>
               <w:spacing w:after="0" w:line="276" w:lineRule="auto"/>
               <w:rPr>
@@ -1566,7 +1388,7 @@
         </w:tc>
         <w:tc>
           <w:tcPr>
-            <w:tcW w:w="2227" w:type="dxa"/>
+            <w:tcW w:w="2247" w:type="dxa"/>
             <w:tcBorders>
               <w:top w:val="single" w:sz="6" w:space="0" w:color="000000"/>
               <w:left w:val="single" w:sz="6" w:space="0" w:color="CCCCCC"/>
@@ -1583,7 +1405,7 @@
           </w:tcPr>
           <w:p>
             <w:pPr>
-              <w:pStyle w:val="normal0"/>
+              <w:pStyle w:val="Normal1"/>
               <w:widowControl w:val="0"/>
               <w:spacing w:after="0" w:line="276" w:lineRule="auto"/>
               <w:rPr>
@@ -1605,7 +1427,7 @@
         </w:tc>
         <w:tc>
           <w:tcPr>
-            <w:tcW w:w="2410" w:type="dxa"/>
+            <w:tcW w:w="2432" w:type="dxa"/>
             <w:tcBorders>
               <w:top w:val="single" w:sz="6" w:space="0" w:color="000000"/>
               <w:left w:val="single" w:sz="6" w:space="0" w:color="CCCCCC"/>
@@ -1622,7 +1444,7 @@
           </w:tcPr>
           <w:p>
             <w:pPr>
-              <w:pStyle w:val="normal0"/>
+              <w:pStyle w:val="Normal1"/>
               <w:widowControl w:val="0"/>
               <w:spacing w:after="0" w:line="276" w:lineRule="auto"/>
               <w:rPr>
@@ -1644,7 +1466,7 @@
         </w:tc>
         <w:tc>
           <w:tcPr>
-            <w:tcW w:w="1033" w:type="dxa"/>
+            <w:tcW w:w="1042" w:type="dxa"/>
             <w:tcBorders>
               <w:top w:val="single" w:sz="6" w:space="0" w:color="000000"/>
               <w:left w:val="single" w:sz="6" w:space="0" w:color="CCCCCC"/>
@@ -1661,7 +1483,7 @@
           </w:tcPr>
           <w:p>
             <w:pPr>
-              <w:pStyle w:val="normal0"/>
+              <w:pStyle w:val="Normal1"/>
               <w:widowControl w:val="0"/>
               <w:spacing w:after="0" w:line="276" w:lineRule="auto"/>
               <w:rPr>
@@ -1684,11 +1506,11 @@
       </w:tr>
       <w:tr>
         <w:trPr>
-          <w:trHeight w:val="300"/>
+          <w:trHeight w:val="364"/>
         </w:trPr>
         <w:tc>
           <w:tcPr>
-            <w:tcW w:w="630" w:type="dxa"/>
+            <w:tcW w:w="635" w:type="dxa"/>
             <w:tcBorders>
               <w:top w:val="single" w:sz="6" w:space="0" w:color="CCCCCC"/>
               <w:left w:val="single" w:sz="6" w:space="0" w:color="000000"/>
@@ -1705,7 +1527,7 @@
           </w:tcPr>
           <w:p>
             <w:pPr>
-              <w:pStyle w:val="normal0"/>
+              <w:pStyle w:val="Normal1"/>
               <w:widowControl w:val="0"/>
               <w:spacing w:after="0" w:line="276" w:lineRule="auto"/>
               <w:rPr>
@@ -1726,7 +1548,7 @@
         </w:tc>
         <w:tc>
           <w:tcPr>
-            <w:tcW w:w="1965" w:type="dxa"/>
+            <w:tcW w:w="1983" w:type="dxa"/>
             <w:tcBorders>
               <w:top w:val="single" w:sz="6" w:space="0" w:color="CCCCCC"/>
               <w:left w:val="single" w:sz="6" w:space="0" w:color="CCCCCC"/>
@@ -1743,7 +1565,7 @@
           </w:tcPr>
           <w:p>
             <w:pPr>
-              <w:pStyle w:val="normal0"/>
+              <w:pStyle w:val="Normal1"/>
               <w:widowControl w:val="0"/>
               <w:spacing w:after="0" w:line="276" w:lineRule="auto"/>
               <w:rPr>
@@ -1764,7 +1586,7 @@
         </w:tc>
         <w:tc>
           <w:tcPr>
-            <w:tcW w:w="1515" w:type="dxa"/>
+            <w:tcW w:w="1528" w:type="dxa"/>
             <w:tcBorders>
               <w:top w:val="single" w:sz="6" w:space="0" w:color="CCCCCC"/>
               <w:left w:val="single" w:sz="6" w:space="0" w:color="CCCCCC"/>
@@ -1781,7 +1603,7 @@
           </w:tcPr>
           <w:p>
             <w:pPr>
-              <w:pStyle w:val="normal0"/>
+              <w:pStyle w:val="Normal1"/>
               <w:widowControl w:val="0"/>
               <w:spacing w:after="0" w:line="276" w:lineRule="auto"/>
               <w:rPr>
@@ -1802,7 +1624,7 @@
         </w:tc>
         <w:tc>
           <w:tcPr>
-            <w:tcW w:w="2227" w:type="dxa"/>
+            <w:tcW w:w="2247" w:type="dxa"/>
             <w:tcBorders>
               <w:top w:val="single" w:sz="6" w:space="0" w:color="CCCCCC"/>
               <w:left w:val="single" w:sz="6" w:space="0" w:color="CCCCCC"/>
@@ -1819,7 +1641,7 @@
           </w:tcPr>
           <w:p>
             <w:pPr>
-              <w:pStyle w:val="normal0"/>
+              <w:pStyle w:val="Normal1"/>
               <w:widowControl w:val="0"/>
               <w:spacing w:after="0" w:line="276" w:lineRule="auto"/>
               <w:rPr>
@@ -1840,7 +1662,7 @@
         </w:tc>
         <w:tc>
           <w:tcPr>
-            <w:tcW w:w="2410" w:type="dxa"/>
+            <w:tcW w:w="2432" w:type="dxa"/>
             <w:tcBorders>
               <w:top w:val="single" w:sz="6" w:space="0" w:color="CCCCCC"/>
               <w:left w:val="single" w:sz="6" w:space="0" w:color="CCCCCC"/>
@@ -1857,7 +1679,7 @@
           </w:tcPr>
           <w:p>
             <w:pPr>
-              <w:pStyle w:val="normal0"/>
+              <w:pStyle w:val="Normal1"/>
               <w:widowControl w:val="0"/>
               <w:spacing w:after="0" w:line="276" w:lineRule="auto"/>
               <w:rPr>
@@ -1878,7 +1700,7 @@
         </w:tc>
         <w:tc>
           <w:tcPr>
-            <w:tcW w:w="1033" w:type="dxa"/>
+            <w:tcW w:w="1042" w:type="dxa"/>
             <w:tcBorders>
               <w:top w:val="single" w:sz="6" w:space="0" w:color="CCCCCC"/>
               <w:left w:val="single" w:sz="6" w:space="0" w:color="CCCCCC"/>
@@ -1895,7 +1717,7 @@
           </w:tcPr>
           <w:p>
             <w:pPr>
-              <w:pStyle w:val="normal0"/>
+              <w:pStyle w:val="Normal1"/>
               <w:widowControl w:val="0"/>
               <w:spacing w:after="0" w:line="276" w:lineRule="auto"/>
               <w:jc w:val="right"/>
@@ -1918,11 +1740,504 @@
       </w:tr>
       <w:tr>
         <w:trPr>
-          <w:trHeight w:val="300"/>
+          <w:trHeight w:val="364"/>
         </w:trPr>
         <w:tc>
           <w:tcPr>
-            <w:tcW w:w="630" w:type="dxa"/>
+            <w:tcW w:w="635" w:type="dxa"/>
+            <w:tcBorders>
+              <w:top w:val="single" w:sz="6" w:space="0" w:color="CCCCCC"/>
+              <w:left w:val="single" w:sz="6" w:space="0" w:color="000000"/>
+              <w:bottom w:val="single" w:sz="6" w:space="0" w:color="CCCCCC"/>
+              <w:right w:val="single" w:sz="6" w:space="0" w:color="000000"/>
+            </w:tcBorders>
+            <w:tcMar>
+              <w:top w:w="0" w:type="dxa"/>
+              <w:left w:w="40" w:type="dxa"/>
+              <w:bottom w:w="0" w:type="dxa"/>
+              <w:right w:w="40" w:type="dxa"/>
+            </w:tcMar>
+            <w:vAlign w:val="bottom"/>
+          </w:tcPr>
+          <w:p>
+            <w:pPr>
+              <w:pStyle w:val="Normal1"/>
+              <w:widowControl w:val="0"/>
+              <w:spacing w:after="0" w:line="276" w:lineRule="auto"/>
+              <w:rPr>
+                <w:rFonts w:ascii="Times New Roman" w:eastAsia="Times New Roman" w:hAnsi="Times New Roman" w:cs="Times New Roman"/>
+                <w:sz w:val="24"/>
+                <w:szCs w:val="24"/>
+              </w:rPr>
+            </w:pPr>
+            <w:r>
+              <w:rPr>
+                <w:rFonts w:ascii="Times New Roman" w:eastAsia="Times New Roman" w:hAnsi="Times New Roman" w:cs="Times New Roman"/>
+                <w:sz w:val="24"/>
+                <w:szCs w:val="24"/>
+              </w:rPr>
+              <w:t>US2</w:t>
+            </w:r>
+          </w:p>
+        </w:tc>
+        <w:tc>
+          <w:tcPr>
+            <w:tcW w:w="1983" w:type="dxa"/>
+            <w:tcBorders>
+              <w:top w:val="single" w:sz="6" w:space="0" w:color="CCCCCC"/>
+              <w:left w:val="single" w:sz="6" w:space="0" w:color="CCCCCC"/>
+              <w:bottom w:val="single" w:sz="6" w:space="0" w:color="CCCCCC"/>
+              <w:right w:val="single" w:sz="6" w:space="0" w:color="000000"/>
+            </w:tcBorders>
+            <w:tcMar>
+              <w:top w:w="0" w:type="dxa"/>
+              <w:left w:w="40" w:type="dxa"/>
+              <w:bottom w:w="0" w:type="dxa"/>
+              <w:right w:w="40" w:type="dxa"/>
+            </w:tcMar>
+            <w:vAlign w:val="bottom"/>
+          </w:tcPr>
+          <w:p>
+            <w:pPr>
+              <w:pStyle w:val="Normal1"/>
+              <w:widowControl w:val="0"/>
+              <w:spacing w:after="0" w:line="276" w:lineRule="auto"/>
+              <w:rPr>
+                <w:rFonts w:ascii="Times New Roman" w:eastAsia="Times New Roman" w:hAnsi="Times New Roman" w:cs="Times New Roman"/>
+                <w:sz w:val="24"/>
+                <w:szCs w:val="24"/>
+              </w:rPr>
+            </w:pPr>
+            <w:r>
+              <w:rPr>
+                <w:rFonts w:ascii="Times New Roman" w:eastAsia="Times New Roman" w:hAnsi="Times New Roman" w:cs="Times New Roman"/>
+                <w:sz w:val="24"/>
+                <w:szCs w:val="24"/>
+              </w:rPr>
+              <w:t>A registered user wants to log into the system</w:t>
+            </w:r>
+          </w:p>
+        </w:tc>
+        <w:tc>
+          <w:tcPr>
+            <w:tcW w:w="1528" w:type="dxa"/>
+            <w:tcBorders>
+              <w:top w:val="single" w:sz="6" w:space="0" w:color="CCCCCC"/>
+              <w:left w:val="single" w:sz="6" w:space="0" w:color="CCCCCC"/>
+              <w:bottom w:val="single" w:sz="6" w:space="0" w:color="CCCCCC"/>
+              <w:right w:val="single" w:sz="6" w:space="0" w:color="000000"/>
+            </w:tcBorders>
+            <w:tcMar>
+              <w:top w:w="0" w:type="dxa"/>
+              <w:left w:w="40" w:type="dxa"/>
+              <w:bottom w:w="0" w:type="dxa"/>
+              <w:right w:w="40" w:type="dxa"/>
+            </w:tcMar>
+            <w:vAlign w:val="bottom"/>
+          </w:tcPr>
+          <w:p>
+            <w:pPr>
+              <w:pStyle w:val="Normal1"/>
+              <w:widowControl w:val="0"/>
+              <w:spacing w:after="0" w:line="276" w:lineRule="auto"/>
+              <w:rPr>
+                <w:rFonts w:ascii="Times New Roman" w:eastAsia="Times New Roman" w:hAnsi="Times New Roman" w:cs="Times New Roman"/>
+                <w:sz w:val="24"/>
+                <w:szCs w:val="24"/>
+              </w:rPr>
+            </w:pPr>
+            <w:r>
+              <w:rPr>
+                <w:rFonts w:ascii="Times New Roman" w:eastAsia="Times New Roman" w:hAnsi="Times New Roman" w:cs="Times New Roman"/>
+                <w:sz w:val="24"/>
+                <w:szCs w:val="24"/>
+              </w:rPr>
+              <w:t>Registered User</w:t>
+            </w:r>
+          </w:p>
+        </w:tc>
+        <w:tc>
+          <w:tcPr>
+            <w:tcW w:w="2247" w:type="dxa"/>
+            <w:tcBorders>
+              <w:top w:val="single" w:sz="6" w:space="0" w:color="CCCCCC"/>
+              <w:left w:val="single" w:sz="6" w:space="0" w:color="CCCCCC"/>
+              <w:bottom w:val="single" w:sz="6" w:space="0" w:color="CCCCCC"/>
+              <w:right w:val="single" w:sz="6" w:space="0" w:color="000000"/>
+            </w:tcBorders>
+            <w:tcMar>
+              <w:top w:w="0" w:type="dxa"/>
+              <w:left w:w="40" w:type="dxa"/>
+              <w:bottom w:w="0" w:type="dxa"/>
+              <w:right w:w="40" w:type="dxa"/>
+            </w:tcMar>
+            <w:vAlign w:val="bottom"/>
+          </w:tcPr>
+          <w:p>
+            <w:pPr>
+              <w:pStyle w:val="Normal1"/>
+              <w:widowControl w:val="0"/>
+              <w:spacing w:after="0" w:line="276" w:lineRule="auto"/>
+              <w:rPr>
+                <w:rFonts w:ascii="Times New Roman" w:eastAsia="Times New Roman" w:hAnsi="Times New Roman" w:cs="Times New Roman"/>
+                <w:sz w:val="24"/>
+                <w:szCs w:val="24"/>
+              </w:rPr>
+            </w:pPr>
+            <w:r>
+              <w:rPr>
+                <w:rFonts w:ascii="Times New Roman" w:eastAsia="Times New Roman" w:hAnsi="Times New Roman" w:cs="Times New Roman"/>
+                <w:sz w:val="24"/>
+                <w:szCs w:val="24"/>
+              </w:rPr>
+              <w:t>Login to the system</w:t>
+            </w:r>
+          </w:p>
+        </w:tc>
+        <w:tc>
+          <w:tcPr>
+            <w:tcW w:w="2432" w:type="dxa"/>
+            <w:tcBorders>
+              <w:top w:val="single" w:sz="6" w:space="0" w:color="CCCCCC"/>
+              <w:left w:val="single" w:sz="6" w:space="0" w:color="CCCCCC"/>
+              <w:bottom w:val="single" w:sz="6" w:space="0" w:color="CCCCCC"/>
+              <w:right w:val="single" w:sz="6" w:space="0" w:color="000000"/>
+            </w:tcBorders>
+            <w:tcMar>
+              <w:top w:w="0" w:type="dxa"/>
+              <w:left w:w="40" w:type="dxa"/>
+              <w:bottom w:w="0" w:type="dxa"/>
+              <w:right w:w="40" w:type="dxa"/>
+            </w:tcMar>
+            <w:vAlign w:val="bottom"/>
+          </w:tcPr>
+          <w:p>
+            <w:pPr>
+              <w:pStyle w:val="Normal1"/>
+              <w:widowControl w:val="0"/>
+              <w:spacing w:after="0" w:line="276" w:lineRule="auto"/>
+              <w:rPr>
+                <w:rFonts w:ascii="Times New Roman" w:eastAsia="Times New Roman" w:hAnsi="Times New Roman" w:cs="Times New Roman"/>
+                <w:sz w:val="24"/>
+                <w:szCs w:val="24"/>
+              </w:rPr>
+            </w:pPr>
+            <w:r>
+              <w:rPr>
+                <w:rFonts w:ascii="Times New Roman" w:eastAsia="Times New Roman" w:hAnsi="Times New Roman" w:cs="Times New Roman"/>
+                <w:sz w:val="24"/>
+                <w:szCs w:val="24"/>
+              </w:rPr>
+              <w:t>To buy ticket to access the transport facility</w:t>
+            </w:r>
+          </w:p>
+        </w:tc>
+        <w:tc>
+          <w:tcPr>
+            <w:tcW w:w="1042" w:type="dxa"/>
+            <w:tcBorders>
+              <w:top w:val="single" w:sz="6" w:space="0" w:color="CCCCCC"/>
+              <w:left w:val="single" w:sz="6" w:space="0" w:color="CCCCCC"/>
+              <w:bottom w:val="single" w:sz="6" w:space="0" w:color="CCCCCC"/>
+              <w:right w:val="single" w:sz="6" w:space="0" w:color="000000"/>
+            </w:tcBorders>
+            <w:tcMar>
+              <w:top w:w="0" w:type="dxa"/>
+              <w:left w:w="40" w:type="dxa"/>
+              <w:bottom w:w="0" w:type="dxa"/>
+              <w:right w:w="40" w:type="dxa"/>
+            </w:tcMar>
+            <w:vAlign w:val="bottom"/>
+          </w:tcPr>
+          <w:p>
+            <w:pPr>
+              <w:pStyle w:val="Normal1"/>
+              <w:widowControl w:val="0"/>
+              <w:spacing w:after="0" w:line="276" w:lineRule="auto"/>
+              <w:jc w:val="right"/>
+              <w:rPr>
+                <w:rFonts w:ascii="Times New Roman" w:eastAsia="Times New Roman" w:hAnsi="Times New Roman" w:cs="Times New Roman"/>
+                <w:sz w:val="24"/>
+                <w:szCs w:val="24"/>
+              </w:rPr>
+            </w:pPr>
+            <w:r>
+              <w:rPr>
+                <w:rFonts w:ascii="Times New Roman" w:eastAsia="Times New Roman" w:hAnsi="Times New Roman" w:cs="Times New Roman"/>
+                <w:sz w:val="24"/>
+                <w:szCs w:val="24"/>
+              </w:rPr>
+              <w:t>4</w:t>
+            </w:r>
+          </w:p>
+        </w:tc>
+      </w:tr>
+      <w:tr>
+        <w:trPr>
+          <w:trHeight w:val="364"/>
+        </w:trPr>
+        <w:tc>
+          <w:tcPr>
+            <w:tcW w:w="635" w:type="dxa"/>
+            <w:tcBorders>
+              <w:top w:val="single" w:sz="6" w:space="0" w:color="CCCCCC"/>
+              <w:left w:val="single" w:sz="6" w:space="0" w:color="000000"/>
+              <w:bottom w:val="single" w:sz="6" w:space="0" w:color="CCCCCC"/>
+              <w:right w:val="single" w:sz="6" w:space="0" w:color="000000"/>
+            </w:tcBorders>
+            <w:tcMar>
+              <w:top w:w="0" w:type="dxa"/>
+              <w:left w:w="40" w:type="dxa"/>
+              <w:bottom w:w="0" w:type="dxa"/>
+              <w:right w:w="40" w:type="dxa"/>
+            </w:tcMar>
+            <w:vAlign w:val="bottom"/>
+          </w:tcPr>
+          <w:p>
+            <w:pPr>
+              <w:pStyle w:val="Normal1"/>
+              <w:widowControl w:val="0"/>
+              <w:spacing w:after="0" w:line="276" w:lineRule="auto"/>
+              <w:rPr>
+                <w:rFonts w:ascii="Times New Roman" w:eastAsia="Times New Roman" w:hAnsi="Times New Roman" w:cs="Times New Roman"/>
+                <w:sz w:val="24"/>
+                <w:szCs w:val="24"/>
+              </w:rPr>
+            </w:pPr>
+            <w:r>
+              <w:rPr>
+                <w:rFonts w:ascii="Times New Roman" w:eastAsia="Times New Roman" w:hAnsi="Times New Roman" w:cs="Times New Roman"/>
+                <w:sz w:val="24"/>
+                <w:szCs w:val="24"/>
+              </w:rPr>
+              <w:lastRenderedPageBreak/>
+              <w:t>US9</w:t>
+            </w:r>
+          </w:p>
+        </w:tc>
+        <w:tc>
+          <w:tcPr>
+            <w:tcW w:w="1983" w:type="dxa"/>
+            <w:tcBorders>
+              <w:top w:val="single" w:sz="6" w:space="0" w:color="CCCCCC"/>
+              <w:left w:val="single" w:sz="6" w:space="0" w:color="CCCCCC"/>
+              <w:bottom w:val="single" w:sz="6" w:space="0" w:color="CCCCCC"/>
+              <w:right w:val="single" w:sz="6" w:space="0" w:color="000000"/>
+            </w:tcBorders>
+            <w:tcMar>
+              <w:top w:w="0" w:type="dxa"/>
+              <w:left w:w="40" w:type="dxa"/>
+              <w:bottom w:w="0" w:type="dxa"/>
+              <w:right w:w="40" w:type="dxa"/>
+            </w:tcMar>
+            <w:vAlign w:val="bottom"/>
+          </w:tcPr>
+          <w:p>
+            <w:pPr>
+              <w:pStyle w:val="Normal1"/>
+              <w:widowControl w:val="0"/>
+              <w:spacing w:after="0" w:line="276" w:lineRule="auto"/>
+              <w:rPr>
+                <w:rFonts w:ascii="Times New Roman" w:eastAsia="Times New Roman" w:hAnsi="Times New Roman" w:cs="Times New Roman"/>
+                <w:sz w:val="24"/>
+                <w:szCs w:val="24"/>
+              </w:rPr>
+            </w:pPr>
+            <w:r>
+              <w:rPr>
+                <w:rFonts w:ascii="Times New Roman" w:eastAsia="Times New Roman" w:hAnsi="Times New Roman" w:cs="Times New Roman"/>
+                <w:sz w:val="24"/>
+                <w:szCs w:val="24"/>
+              </w:rPr>
+              <w:t>A user want to select the different  plan options</w:t>
+            </w:r>
+          </w:p>
+        </w:tc>
+        <w:tc>
+          <w:tcPr>
+            <w:tcW w:w="1528" w:type="dxa"/>
+            <w:tcBorders>
+              <w:top w:val="single" w:sz="6" w:space="0" w:color="CCCCCC"/>
+              <w:left w:val="single" w:sz="6" w:space="0" w:color="CCCCCC"/>
+              <w:bottom w:val="single" w:sz="6" w:space="0" w:color="CCCCCC"/>
+              <w:right w:val="single" w:sz="6" w:space="0" w:color="000000"/>
+            </w:tcBorders>
+            <w:tcMar>
+              <w:top w:w="0" w:type="dxa"/>
+              <w:left w:w="40" w:type="dxa"/>
+              <w:bottom w:w="0" w:type="dxa"/>
+              <w:right w:w="40" w:type="dxa"/>
+            </w:tcMar>
+            <w:vAlign w:val="bottom"/>
+          </w:tcPr>
+          <w:p>
+            <w:pPr>
+              <w:pStyle w:val="Normal1"/>
+              <w:widowControl w:val="0"/>
+              <w:spacing w:after="0" w:line="276" w:lineRule="auto"/>
+              <w:rPr>
+                <w:rFonts w:ascii="Times New Roman" w:eastAsia="Times New Roman" w:hAnsi="Times New Roman" w:cs="Times New Roman"/>
+                <w:sz w:val="24"/>
+                <w:szCs w:val="24"/>
+              </w:rPr>
+            </w:pPr>
+            <w:r>
+              <w:rPr>
+                <w:rFonts w:ascii="Times New Roman" w:eastAsia="Times New Roman" w:hAnsi="Times New Roman" w:cs="Times New Roman"/>
+                <w:sz w:val="24"/>
+                <w:szCs w:val="24"/>
+              </w:rPr>
+              <w:t>Registered User</w:t>
+            </w:r>
+          </w:p>
+        </w:tc>
+        <w:tc>
+          <w:tcPr>
+            <w:tcW w:w="2247" w:type="dxa"/>
+            <w:tcBorders>
+              <w:top w:val="single" w:sz="6" w:space="0" w:color="CCCCCC"/>
+              <w:left w:val="single" w:sz="6" w:space="0" w:color="CCCCCC"/>
+              <w:bottom w:val="single" w:sz="6" w:space="0" w:color="CCCCCC"/>
+              <w:right w:val="single" w:sz="6" w:space="0" w:color="000000"/>
+            </w:tcBorders>
+            <w:tcMar>
+              <w:top w:w="0" w:type="dxa"/>
+              <w:left w:w="40" w:type="dxa"/>
+              <w:bottom w:w="0" w:type="dxa"/>
+              <w:right w:w="40" w:type="dxa"/>
+            </w:tcMar>
+            <w:vAlign w:val="bottom"/>
+          </w:tcPr>
+          <w:p>
+            <w:pPr>
+              <w:pStyle w:val="Normal1"/>
+              <w:widowControl w:val="0"/>
+              <w:spacing w:after="0" w:line="276" w:lineRule="auto"/>
+              <w:rPr>
+                <w:rFonts w:ascii="Times New Roman" w:eastAsia="Times New Roman" w:hAnsi="Times New Roman" w:cs="Times New Roman"/>
+                <w:sz w:val="24"/>
+                <w:szCs w:val="24"/>
+              </w:rPr>
+            </w:pPr>
+            <w:r>
+              <w:rPr>
+                <w:rFonts w:ascii="Times New Roman" w:eastAsia="Times New Roman" w:hAnsi="Times New Roman" w:cs="Times New Roman"/>
+                <w:sz w:val="24"/>
+                <w:szCs w:val="24"/>
+              </w:rPr>
+              <w:t>Select the available travel plans</w:t>
+            </w:r>
+          </w:p>
+        </w:tc>
+        <w:tc>
+          <w:tcPr>
+            <w:tcW w:w="2432" w:type="dxa"/>
+            <w:tcBorders>
+              <w:top w:val="single" w:sz="6" w:space="0" w:color="CCCCCC"/>
+              <w:left w:val="single" w:sz="6" w:space="0" w:color="CCCCCC"/>
+              <w:bottom w:val="single" w:sz="6" w:space="0" w:color="CCCCCC"/>
+              <w:right w:val="single" w:sz="6" w:space="0" w:color="000000"/>
+            </w:tcBorders>
+            <w:tcMar>
+              <w:top w:w="0" w:type="dxa"/>
+              <w:left w:w="40" w:type="dxa"/>
+              <w:bottom w:w="0" w:type="dxa"/>
+              <w:right w:w="40" w:type="dxa"/>
+            </w:tcMar>
+            <w:vAlign w:val="bottom"/>
+          </w:tcPr>
+          <w:p>
+            <w:pPr>
+              <w:pStyle w:val="Normal1"/>
+              <w:widowControl w:val="0"/>
+              <w:spacing w:after="0" w:line="276" w:lineRule="auto"/>
+              <w:rPr>
+                <w:rFonts w:ascii="Times New Roman" w:eastAsia="Times New Roman" w:hAnsi="Times New Roman" w:cs="Times New Roman"/>
+                <w:sz w:val="24"/>
+                <w:szCs w:val="24"/>
+              </w:rPr>
+            </w:pPr>
+            <w:r>
+              <w:rPr>
+                <w:rFonts w:ascii="Times New Roman" w:eastAsia="Times New Roman" w:hAnsi="Times New Roman" w:cs="Times New Roman"/>
+                <w:sz w:val="24"/>
+                <w:szCs w:val="24"/>
+              </w:rPr>
+              <w:t>To buy ticket</w:t>
+            </w:r>
+            <w:r>
+              <w:rPr>
+                <w:rFonts w:ascii="Times New Roman" w:eastAsia="Times New Roman" w:hAnsi="Times New Roman" w:cs="Times New Roman"/>
+                <w:sz w:val="24"/>
+                <w:szCs w:val="24"/>
+              </w:rPr>
+              <w:t xml:space="preserve"> plan</w:t>
+            </w:r>
+            <w:r>
+              <w:rPr>
+                <w:rFonts w:ascii="Times New Roman" w:eastAsia="Times New Roman" w:hAnsi="Times New Roman" w:cs="Times New Roman"/>
+                <w:sz w:val="24"/>
+                <w:szCs w:val="24"/>
+              </w:rPr>
+              <w:t xml:space="preserve"> </w:t>
+            </w:r>
+            <w:r>
+              <w:rPr>
+                <w:rFonts w:ascii="Times New Roman" w:eastAsia="Times New Roman" w:hAnsi="Times New Roman" w:cs="Times New Roman"/>
+                <w:sz w:val="24"/>
+                <w:szCs w:val="24"/>
+              </w:rPr>
+              <w:t xml:space="preserve"> to access the transport facility</w:t>
+            </w:r>
+          </w:p>
+        </w:tc>
+        <w:tc>
+          <w:tcPr>
+            <w:tcW w:w="1042" w:type="dxa"/>
+            <w:tcBorders>
+              <w:top w:val="single" w:sz="6" w:space="0" w:color="CCCCCC"/>
+              <w:left w:val="single" w:sz="6" w:space="0" w:color="CCCCCC"/>
+              <w:bottom w:val="single" w:sz="6" w:space="0" w:color="CCCCCC"/>
+              <w:right w:val="single" w:sz="6" w:space="0" w:color="000000"/>
+            </w:tcBorders>
+            <w:tcMar>
+              <w:top w:w="0" w:type="dxa"/>
+              <w:left w:w="40" w:type="dxa"/>
+              <w:bottom w:w="0" w:type="dxa"/>
+              <w:right w:w="40" w:type="dxa"/>
+            </w:tcMar>
+            <w:vAlign w:val="bottom"/>
+          </w:tcPr>
+          <w:p>
+            <w:pPr>
+              <w:pStyle w:val="Normal1"/>
+              <w:widowControl w:val="0"/>
+              <w:spacing w:after="0" w:line="276" w:lineRule="auto"/>
+              <w:jc w:val="right"/>
+              <w:rPr>
+                <w:rFonts w:ascii="Times New Roman" w:eastAsia="Times New Roman" w:hAnsi="Times New Roman" w:cs="Times New Roman"/>
+                <w:sz w:val="24"/>
+                <w:szCs w:val="24"/>
+              </w:rPr>
+            </w:pPr>
+            <w:r>
+              <w:rPr>
+                <w:rFonts w:ascii="Times New Roman" w:eastAsia="Times New Roman" w:hAnsi="Times New Roman" w:cs="Times New Roman"/>
+                <w:sz w:val="24"/>
+                <w:szCs w:val="24"/>
+              </w:rPr>
+              <w:t>4</w:t>
+            </w:r>
+          </w:p>
+        </w:tc>
+      </w:tr>
+      <w:tr>
+        <w:trPr>
+          <w:trHeight w:val="364"/>
+        </w:trPr>
+        <w:tc>
+          <w:tcPr>
+            <w:tcW w:w="635" w:type="dxa"/>
             <w:tcBorders>
               <w:top w:val="single" w:sz="6" w:space="0" w:color="CCCCCC"/>
               <w:left w:val="single" w:sz="6" w:space="0" w:color="000000"/>
@@ -1939,28 +2254,28 @@
           </w:tcPr>
           <w:p>
             <w:pPr>
-              <w:pStyle w:val="normal0"/>
-              <w:widowControl w:val="0"/>
-              <w:spacing w:after="0" w:line="276" w:lineRule="auto"/>
-              <w:rPr>
-                <w:rFonts w:ascii="Times New Roman" w:eastAsia="Times New Roman" w:hAnsi="Times New Roman" w:cs="Times New Roman"/>
-                <w:sz w:val="24"/>
-                <w:szCs w:val="24"/>
-              </w:rPr>
-            </w:pPr>
-            <w:r>
-              <w:rPr>
-                <w:rFonts w:ascii="Times New Roman" w:eastAsia="Times New Roman" w:hAnsi="Times New Roman" w:cs="Times New Roman"/>
-                <w:sz w:val="24"/>
-                <w:szCs w:val="24"/>
-              </w:rPr>
-              <w:t>US2</w:t>
-            </w:r>
-          </w:p>
-        </w:tc>
-        <w:tc>
-          <w:tcPr>
-            <w:tcW w:w="1965" w:type="dxa"/>
+              <w:pStyle w:val="Normal1"/>
+              <w:widowControl w:val="0"/>
+              <w:spacing w:after="0" w:line="276" w:lineRule="auto"/>
+              <w:rPr>
+                <w:rFonts w:ascii="Times New Roman" w:eastAsia="Times New Roman" w:hAnsi="Times New Roman" w:cs="Times New Roman"/>
+                <w:sz w:val="24"/>
+                <w:szCs w:val="24"/>
+              </w:rPr>
+            </w:pPr>
+            <w:r>
+              <w:rPr>
+                <w:rFonts w:ascii="Times New Roman" w:eastAsia="Times New Roman" w:hAnsi="Times New Roman" w:cs="Times New Roman"/>
+                <w:sz w:val="24"/>
+                <w:szCs w:val="24"/>
+              </w:rPr>
+              <w:t>US10</w:t>
+            </w:r>
+          </w:p>
+        </w:tc>
+        <w:tc>
+          <w:tcPr>
+            <w:tcW w:w="1983" w:type="dxa"/>
             <w:tcBorders>
               <w:top w:val="single" w:sz="6" w:space="0" w:color="CCCCCC"/>
               <w:left w:val="single" w:sz="6" w:space="0" w:color="CCCCCC"/>
@@ -1977,28 +2292,28 @@
           </w:tcPr>
           <w:p>
             <w:pPr>
-              <w:pStyle w:val="normal0"/>
-              <w:widowControl w:val="0"/>
-              <w:spacing w:after="0" w:line="276" w:lineRule="auto"/>
-              <w:rPr>
-                <w:rFonts w:ascii="Times New Roman" w:eastAsia="Times New Roman" w:hAnsi="Times New Roman" w:cs="Times New Roman"/>
-                <w:sz w:val="24"/>
-                <w:szCs w:val="24"/>
-              </w:rPr>
-            </w:pPr>
-            <w:r>
-              <w:rPr>
-                <w:rFonts w:ascii="Times New Roman" w:eastAsia="Times New Roman" w:hAnsi="Times New Roman" w:cs="Times New Roman"/>
-                <w:sz w:val="24"/>
-                <w:szCs w:val="24"/>
-              </w:rPr>
-              <w:t>A registered user wants to log into the system</w:t>
-            </w:r>
-          </w:p>
-        </w:tc>
-        <w:tc>
-          <w:tcPr>
-            <w:tcW w:w="1515" w:type="dxa"/>
+              <w:pStyle w:val="Normal1"/>
+              <w:widowControl w:val="0"/>
+              <w:spacing w:after="0" w:line="276" w:lineRule="auto"/>
+              <w:rPr>
+                <w:rFonts w:ascii="Times New Roman" w:eastAsia="Times New Roman" w:hAnsi="Times New Roman" w:cs="Times New Roman"/>
+                <w:sz w:val="24"/>
+                <w:szCs w:val="24"/>
+              </w:rPr>
+            </w:pPr>
+            <w:r>
+              <w:rPr>
+                <w:rFonts w:ascii="Times New Roman" w:eastAsia="Times New Roman" w:hAnsi="Times New Roman" w:cs="Times New Roman"/>
+                <w:sz w:val="24"/>
+                <w:szCs w:val="24"/>
+              </w:rPr>
+              <w:t>A user buy the ticket and get confirmation</w:t>
+            </w:r>
+          </w:p>
+        </w:tc>
+        <w:tc>
+          <w:tcPr>
+            <w:tcW w:w="1528" w:type="dxa"/>
             <w:tcBorders>
               <w:top w:val="single" w:sz="6" w:space="0" w:color="CCCCCC"/>
               <w:left w:val="single" w:sz="6" w:space="0" w:color="CCCCCC"/>
@@ -2015,28 +2330,28 @@
           </w:tcPr>
           <w:p>
             <w:pPr>
-              <w:pStyle w:val="normal0"/>
-              <w:widowControl w:val="0"/>
-              <w:spacing w:after="0" w:line="276" w:lineRule="auto"/>
-              <w:rPr>
-                <w:rFonts w:ascii="Times New Roman" w:eastAsia="Times New Roman" w:hAnsi="Times New Roman" w:cs="Times New Roman"/>
-                <w:sz w:val="24"/>
-                <w:szCs w:val="24"/>
-              </w:rPr>
-            </w:pPr>
-            <w:r>
-              <w:rPr>
-                <w:rFonts w:ascii="Times New Roman" w:eastAsia="Times New Roman" w:hAnsi="Times New Roman" w:cs="Times New Roman"/>
-                <w:sz w:val="24"/>
-                <w:szCs w:val="24"/>
-              </w:rPr>
-              <w:t>Registered User</w:t>
-            </w:r>
-          </w:p>
-        </w:tc>
-        <w:tc>
-          <w:tcPr>
-            <w:tcW w:w="2227" w:type="dxa"/>
+              <w:pStyle w:val="Normal1"/>
+              <w:widowControl w:val="0"/>
+              <w:spacing w:after="0" w:line="276" w:lineRule="auto"/>
+              <w:rPr>
+                <w:rFonts w:ascii="Times New Roman" w:eastAsia="Times New Roman" w:hAnsi="Times New Roman" w:cs="Times New Roman"/>
+                <w:sz w:val="24"/>
+                <w:szCs w:val="24"/>
+              </w:rPr>
+            </w:pPr>
+            <w:r>
+              <w:rPr>
+                <w:rFonts w:ascii="Times New Roman" w:eastAsia="Times New Roman" w:hAnsi="Times New Roman" w:cs="Times New Roman"/>
+                <w:sz w:val="24"/>
+                <w:szCs w:val="24"/>
+              </w:rPr>
+              <w:t>Registered user</w:t>
+            </w:r>
+          </w:p>
+        </w:tc>
+        <w:tc>
+          <w:tcPr>
+            <w:tcW w:w="2247" w:type="dxa"/>
             <w:tcBorders>
               <w:top w:val="single" w:sz="6" w:space="0" w:color="CCCCCC"/>
               <w:left w:val="single" w:sz="6" w:space="0" w:color="CCCCCC"/>
@@ -2053,28 +2368,28 @@
           </w:tcPr>
           <w:p>
             <w:pPr>
-              <w:pStyle w:val="normal0"/>
-              <w:widowControl w:val="0"/>
-              <w:spacing w:after="0" w:line="276" w:lineRule="auto"/>
-              <w:rPr>
-                <w:rFonts w:ascii="Times New Roman" w:eastAsia="Times New Roman" w:hAnsi="Times New Roman" w:cs="Times New Roman"/>
-                <w:sz w:val="24"/>
-                <w:szCs w:val="24"/>
-              </w:rPr>
-            </w:pPr>
-            <w:r>
-              <w:rPr>
-                <w:rFonts w:ascii="Times New Roman" w:eastAsia="Times New Roman" w:hAnsi="Times New Roman" w:cs="Times New Roman"/>
-                <w:sz w:val="24"/>
-                <w:szCs w:val="24"/>
-              </w:rPr>
-              <w:t>Login to the system</w:t>
-            </w:r>
-          </w:p>
-        </w:tc>
-        <w:tc>
-          <w:tcPr>
-            <w:tcW w:w="2410" w:type="dxa"/>
+              <w:pStyle w:val="Normal1"/>
+              <w:widowControl w:val="0"/>
+              <w:spacing w:after="0" w:line="276" w:lineRule="auto"/>
+              <w:rPr>
+                <w:rFonts w:ascii="Times New Roman" w:eastAsia="Times New Roman" w:hAnsi="Times New Roman" w:cs="Times New Roman"/>
+                <w:sz w:val="24"/>
+                <w:szCs w:val="24"/>
+              </w:rPr>
+            </w:pPr>
+            <w:r>
+              <w:rPr>
+                <w:rFonts w:ascii="Times New Roman" w:eastAsia="Times New Roman" w:hAnsi="Times New Roman" w:cs="Times New Roman"/>
+                <w:sz w:val="24"/>
+                <w:szCs w:val="24"/>
+              </w:rPr>
+              <w:t>Enter the card details and buy the ticket plan</w:t>
+            </w:r>
+          </w:p>
+        </w:tc>
+        <w:tc>
+          <w:tcPr>
+            <w:tcW w:w="2432" w:type="dxa"/>
             <w:tcBorders>
               <w:top w:val="single" w:sz="6" w:space="0" w:color="CCCCCC"/>
               <w:left w:val="single" w:sz="6" w:space="0" w:color="CCCCCC"/>
@@ -2091,28 +2406,28 @@
           </w:tcPr>
           <w:p>
             <w:pPr>
-              <w:pStyle w:val="normal0"/>
-              <w:widowControl w:val="0"/>
-              <w:spacing w:after="0" w:line="276" w:lineRule="auto"/>
-              <w:rPr>
-                <w:rFonts w:ascii="Times New Roman" w:eastAsia="Times New Roman" w:hAnsi="Times New Roman" w:cs="Times New Roman"/>
-                <w:sz w:val="24"/>
-                <w:szCs w:val="24"/>
-              </w:rPr>
-            </w:pPr>
-            <w:r>
-              <w:rPr>
-                <w:rFonts w:ascii="Times New Roman" w:eastAsia="Times New Roman" w:hAnsi="Times New Roman" w:cs="Times New Roman"/>
-                <w:sz w:val="24"/>
-                <w:szCs w:val="24"/>
-              </w:rPr>
-              <w:t>To buy ticket to access the transport facility</w:t>
-            </w:r>
-          </w:p>
-        </w:tc>
-        <w:tc>
-          <w:tcPr>
-            <w:tcW w:w="1033" w:type="dxa"/>
+              <w:pStyle w:val="Normal1"/>
+              <w:widowControl w:val="0"/>
+              <w:spacing w:after="0" w:line="276" w:lineRule="auto"/>
+              <w:rPr>
+                <w:rFonts w:ascii="Times New Roman" w:eastAsia="Times New Roman" w:hAnsi="Times New Roman" w:cs="Times New Roman"/>
+                <w:sz w:val="24"/>
+                <w:szCs w:val="24"/>
+              </w:rPr>
+            </w:pPr>
+            <w:r>
+              <w:rPr>
+                <w:rFonts w:ascii="Times New Roman" w:eastAsia="Times New Roman" w:hAnsi="Times New Roman" w:cs="Times New Roman"/>
+                <w:sz w:val="24"/>
+                <w:szCs w:val="24"/>
+              </w:rPr>
+              <w:t>To buy ticket plan to access the transport facility</w:t>
+            </w:r>
+          </w:p>
+        </w:tc>
+        <w:tc>
+          <w:tcPr>
+            <w:tcW w:w="1042" w:type="dxa"/>
             <w:tcBorders>
               <w:top w:val="single" w:sz="6" w:space="0" w:color="CCCCCC"/>
               <w:left w:val="single" w:sz="6" w:space="0" w:color="CCCCCC"/>
@@ -2129,7 +2444,7 @@
           </w:tcPr>
           <w:p>
             <w:pPr>
-              <w:pStyle w:val="normal0"/>
+              <w:pStyle w:val="Normal1"/>
               <w:widowControl w:val="0"/>
               <w:spacing w:after="0" w:line="276" w:lineRule="auto"/>
               <w:jc w:val="right"/>
@@ -2145,7 +2460,7 @@
                 <w:sz w:val="24"/>
                 <w:szCs w:val="24"/>
               </w:rPr>
-              <w:t>4</w:t>
+              <w:t>5</w:t>
             </w:r>
           </w:p>
         </w:tc>
@@ -2160,7 +2475,7 @@
     </w:p>
     <w:p>
       <w:pPr>
-        <w:pStyle w:val="normal0"/>
+        <w:pStyle w:val="Normal1"/>
         <w:jc w:val="both"/>
         <w:rPr>
           <w:rFonts w:ascii="Times New Roman" w:eastAsia="Times New Roman" w:hAnsi="Times New Roman" w:cs="Times New Roman"/>
@@ -2173,7 +2488,7 @@
     </w:p>
     <w:p>
       <w:pPr>
-        <w:pStyle w:val="normal0"/>
+        <w:pStyle w:val="Normal1"/>
         <w:jc w:val="both"/>
         <w:rPr>
           <w:rFonts w:ascii="Times New Roman" w:eastAsia="Times New Roman" w:hAnsi="Times New Roman" w:cs="Times New Roman"/>
@@ -2186,7 +2501,7 @@
     </w:p>
     <w:p>
       <w:pPr>
-        <w:pStyle w:val="normal0"/>
+        <w:pStyle w:val="Normal1"/>
         <w:jc w:val="both"/>
         <w:rPr>
           <w:rFonts w:ascii="Times New Roman" w:eastAsia="Times New Roman" w:hAnsi="Times New Roman" w:cs="Times New Roman"/>
@@ -2199,7 +2514,7 @@
     </w:p>
     <w:p>
       <w:pPr>
-        <w:pStyle w:val="normal0"/>
+        <w:pStyle w:val="Normal1"/>
         <w:jc w:val="both"/>
         <w:rPr>
           <w:rFonts w:ascii="Times New Roman" w:eastAsia="Times New Roman" w:hAnsi="Times New Roman" w:cs="Times New Roman"/>
@@ -2212,7 +2527,7 @@
     </w:p>
     <w:p>
       <w:pPr>
-        <w:pStyle w:val="normal0"/>
+        <w:pStyle w:val="Normal1"/>
         <w:jc w:val="both"/>
         <w:rPr>
           <w:rFonts w:ascii="Times New Roman" w:eastAsia="Times New Roman" w:hAnsi="Times New Roman" w:cs="Times New Roman"/>
@@ -2235,7 +2550,7 @@
     </w:p>
     <w:p>
       <w:pPr>
-        <w:pStyle w:val="normal0"/>
+        <w:pStyle w:val="Normal1"/>
         <w:jc w:val="both"/>
         <w:rPr>
           <w:rFonts w:ascii="Times New Roman" w:eastAsia="Times New Roman" w:hAnsi="Times New Roman" w:cs="Times New Roman"/>
@@ -2266,7 +2581,7 @@
           <w:insideV w:val="nil"/>
         </w:tblBorders>
         <w:tblLayout w:type="fixed"/>
-        <w:tblLook w:val="0600"/>
+        <w:tblLook w:val="0600" w:firstRow="0" w:lastRow="0" w:firstColumn="0" w:lastColumn="0" w:noHBand="1" w:noVBand="1"/>
       </w:tblPr>
       <w:tblGrid>
         <w:gridCol w:w="2370"/>
@@ -2295,7 +2610,7 @@
           </w:tcPr>
           <w:p>
             <w:pPr>
-              <w:pStyle w:val="normal0"/>
+              <w:pStyle w:val="Normal1"/>
               <w:widowControl w:val="0"/>
               <w:spacing w:after="0" w:line="276" w:lineRule="auto"/>
               <w:rPr>
@@ -2334,7 +2649,7 @@
           </w:tcPr>
           <w:p>
             <w:pPr>
-              <w:pStyle w:val="normal0"/>
+              <w:pStyle w:val="Normal1"/>
               <w:widowControl w:val="0"/>
               <w:spacing w:after="0" w:line="276" w:lineRule="auto"/>
               <w:rPr>
@@ -2377,7 +2692,7 @@
           </w:tcPr>
           <w:p>
             <w:pPr>
-              <w:pStyle w:val="normal0"/>
+              <w:pStyle w:val="Normal1"/>
               <w:widowControl w:val="0"/>
               <w:spacing w:after="0" w:line="276" w:lineRule="auto"/>
               <w:rPr>
@@ -2415,7 +2730,7 @@
           </w:tcPr>
           <w:p>
             <w:pPr>
-              <w:pStyle w:val="normal0"/>
+              <w:pStyle w:val="Normal1"/>
               <w:widowControl w:val="0"/>
               <w:spacing w:after="0" w:line="276" w:lineRule="auto"/>
               <w:rPr>
@@ -2458,7 +2773,7 @@
           </w:tcPr>
           <w:p>
             <w:pPr>
-              <w:pStyle w:val="normal0"/>
+              <w:pStyle w:val="Normal1"/>
               <w:widowControl w:val="0"/>
               <w:spacing w:after="0" w:line="276" w:lineRule="auto"/>
               <w:rPr>
@@ -2496,7 +2811,7 @@
           </w:tcPr>
           <w:p>
             <w:pPr>
-              <w:pStyle w:val="normal0"/>
+              <w:pStyle w:val="Normal1"/>
               <w:widowControl w:val="0"/>
               <w:spacing w:after="0" w:line="276" w:lineRule="auto"/>
               <w:rPr>
@@ -2539,7 +2854,7 @@
           </w:tcPr>
           <w:p>
             <w:pPr>
-              <w:pStyle w:val="normal0"/>
+              <w:pStyle w:val="Normal1"/>
               <w:widowControl w:val="0"/>
               <w:spacing w:after="0" w:line="276" w:lineRule="auto"/>
               <w:rPr>
@@ -2578,7 +2893,7 @@
           </w:tcPr>
           <w:p>
             <w:pPr>
-              <w:pStyle w:val="normal0"/>
+              <w:pStyle w:val="Normal1"/>
               <w:widowControl w:val="0"/>
               <w:spacing w:after="0" w:line="276" w:lineRule="auto"/>
               <w:rPr>
@@ -2621,7 +2936,7 @@
           </w:tcPr>
           <w:p>
             <w:pPr>
-              <w:pStyle w:val="normal0"/>
+              <w:pStyle w:val="Normal1"/>
               <w:widowControl w:val="0"/>
               <w:spacing w:after="0" w:line="276" w:lineRule="auto"/>
               <w:rPr>
@@ -2660,7 +2975,7 @@
           </w:tcPr>
           <w:p>
             <w:pPr>
-              <w:pStyle w:val="normal0"/>
+              <w:pStyle w:val="Normal1"/>
               <w:widowControl w:val="0"/>
               <w:spacing w:after="0" w:line="276" w:lineRule="auto"/>
               <w:rPr>
@@ -2703,7 +3018,7 @@
           </w:tcPr>
           <w:p>
             <w:pPr>
-              <w:pStyle w:val="normal0"/>
+              <w:pStyle w:val="Normal1"/>
               <w:widowControl w:val="0"/>
               <w:spacing w:after="0" w:line="276" w:lineRule="auto"/>
               <w:rPr>
@@ -2741,7 +3056,7 @@
           </w:tcPr>
           <w:p>
             <w:pPr>
-              <w:pStyle w:val="normal0"/>
+              <w:pStyle w:val="Normal1"/>
               <w:widowControl w:val="0"/>
               <w:spacing w:after="0" w:line="276" w:lineRule="auto"/>
               <w:rPr>
@@ -2764,7 +3079,7 @@
     </w:tbl>
     <w:p>
       <w:pPr>
-        <w:pStyle w:val="normal0"/>
+        <w:pStyle w:val="Normal1"/>
         <w:jc w:val="both"/>
         <w:rPr>
           <w:rFonts w:ascii="Times New Roman" w:eastAsia="Times New Roman" w:hAnsi="Times New Roman" w:cs="Times New Roman"/>
@@ -2776,7 +3091,7 @@
     </w:p>
     <w:p>
       <w:pPr>
-        <w:pStyle w:val="normal0"/>
+        <w:pStyle w:val="Normal1"/>
         <w:jc w:val="both"/>
         <w:rPr>
           <w:rFonts w:ascii="Times New Roman" w:eastAsia="Times New Roman" w:hAnsi="Times New Roman" w:cs="Times New Roman"/>
@@ -2807,7 +3122,7 @@
           <w:insideV w:val="nil"/>
         </w:tblBorders>
         <w:tblLayout w:type="fixed"/>
-        <w:tblLook w:val="0600"/>
+        <w:tblLook w:val="0600" w:firstRow="0" w:lastRow="0" w:firstColumn="0" w:lastColumn="0" w:noHBand="1" w:noVBand="1"/>
       </w:tblPr>
       <w:tblGrid>
         <w:gridCol w:w="2370"/>
@@ -2836,7 +3151,7 @@
           </w:tcPr>
           <w:p>
             <w:pPr>
-              <w:pStyle w:val="normal0"/>
+              <w:pStyle w:val="Normal1"/>
               <w:widowControl w:val="0"/>
               <w:spacing w:after="0" w:line="276" w:lineRule="auto"/>
               <w:rPr>
@@ -2875,7 +3190,7 @@
           </w:tcPr>
           <w:p>
             <w:pPr>
-              <w:pStyle w:val="normal0"/>
+              <w:pStyle w:val="Normal1"/>
               <w:widowControl w:val="0"/>
               <w:spacing w:after="0" w:line="276" w:lineRule="auto"/>
               <w:rPr>
@@ -2918,7 +3233,7 @@
           </w:tcPr>
           <w:p>
             <w:pPr>
-              <w:pStyle w:val="normal0"/>
+              <w:pStyle w:val="Normal1"/>
               <w:widowControl w:val="0"/>
               <w:spacing w:after="0" w:line="276" w:lineRule="auto"/>
               <w:rPr>
@@ -2956,7 +3271,7 @@
           </w:tcPr>
           <w:p>
             <w:pPr>
-              <w:pStyle w:val="normal0"/>
+              <w:pStyle w:val="Normal1"/>
               <w:widowControl w:val="0"/>
               <w:spacing w:after="0" w:line="276" w:lineRule="auto"/>
               <w:rPr>
@@ -2999,7 +3314,7 @@
           </w:tcPr>
           <w:p>
             <w:pPr>
-              <w:pStyle w:val="normal0"/>
+              <w:pStyle w:val="Normal1"/>
               <w:widowControl w:val="0"/>
               <w:spacing w:after="0" w:line="276" w:lineRule="auto"/>
               <w:rPr>
@@ -3037,7 +3352,7 @@
           </w:tcPr>
           <w:p>
             <w:pPr>
-              <w:pStyle w:val="normal0"/>
+              <w:pStyle w:val="Normal1"/>
               <w:widowControl w:val="0"/>
               <w:spacing w:after="0" w:line="276" w:lineRule="auto"/>
               <w:rPr>
@@ -3080,7 +3395,7 @@
           </w:tcPr>
           <w:p>
             <w:pPr>
-              <w:pStyle w:val="normal0"/>
+              <w:pStyle w:val="Normal1"/>
               <w:widowControl w:val="0"/>
               <w:spacing w:after="0" w:line="276" w:lineRule="auto"/>
               <w:rPr>
@@ -3119,7 +3434,7 @@
           </w:tcPr>
           <w:p>
             <w:pPr>
-              <w:pStyle w:val="normal0"/>
+              <w:pStyle w:val="Normal1"/>
               <w:widowControl w:val="0"/>
               <w:spacing w:after="0" w:line="276" w:lineRule="auto"/>
               <w:rPr>
@@ -3162,7 +3477,7 @@
           </w:tcPr>
           <w:p>
             <w:pPr>
-              <w:pStyle w:val="normal0"/>
+              <w:pStyle w:val="Normal1"/>
               <w:widowControl w:val="0"/>
               <w:spacing w:after="0" w:line="276" w:lineRule="auto"/>
               <w:rPr>
@@ -3201,7 +3516,7 @@
           </w:tcPr>
           <w:p>
             <w:pPr>
-              <w:pStyle w:val="normal0"/>
+              <w:pStyle w:val="Normal1"/>
               <w:widowControl w:val="0"/>
               <w:spacing w:after="0" w:line="276" w:lineRule="auto"/>
               <w:rPr>
@@ -3244,7 +3559,7 @@
           </w:tcPr>
           <w:p>
             <w:pPr>
-              <w:pStyle w:val="normal0"/>
+              <w:pStyle w:val="Normal1"/>
               <w:widowControl w:val="0"/>
               <w:spacing w:after="0" w:line="276" w:lineRule="auto"/>
               <w:rPr>
@@ -3282,7 +3597,7 @@
           </w:tcPr>
           <w:p>
             <w:pPr>
-              <w:pStyle w:val="normal0"/>
+              <w:pStyle w:val="Normal1"/>
               <w:widowControl w:val="0"/>
               <w:spacing w:after="0" w:line="276" w:lineRule="auto"/>
               <w:rPr>
@@ -3316,6 +3631,667 @@
     </w:p>
     <w:p>
       <w:pPr>
+        <w:widowControl/>
+        <w:autoSpaceDE/>
+        <w:autoSpaceDN/>
+        <w:spacing w:after="160"/>
+        <w:jc w:val="both"/>
+        <w:rPr>
+          <w:b/>
+          <w:bCs/>
+          <w:color w:val="000000"/>
+          <w:sz w:val="24"/>
+          <w:szCs w:val="24"/>
+          <w:lang w:val="en-GB" w:eastAsia="en-GB" w:bidi="ar-SA"/>
+        </w:rPr>
+      </w:pPr>
+    </w:p>
+    <w:p>
+      <w:pPr>
+        <w:widowControl/>
+        <w:autoSpaceDE/>
+        <w:autoSpaceDN/>
+        <w:spacing w:after="160"/>
+        <w:jc w:val="both"/>
+        <w:rPr>
+          <w:b/>
+          <w:bCs/>
+          <w:color w:val="000000"/>
+          <w:sz w:val="24"/>
+          <w:szCs w:val="24"/>
+          <w:lang w:val="en-GB" w:eastAsia="en-GB" w:bidi="ar-SA"/>
+        </w:rPr>
+      </w:pPr>
+    </w:p>
+    <w:p>
+      <w:pPr>
+        <w:widowControl/>
+        <w:autoSpaceDE/>
+        <w:autoSpaceDN/>
+        <w:spacing w:after="160"/>
+        <w:jc w:val="both"/>
+        <w:rPr>
+          <w:b/>
+          <w:bCs/>
+          <w:color w:val="000000"/>
+          <w:sz w:val="24"/>
+          <w:szCs w:val="24"/>
+          <w:lang w:val="en-GB" w:eastAsia="en-GB" w:bidi="ar-SA"/>
+        </w:rPr>
+      </w:pPr>
+    </w:p>
+    <w:p>
+      <w:pPr>
+        <w:widowControl/>
+        <w:autoSpaceDE/>
+        <w:autoSpaceDN/>
+        <w:spacing w:after="160"/>
+        <w:jc w:val="both"/>
+        <w:rPr>
+          <w:b/>
+          <w:bCs/>
+          <w:color w:val="000000"/>
+          <w:sz w:val="24"/>
+          <w:szCs w:val="24"/>
+          <w:lang w:val="en-GB" w:eastAsia="en-GB" w:bidi="ar-SA"/>
+        </w:rPr>
+      </w:pPr>
+    </w:p>
+    <w:p>
+      <w:pPr>
+        <w:widowControl/>
+        <w:autoSpaceDE/>
+        <w:autoSpaceDN/>
+        <w:spacing w:after="160"/>
+        <w:jc w:val="both"/>
+        <w:rPr>
+          <w:b/>
+          <w:bCs/>
+          <w:color w:val="000000"/>
+          <w:sz w:val="24"/>
+          <w:szCs w:val="24"/>
+          <w:lang w:val="en-GB" w:eastAsia="en-GB" w:bidi="ar-SA"/>
+        </w:rPr>
+      </w:pPr>
+    </w:p>
+    <w:p>
+      <w:pPr>
+        <w:widowControl/>
+        <w:autoSpaceDE/>
+        <w:autoSpaceDN/>
+        <w:spacing w:after="160"/>
+        <w:jc w:val="both"/>
+        <w:rPr>
+          <w:sz w:val="24"/>
+          <w:szCs w:val="24"/>
+          <w:lang w:val="en-GB" w:eastAsia="en-GB" w:bidi="ar-SA"/>
+        </w:rPr>
+      </w:pPr>
+      <w:r>
+        <w:rPr>
+          <w:b/>
+          <w:bCs/>
+          <w:color w:val="000000"/>
+          <w:sz w:val="24"/>
+          <w:szCs w:val="24"/>
+          <w:lang w:val="en-GB" w:eastAsia="en-GB" w:bidi="ar-SA"/>
+        </w:rPr>
+        <w:lastRenderedPageBreak/>
+        <w:t xml:space="preserve">5.2.3 </w:t>
+      </w:r>
+      <w:r>
+        <w:rPr>
+          <w:b/>
+          <w:bCs/>
+          <w:color w:val="000000"/>
+          <w:sz w:val="24"/>
+          <w:szCs w:val="24"/>
+          <w:lang w:val="en-GB" w:eastAsia="en-GB" w:bidi="ar-SA"/>
+        </w:rPr>
+        <w:t>View ticket plan</w:t>
+      </w:r>
+    </w:p>
+    <w:tbl>
+      <w:tblPr>
+        <w:tblW w:w="0" w:type="auto"/>
+        <w:tblCellMar>
+          <w:top w:w="15" w:type="dxa"/>
+          <w:left w:w="15" w:type="dxa"/>
+          <w:bottom w:w="15" w:type="dxa"/>
+          <w:right w:w="15" w:type="dxa"/>
+        </w:tblCellMar>
+        <w:tblLook w:val="04A0" w:firstRow="1" w:lastRow="0" w:firstColumn="1" w:lastColumn="0" w:noHBand="0" w:noVBand="1"/>
+      </w:tblPr>
+      <w:tblGrid>
+        <w:gridCol w:w="2812"/>
+        <w:gridCol w:w="6148"/>
+      </w:tblGrid>
+      <w:tr>
+        <w:trPr>
+          <w:trHeight w:val="300"/>
+        </w:trPr>
+        <w:tc>
+          <w:tcPr>
+            <w:tcW w:w="0" w:type="auto"/>
+            <w:tcBorders>
+              <w:top w:val="single" w:sz="6" w:space="0" w:color="000000"/>
+              <w:left w:val="single" w:sz="6" w:space="0" w:color="000000"/>
+              <w:bottom w:val="single" w:sz="6" w:space="0" w:color="000000"/>
+              <w:right w:val="single" w:sz="6" w:space="0" w:color="000000"/>
+            </w:tcBorders>
+            <w:tcMar>
+              <w:top w:w="0" w:type="dxa"/>
+              <w:left w:w="40" w:type="dxa"/>
+              <w:bottom w:w="0" w:type="dxa"/>
+              <w:right w:w="40" w:type="dxa"/>
+            </w:tcMar>
+            <w:vAlign w:val="bottom"/>
+            <w:hideMark/>
+          </w:tcPr>
+          <w:p>
+            <w:pPr>
+              <w:widowControl/>
+              <w:autoSpaceDE/>
+              <w:autoSpaceDN/>
+              <w:rPr>
+                <w:sz w:val="24"/>
+                <w:szCs w:val="24"/>
+                <w:lang w:val="en-GB" w:eastAsia="en-GB" w:bidi="ar-SA"/>
+              </w:rPr>
+            </w:pPr>
+            <w:r>
+              <w:rPr>
+                <w:color w:val="000000"/>
+                <w:sz w:val="24"/>
+                <w:szCs w:val="24"/>
+                <w:lang w:val="en-GB" w:eastAsia="en-GB" w:bidi="ar-SA"/>
+              </w:rPr>
+              <w:t>IDENTIFIER</w:t>
+            </w:r>
+          </w:p>
+        </w:tc>
+        <w:tc>
+          <w:tcPr>
+            <w:tcW w:w="0" w:type="auto"/>
+            <w:tcBorders>
+              <w:top w:val="single" w:sz="6" w:space="0" w:color="000000"/>
+              <w:left w:val="single" w:sz="6" w:space="0" w:color="000000"/>
+              <w:bottom w:val="single" w:sz="6" w:space="0" w:color="000000"/>
+              <w:right w:val="single" w:sz="6" w:space="0" w:color="000000"/>
+            </w:tcBorders>
+            <w:shd w:val="clear" w:color="auto" w:fill="FFFFFF"/>
+            <w:tcMar>
+              <w:top w:w="0" w:type="dxa"/>
+              <w:left w:w="40" w:type="dxa"/>
+              <w:bottom w:w="0" w:type="dxa"/>
+              <w:right w:w="40" w:type="dxa"/>
+            </w:tcMar>
+            <w:vAlign w:val="bottom"/>
+            <w:hideMark/>
+          </w:tcPr>
+          <w:p>
+            <w:pPr>
+              <w:widowControl/>
+              <w:autoSpaceDE/>
+              <w:autoSpaceDN/>
+              <w:rPr>
+                <w:sz w:val="24"/>
+                <w:szCs w:val="24"/>
+                <w:lang w:val="en-GB" w:eastAsia="en-GB" w:bidi="ar-SA"/>
+              </w:rPr>
+            </w:pPr>
+            <w:r>
+              <w:rPr>
+                <w:color w:val="000000"/>
+                <w:sz w:val="24"/>
+                <w:szCs w:val="24"/>
+                <w:lang w:val="en-GB" w:eastAsia="en-GB" w:bidi="ar-SA"/>
+              </w:rPr>
+              <w:t>US9</w:t>
+            </w:r>
+          </w:p>
+        </w:tc>
+      </w:tr>
+      <w:tr>
+        <w:trPr>
+          <w:trHeight w:val="300"/>
+        </w:trPr>
+        <w:tc>
+          <w:tcPr>
+            <w:tcW w:w="0" w:type="auto"/>
+            <w:tcBorders>
+              <w:top w:val="single" w:sz="6" w:space="0" w:color="000000"/>
+              <w:left w:val="single" w:sz="6" w:space="0" w:color="000000"/>
+              <w:bottom w:val="single" w:sz="6" w:space="0" w:color="000000"/>
+              <w:right w:val="single" w:sz="6" w:space="0" w:color="000000"/>
+            </w:tcBorders>
+            <w:tcMar>
+              <w:top w:w="0" w:type="dxa"/>
+              <w:left w:w="40" w:type="dxa"/>
+              <w:bottom w:w="0" w:type="dxa"/>
+              <w:right w:w="40" w:type="dxa"/>
+            </w:tcMar>
+            <w:vAlign w:val="bottom"/>
+            <w:hideMark/>
+          </w:tcPr>
+          <w:p>
+            <w:pPr>
+              <w:widowControl/>
+              <w:autoSpaceDE/>
+              <w:autoSpaceDN/>
+              <w:rPr>
+                <w:sz w:val="24"/>
+                <w:szCs w:val="24"/>
+                <w:lang w:val="en-GB" w:eastAsia="en-GB" w:bidi="ar-SA"/>
+              </w:rPr>
+            </w:pPr>
+            <w:r>
+              <w:rPr>
+                <w:color w:val="000000"/>
+                <w:sz w:val="24"/>
+                <w:szCs w:val="24"/>
+                <w:lang w:val="en-GB" w:eastAsia="en-GB" w:bidi="ar-SA"/>
+              </w:rPr>
+              <w:t>NAME</w:t>
+            </w:r>
+          </w:p>
+        </w:tc>
+        <w:tc>
+          <w:tcPr>
+            <w:tcW w:w="0" w:type="auto"/>
+            <w:tcBorders>
+              <w:top w:val="single" w:sz="6" w:space="0" w:color="000000"/>
+              <w:left w:val="single" w:sz="6" w:space="0" w:color="000000"/>
+              <w:bottom w:val="single" w:sz="6" w:space="0" w:color="000000"/>
+              <w:right w:val="single" w:sz="6" w:space="0" w:color="000000"/>
+            </w:tcBorders>
+            <w:tcMar>
+              <w:top w:w="0" w:type="dxa"/>
+              <w:left w:w="40" w:type="dxa"/>
+              <w:bottom w:w="0" w:type="dxa"/>
+              <w:right w:w="40" w:type="dxa"/>
+            </w:tcMar>
+            <w:vAlign w:val="bottom"/>
+            <w:hideMark/>
+          </w:tcPr>
+          <w:p>
+            <w:pPr>
+              <w:widowControl/>
+              <w:autoSpaceDE/>
+              <w:autoSpaceDN/>
+              <w:rPr>
+                <w:sz w:val="24"/>
+                <w:szCs w:val="24"/>
+                <w:lang w:val="en-GB" w:eastAsia="en-GB" w:bidi="ar-SA"/>
+              </w:rPr>
+            </w:pPr>
+            <w:r>
+              <w:rPr>
+                <w:color w:val="000000"/>
+                <w:sz w:val="24"/>
+                <w:szCs w:val="24"/>
+                <w:lang w:val="en-GB" w:eastAsia="en-GB" w:bidi="ar-SA"/>
+              </w:rPr>
+              <w:t>View ticket plans</w:t>
+            </w:r>
+          </w:p>
+        </w:tc>
+      </w:tr>
+      <w:tr>
+        <w:trPr>
+          <w:trHeight w:val="300"/>
+        </w:trPr>
+        <w:tc>
+          <w:tcPr>
+            <w:tcW w:w="0" w:type="auto"/>
+            <w:tcBorders>
+              <w:top w:val="single" w:sz="6" w:space="0" w:color="000000"/>
+              <w:left w:val="single" w:sz="6" w:space="0" w:color="000000"/>
+              <w:bottom w:val="single" w:sz="6" w:space="0" w:color="000000"/>
+              <w:right w:val="single" w:sz="6" w:space="0" w:color="000000"/>
+            </w:tcBorders>
+            <w:tcMar>
+              <w:top w:w="0" w:type="dxa"/>
+              <w:left w:w="40" w:type="dxa"/>
+              <w:bottom w:w="0" w:type="dxa"/>
+              <w:right w:w="40" w:type="dxa"/>
+            </w:tcMar>
+            <w:vAlign w:val="bottom"/>
+            <w:hideMark/>
+          </w:tcPr>
+          <w:p>
+            <w:pPr>
+              <w:widowControl/>
+              <w:autoSpaceDE/>
+              <w:autoSpaceDN/>
+              <w:rPr>
+                <w:sz w:val="24"/>
+                <w:szCs w:val="24"/>
+                <w:lang w:val="en-GB" w:eastAsia="en-GB" w:bidi="ar-SA"/>
+              </w:rPr>
+            </w:pPr>
+            <w:r>
+              <w:rPr>
+                <w:color w:val="000000"/>
+                <w:sz w:val="24"/>
+                <w:szCs w:val="24"/>
+                <w:lang w:val="en-GB" w:eastAsia="en-GB" w:bidi="ar-SA"/>
+              </w:rPr>
+              <w:t>STATEMENT</w:t>
+            </w:r>
+          </w:p>
+        </w:tc>
+        <w:tc>
+          <w:tcPr>
+            <w:tcW w:w="0" w:type="auto"/>
+            <w:tcBorders>
+              <w:top w:val="single" w:sz="6" w:space="0" w:color="000000"/>
+              <w:left w:val="single" w:sz="6" w:space="0" w:color="000000"/>
+              <w:bottom w:val="single" w:sz="6" w:space="0" w:color="000000"/>
+              <w:right w:val="single" w:sz="6" w:space="0" w:color="000000"/>
+            </w:tcBorders>
+            <w:tcMar>
+              <w:top w:w="0" w:type="dxa"/>
+              <w:left w:w="40" w:type="dxa"/>
+              <w:bottom w:w="0" w:type="dxa"/>
+              <w:right w:w="40" w:type="dxa"/>
+            </w:tcMar>
+            <w:vAlign w:val="bottom"/>
+            <w:hideMark/>
+          </w:tcPr>
+          <w:p>
+            <w:pPr>
+              <w:widowControl/>
+              <w:autoSpaceDE/>
+              <w:autoSpaceDN/>
+              <w:rPr>
+                <w:sz w:val="24"/>
+                <w:szCs w:val="24"/>
+                <w:lang w:val="en-GB" w:eastAsia="en-GB" w:bidi="ar-SA"/>
+              </w:rPr>
+            </w:pPr>
+            <w:r>
+              <w:rPr>
+                <w:color w:val="000000"/>
+                <w:sz w:val="24"/>
+                <w:szCs w:val="24"/>
+                <w:lang w:val="en-GB" w:eastAsia="en-GB" w:bidi="ar-SA"/>
+              </w:rPr>
+              <w:t>As a User, I should be able to view all the available ticket plans</w:t>
+            </w:r>
+          </w:p>
+        </w:tc>
+      </w:tr>
+      <w:tr>
+        <w:trPr>
+          <w:trHeight w:val="300"/>
+        </w:trPr>
+        <w:tc>
+          <w:tcPr>
+            <w:tcW w:w="0" w:type="auto"/>
+            <w:tcBorders>
+              <w:top w:val="single" w:sz="6" w:space="0" w:color="000000"/>
+              <w:left w:val="single" w:sz="6" w:space="0" w:color="000000"/>
+              <w:bottom w:val="single" w:sz="6" w:space="0" w:color="000000"/>
+              <w:right w:val="single" w:sz="6" w:space="0" w:color="000000"/>
+            </w:tcBorders>
+            <w:tcMar>
+              <w:top w:w="0" w:type="dxa"/>
+              <w:left w:w="40" w:type="dxa"/>
+              <w:bottom w:w="0" w:type="dxa"/>
+              <w:right w:w="40" w:type="dxa"/>
+            </w:tcMar>
+            <w:vAlign w:val="bottom"/>
+            <w:hideMark/>
+          </w:tcPr>
+          <w:p>
+            <w:pPr>
+              <w:widowControl/>
+              <w:autoSpaceDE/>
+              <w:autoSpaceDN/>
+              <w:rPr>
+                <w:sz w:val="24"/>
+                <w:szCs w:val="24"/>
+                <w:lang w:val="en-GB" w:eastAsia="en-GB" w:bidi="ar-SA"/>
+              </w:rPr>
+            </w:pPr>
+            <w:r>
+              <w:rPr>
+                <w:color w:val="000000"/>
+                <w:sz w:val="24"/>
+                <w:szCs w:val="24"/>
+                <w:lang w:val="en-GB" w:eastAsia="en-GB" w:bidi="ar-SA"/>
+              </w:rPr>
+              <w:t>CONSTRAINT</w:t>
+            </w:r>
+          </w:p>
+        </w:tc>
+        <w:tc>
+          <w:tcPr>
+            <w:tcW w:w="0" w:type="auto"/>
+            <w:tcBorders>
+              <w:top w:val="single" w:sz="6" w:space="0" w:color="000000"/>
+              <w:left w:val="single" w:sz="6" w:space="0" w:color="000000"/>
+              <w:bottom w:val="single" w:sz="6" w:space="0" w:color="000000"/>
+              <w:right w:val="single" w:sz="6" w:space="0" w:color="000000"/>
+            </w:tcBorders>
+            <w:shd w:val="clear" w:color="auto" w:fill="FFFFFF"/>
+            <w:tcMar>
+              <w:top w:w="0" w:type="dxa"/>
+              <w:left w:w="40" w:type="dxa"/>
+              <w:bottom w:w="0" w:type="dxa"/>
+              <w:right w:w="40" w:type="dxa"/>
+            </w:tcMar>
+            <w:vAlign w:val="bottom"/>
+            <w:hideMark/>
+          </w:tcPr>
+          <w:p>
+            <w:pPr>
+              <w:widowControl/>
+              <w:autoSpaceDE/>
+              <w:autoSpaceDN/>
+              <w:rPr>
+                <w:sz w:val="24"/>
+                <w:szCs w:val="24"/>
+                <w:lang w:val="en-GB" w:eastAsia="en-GB" w:bidi="ar-SA"/>
+              </w:rPr>
+            </w:pPr>
+            <w:r>
+              <w:rPr>
+                <w:color w:val="000000"/>
+                <w:sz w:val="24"/>
+                <w:szCs w:val="24"/>
+                <w:lang w:val="en-GB" w:eastAsia="en-GB" w:bidi="ar-SA"/>
+              </w:rPr>
+              <w:t>1. The user should be logged in.</w:t>
+            </w:r>
+          </w:p>
+        </w:tc>
+      </w:tr>
+      <w:tr>
+        <w:trPr>
+          <w:trHeight w:val="300"/>
+        </w:trPr>
+        <w:tc>
+          <w:tcPr>
+            <w:tcW w:w="0" w:type="auto"/>
+            <w:tcBorders>
+              <w:top w:val="single" w:sz="6" w:space="0" w:color="000000"/>
+              <w:left w:val="single" w:sz="6" w:space="0" w:color="000000"/>
+              <w:bottom w:val="single" w:sz="6" w:space="0" w:color="000000"/>
+              <w:right w:val="single" w:sz="6" w:space="0" w:color="000000"/>
+            </w:tcBorders>
+            <w:tcMar>
+              <w:top w:w="0" w:type="dxa"/>
+              <w:left w:w="40" w:type="dxa"/>
+              <w:bottom w:w="0" w:type="dxa"/>
+              <w:right w:w="40" w:type="dxa"/>
+            </w:tcMar>
+            <w:vAlign w:val="bottom"/>
+            <w:hideMark/>
+          </w:tcPr>
+          <w:p>
+            <w:pPr>
+              <w:widowControl/>
+              <w:autoSpaceDE/>
+              <w:autoSpaceDN/>
+              <w:rPr>
+                <w:sz w:val="24"/>
+                <w:szCs w:val="24"/>
+                <w:lang w:val="en-GB" w:eastAsia="en-GB" w:bidi="ar-SA"/>
+              </w:rPr>
+            </w:pPr>
+            <w:r>
+              <w:rPr>
+                <w:color w:val="000000"/>
+                <w:sz w:val="24"/>
+                <w:szCs w:val="24"/>
+                <w:lang w:val="en-GB" w:eastAsia="en-GB" w:bidi="ar-SA"/>
+              </w:rPr>
+              <w:t>PRIORITY</w:t>
+            </w:r>
+          </w:p>
+        </w:tc>
+        <w:tc>
+          <w:tcPr>
+            <w:tcW w:w="0" w:type="auto"/>
+            <w:tcBorders>
+              <w:top w:val="single" w:sz="6" w:space="0" w:color="000000"/>
+              <w:left w:val="single" w:sz="6" w:space="0" w:color="000000"/>
+              <w:bottom w:val="single" w:sz="6" w:space="0" w:color="000000"/>
+              <w:right w:val="single" w:sz="6" w:space="0" w:color="000000"/>
+            </w:tcBorders>
+            <w:shd w:val="clear" w:color="auto" w:fill="FFFFFF"/>
+            <w:tcMar>
+              <w:top w:w="0" w:type="dxa"/>
+              <w:left w:w="40" w:type="dxa"/>
+              <w:bottom w:w="0" w:type="dxa"/>
+              <w:right w:w="40" w:type="dxa"/>
+            </w:tcMar>
+            <w:vAlign w:val="bottom"/>
+            <w:hideMark/>
+          </w:tcPr>
+          <w:p>
+            <w:pPr>
+              <w:widowControl/>
+              <w:autoSpaceDE/>
+              <w:autoSpaceDN/>
+              <w:rPr>
+                <w:sz w:val="24"/>
+                <w:szCs w:val="24"/>
+                <w:lang w:val="en-GB" w:eastAsia="en-GB" w:bidi="ar-SA"/>
+              </w:rPr>
+            </w:pPr>
+            <w:r>
+              <w:rPr>
+                <w:color w:val="000000"/>
+                <w:sz w:val="24"/>
+                <w:szCs w:val="24"/>
+                <w:lang w:val="en-GB" w:eastAsia="en-GB" w:bidi="ar-SA"/>
+              </w:rPr>
+              <w:t>4</w:t>
+            </w:r>
+          </w:p>
+        </w:tc>
+      </w:tr>
+      <w:tr>
+        <w:trPr>
+          <w:trHeight w:val="480"/>
+        </w:trPr>
+        <w:tc>
+          <w:tcPr>
+            <w:tcW w:w="0" w:type="auto"/>
+            <w:tcBorders>
+              <w:top w:val="single" w:sz="6" w:space="0" w:color="000000"/>
+              <w:left w:val="single" w:sz="6" w:space="0" w:color="000000"/>
+              <w:bottom w:val="single" w:sz="6" w:space="0" w:color="000000"/>
+              <w:right w:val="single" w:sz="6" w:space="0" w:color="000000"/>
+            </w:tcBorders>
+            <w:tcMar>
+              <w:top w:w="0" w:type="dxa"/>
+              <w:left w:w="40" w:type="dxa"/>
+              <w:bottom w:w="0" w:type="dxa"/>
+              <w:right w:w="40" w:type="dxa"/>
+            </w:tcMar>
+            <w:vAlign w:val="bottom"/>
+            <w:hideMark/>
+          </w:tcPr>
+          <w:p>
+            <w:pPr>
+              <w:widowControl/>
+              <w:autoSpaceDE/>
+              <w:autoSpaceDN/>
+              <w:rPr>
+                <w:sz w:val="24"/>
+                <w:szCs w:val="24"/>
+                <w:lang w:val="en-GB" w:eastAsia="en-GB" w:bidi="ar-SA"/>
+              </w:rPr>
+            </w:pPr>
+            <w:r>
+              <w:rPr>
+                <w:color w:val="000000"/>
+                <w:sz w:val="24"/>
+                <w:szCs w:val="24"/>
+                <w:lang w:val="en-GB" w:eastAsia="en-GB" w:bidi="ar-SA"/>
+              </w:rPr>
+              <w:t>ACCEPTANCE CRITERIA</w:t>
+            </w:r>
+          </w:p>
+        </w:tc>
+        <w:tc>
+          <w:tcPr>
+            <w:tcW w:w="0" w:type="auto"/>
+            <w:tcBorders>
+              <w:top w:val="single" w:sz="6" w:space="0" w:color="000000"/>
+              <w:left w:val="single" w:sz="6" w:space="0" w:color="000000"/>
+              <w:bottom w:val="single" w:sz="6" w:space="0" w:color="000000"/>
+              <w:right w:val="single" w:sz="6" w:space="0" w:color="000000"/>
+            </w:tcBorders>
+            <w:tcMar>
+              <w:top w:w="0" w:type="dxa"/>
+              <w:left w:w="40" w:type="dxa"/>
+              <w:bottom w:w="0" w:type="dxa"/>
+              <w:right w:w="40" w:type="dxa"/>
+            </w:tcMar>
+            <w:vAlign w:val="bottom"/>
+            <w:hideMark/>
+          </w:tcPr>
+          <w:p>
+            <w:pPr>
+              <w:widowControl/>
+              <w:autoSpaceDE/>
+              <w:autoSpaceDN/>
+              <w:rPr>
+                <w:sz w:val="24"/>
+                <w:szCs w:val="24"/>
+                <w:lang w:val="en-GB" w:eastAsia="en-GB" w:bidi="ar-SA"/>
+              </w:rPr>
+            </w:pPr>
+            <w:r>
+              <w:rPr>
+                <w:color w:val="000000"/>
+                <w:sz w:val="24"/>
+                <w:szCs w:val="24"/>
+                <w:lang w:val="en-GB" w:eastAsia="en-GB" w:bidi="ar-SA"/>
+              </w:rPr>
+              <w:t>1. User is successfully able to view the ticket plans</w:t>
+            </w:r>
+            <w:r>
+              <w:rPr>
+                <w:color w:val="000000"/>
+                <w:sz w:val="24"/>
+                <w:szCs w:val="24"/>
+                <w:lang w:val="en-GB" w:eastAsia="en-GB" w:bidi="ar-SA"/>
+              </w:rPr>
+              <w:br/>
+              <w:t>2. User is able to select plan for purchase</w:t>
+            </w:r>
+          </w:p>
+        </w:tc>
+      </w:tr>
+    </w:tbl>
+    <w:p>
+      <w:pPr>
         <w:pStyle w:val="BodyText"/>
         <w:ind w:left="119" w:right="117"/>
         <w:jc w:val="both"/>
@@ -3327,9 +4303,628 @@
     </w:p>
     <w:p>
       <w:pPr>
+        <w:widowControl/>
+        <w:autoSpaceDE/>
+        <w:autoSpaceDN/>
+        <w:spacing w:after="160"/>
+        <w:jc w:val="both"/>
+        <w:rPr>
+          <w:sz w:val="24"/>
+          <w:szCs w:val="24"/>
+          <w:lang w:val="en-GB" w:eastAsia="en-GB" w:bidi="ar-SA"/>
+        </w:rPr>
+      </w:pPr>
+      <w:r>
+        <w:rPr>
+          <w:b/>
+          <w:bCs/>
+          <w:color w:val="000000"/>
+          <w:sz w:val="24"/>
+          <w:szCs w:val="24"/>
+          <w:lang w:val="en-GB" w:eastAsia="en-GB" w:bidi="ar-SA"/>
+        </w:rPr>
+        <w:t> </w:t>
+      </w:r>
+      <w:r>
+        <w:rPr>
+          <w:b/>
+          <w:bCs/>
+          <w:color w:val="000000"/>
+          <w:sz w:val="24"/>
+          <w:szCs w:val="24"/>
+          <w:lang w:val="en-GB" w:eastAsia="en-GB" w:bidi="ar-SA"/>
+        </w:rPr>
+        <w:t xml:space="preserve">5.2.4 </w:t>
+      </w:r>
+      <w:r>
+        <w:rPr>
+          <w:b/>
+          <w:bCs/>
+          <w:color w:val="000000"/>
+          <w:sz w:val="24"/>
+          <w:szCs w:val="24"/>
+          <w:lang w:val="en-GB" w:eastAsia="en-GB" w:bidi="ar-SA"/>
+        </w:rPr>
+        <w:t>Buy ticket</w:t>
+      </w:r>
+    </w:p>
+    <w:tbl>
+      <w:tblPr>
+        <w:tblW w:w="0" w:type="auto"/>
+        <w:tblCellMar>
+          <w:top w:w="15" w:type="dxa"/>
+          <w:left w:w="15" w:type="dxa"/>
+          <w:bottom w:w="15" w:type="dxa"/>
+          <w:right w:w="15" w:type="dxa"/>
+        </w:tblCellMar>
+        <w:tblLook w:val="04A0" w:firstRow="1" w:lastRow="0" w:firstColumn="1" w:lastColumn="0" w:noHBand="0" w:noVBand="1"/>
+      </w:tblPr>
+      <w:tblGrid>
+        <w:gridCol w:w="2694"/>
+        <w:gridCol w:w="6266"/>
+      </w:tblGrid>
+      <w:tr>
+        <w:trPr>
+          <w:trHeight w:val="300"/>
+        </w:trPr>
+        <w:tc>
+          <w:tcPr>
+            <w:tcW w:w="0" w:type="auto"/>
+            <w:tcBorders>
+              <w:top w:val="single" w:sz="6" w:space="0" w:color="000000"/>
+              <w:left w:val="single" w:sz="6" w:space="0" w:color="000000"/>
+              <w:bottom w:val="single" w:sz="6" w:space="0" w:color="000000"/>
+              <w:right w:val="single" w:sz="6" w:space="0" w:color="000000"/>
+            </w:tcBorders>
+            <w:tcMar>
+              <w:top w:w="0" w:type="dxa"/>
+              <w:left w:w="40" w:type="dxa"/>
+              <w:bottom w:w="0" w:type="dxa"/>
+              <w:right w:w="40" w:type="dxa"/>
+            </w:tcMar>
+            <w:vAlign w:val="bottom"/>
+            <w:hideMark/>
+          </w:tcPr>
+          <w:p>
+            <w:pPr>
+              <w:widowControl/>
+              <w:autoSpaceDE/>
+              <w:autoSpaceDN/>
+              <w:rPr>
+                <w:sz w:val="24"/>
+                <w:szCs w:val="24"/>
+                <w:lang w:val="en-GB" w:eastAsia="en-GB" w:bidi="ar-SA"/>
+              </w:rPr>
+            </w:pPr>
+            <w:r>
+              <w:rPr>
+                <w:color w:val="000000"/>
+                <w:sz w:val="24"/>
+                <w:szCs w:val="24"/>
+                <w:lang w:val="en-GB" w:eastAsia="en-GB" w:bidi="ar-SA"/>
+              </w:rPr>
+              <w:t>IDENTIFIER</w:t>
+            </w:r>
+          </w:p>
+        </w:tc>
+        <w:tc>
+          <w:tcPr>
+            <w:tcW w:w="0" w:type="auto"/>
+            <w:tcBorders>
+              <w:top w:val="single" w:sz="6" w:space="0" w:color="000000"/>
+              <w:left w:val="single" w:sz="6" w:space="0" w:color="000000"/>
+              <w:bottom w:val="single" w:sz="6" w:space="0" w:color="000000"/>
+              <w:right w:val="single" w:sz="6" w:space="0" w:color="000000"/>
+            </w:tcBorders>
+            <w:shd w:val="clear" w:color="auto" w:fill="FFFFFF"/>
+            <w:tcMar>
+              <w:top w:w="0" w:type="dxa"/>
+              <w:left w:w="40" w:type="dxa"/>
+              <w:bottom w:w="0" w:type="dxa"/>
+              <w:right w:w="40" w:type="dxa"/>
+            </w:tcMar>
+            <w:vAlign w:val="bottom"/>
+            <w:hideMark/>
+          </w:tcPr>
+          <w:p>
+            <w:pPr>
+              <w:widowControl/>
+              <w:autoSpaceDE/>
+              <w:autoSpaceDN/>
+              <w:rPr>
+                <w:sz w:val="24"/>
+                <w:szCs w:val="24"/>
+                <w:lang w:val="en-GB" w:eastAsia="en-GB" w:bidi="ar-SA"/>
+              </w:rPr>
+            </w:pPr>
+            <w:r>
+              <w:rPr>
+                <w:color w:val="000000"/>
+                <w:sz w:val="24"/>
+                <w:szCs w:val="24"/>
+                <w:lang w:val="en-GB" w:eastAsia="en-GB" w:bidi="ar-SA"/>
+              </w:rPr>
+              <w:t>US10</w:t>
+            </w:r>
+          </w:p>
+        </w:tc>
+      </w:tr>
+      <w:tr>
+        <w:trPr>
+          <w:trHeight w:val="300"/>
+        </w:trPr>
+        <w:tc>
+          <w:tcPr>
+            <w:tcW w:w="0" w:type="auto"/>
+            <w:tcBorders>
+              <w:top w:val="single" w:sz="6" w:space="0" w:color="000000"/>
+              <w:left w:val="single" w:sz="6" w:space="0" w:color="000000"/>
+              <w:bottom w:val="single" w:sz="6" w:space="0" w:color="000000"/>
+              <w:right w:val="single" w:sz="6" w:space="0" w:color="000000"/>
+            </w:tcBorders>
+            <w:tcMar>
+              <w:top w:w="0" w:type="dxa"/>
+              <w:left w:w="40" w:type="dxa"/>
+              <w:bottom w:w="0" w:type="dxa"/>
+              <w:right w:w="40" w:type="dxa"/>
+            </w:tcMar>
+            <w:vAlign w:val="bottom"/>
+            <w:hideMark/>
+          </w:tcPr>
+          <w:p>
+            <w:pPr>
+              <w:widowControl/>
+              <w:autoSpaceDE/>
+              <w:autoSpaceDN/>
+              <w:rPr>
+                <w:sz w:val="24"/>
+                <w:szCs w:val="24"/>
+                <w:lang w:val="en-GB" w:eastAsia="en-GB" w:bidi="ar-SA"/>
+              </w:rPr>
+            </w:pPr>
+            <w:r>
+              <w:rPr>
+                <w:color w:val="000000"/>
+                <w:sz w:val="24"/>
+                <w:szCs w:val="24"/>
+                <w:lang w:val="en-GB" w:eastAsia="en-GB" w:bidi="ar-SA"/>
+              </w:rPr>
+              <w:t>NAME</w:t>
+            </w:r>
+          </w:p>
+        </w:tc>
+        <w:tc>
+          <w:tcPr>
+            <w:tcW w:w="0" w:type="auto"/>
+            <w:tcBorders>
+              <w:top w:val="single" w:sz="6" w:space="0" w:color="000000"/>
+              <w:left w:val="single" w:sz="6" w:space="0" w:color="000000"/>
+              <w:bottom w:val="single" w:sz="6" w:space="0" w:color="000000"/>
+              <w:right w:val="single" w:sz="6" w:space="0" w:color="000000"/>
+            </w:tcBorders>
+            <w:tcMar>
+              <w:top w:w="0" w:type="dxa"/>
+              <w:left w:w="40" w:type="dxa"/>
+              <w:bottom w:w="0" w:type="dxa"/>
+              <w:right w:w="40" w:type="dxa"/>
+            </w:tcMar>
+            <w:vAlign w:val="bottom"/>
+            <w:hideMark/>
+          </w:tcPr>
+          <w:p>
+            <w:pPr>
+              <w:widowControl/>
+              <w:autoSpaceDE/>
+              <w:autoSpaceDN/>
+              <w:rPr>
+                <w:sz w:val="24"/>
+                <w:szCs w:val="24"/>
+                <w:lang w:val="en-GB" w:eastAsia="en-GB" w:bidi="ar-SA"/>
+              </w:rPr>
+            </w:pPr>
+            <w:r>
+              <w:rPr>
+                <w:color w:val="000000"/>
+                <w:sz w:val="24"/>
+                <w:szCs w:val="24"/>
+                <w:lang w:val="en-GB" w:eastAsia="en-GB" w:bidi="ar-SA"/>
+              </w:rPr>
+              <w:t>Buy ticket</w:t>
+            </w:r>
+          </w:p>
+        </w:tc>
+      </w:tr>
+      <w:tr>
+        <w:trPr>
+          <w:trHeight w:val="300"/>
+        </w:trPr>
+        <w:tc>
+          <w:tcPr>
+            <w:tcW w:w="0" w:type="auto"/>
+            <w:tcBorders>
+              <w:top w:val="single" w:sz="6" w:space="0" w:color="000000"/>
+              <w:left w:val="single" w:sz="6" w:space="0" w:color="000000"/>
+              <w:bottom w:val="single" w:sz="6" w:space="0" w:color="000000"/>
+              <w:right w:val="single" w:sz="6" w:space="0" w:color="000000"/>
+            </w:tcBorders>
+            <w:tcMar>
+              <w:top w:w="0" w:type="dxa"/>
+              <w:left w:w="40" w:type="dxa"/>
+              <w:bottom w:w="0" w:type="dxa"/>
+              <w:right w:w="40" w:type="dxa"/>
+            </w:tcMar>
+            <w:vAlign w:val="bottom"/>
+            <w:hideMark/>
+          </w:tcPr>
+          <w:p>
+            <w:pPr>
+              <w:widowControl/>
+              <w:autoSpaceDE/>
+              <w:autoSpaceDN/>
+              <w:rPr>
+                <w:sz w:val="24"/>
+                <w:szCs w:val="24"/>
+                <w:lang w:val="en-GB" w:eastAsia="en-GB" w:bidi="ar-SA"/>
+              </w:rPr>
+            </w:pPr>
+            <w:r>
+              <w:rPr>
+                <w:color w:val="000000"/>
+                <w:sz w:val="24"/>
+                <w:szCs w:val="24"/>
+                <w:lang w:val="en-GB" w:eastAsia="en-GB" w:bidi="ar-SA"/>
+              </w:rPr>
+              <w:t>STATEMENT</w:t>
+            </w:r>
+          </w:p>
+        </w:tc>
+        <w:tc>
+          <w:tcPr>
+            <w:tcW w:w="0" w:type="auto"/>
+            <w:tcBorders>
+              <w:top w:val="single" w:sz="6" w:space="0" w:color="000000"/>
+              <w:left w:val="single" w:sz="6" w:space="0" w:color="000000"/>
+              <w:bottom w:val="single" w:sz="6" w:space="0" w:color="000000"/>
+              <w:right w:val="single" w:sz="6" w:space="0" w:color="000000"/>
+            </w:tcBorders>
+            <w:tcMar>
+              <w:top w:w="0" w:type="dxa"/>
+              <w:left w:w="40" w:type="dxa"/>
+              <w:bottom w:w="0" w:type="dxa"/>
+              <w:right w:w="40" w:type="dxa"/>
+            </w:tcMar>
+            <w:vAlign w:val="bottom"/>
+            <w:hideMark/>
+          </w:tcPr>
+          <w:p>
+            <w:pPr>
+              <w:widowControl/>
+              <w:autoSpaceDE/>
+              <w:autoSpaceDN/>
+              <w:rPr>
+                <w:sz w:val="24"/>
+                <w:szCs w:val="24"/>
+                <w:lang w:val="en-GB" w:eastAsia="en-GB" w:bidi="ar-SA"/>
+              </w:rPr>
+            </w:pPr>
+            <w:r>
+              <w:rPr>
+                <w:color w:val="000000"/>
+                <w:sz w:val="24"/>
+                <w:szCs w:val="24"/>
+                <w:lang w:val="en-GB" w:eastAsia="en-GB" w:bidi="ar-SA"/>
+              </w:rPr>
+              <w:t>As a User, I can buy ticket for travelling to access the transport facility</w:t>
+            </w:r>
+          </w:p>
+        </w:tc>
+      </w:tr>
+      <w:tr>
+        <w:trPr>
+          <w:trHeight w:val="300"/>
+        </w:trPr>
+        <w:tc>
+          <w:tcPr>
+            <w:tcW w:w="0" w:type="auto"/>
+            <w:tcBorders>
+              <w:top w:val="single" w:sz="6" w:space="0" w:color="000000"/>
+              <w:left w:val="single" w:sz="6" w:space="0" w:color="000000"/>
+              <w:bottom w:val="single" w:sz="6" w:space="0" w:color="000000"/>
+              <w:right w:val="single" w:sz="6" w:space="0" w:color="000000"/>
+            </w:tcBorders>
+            <w:tcMar>
+              <w:top w:w="0" w:type="dxa"/>
+              <w:left w:w="40" w:type="dxa"/>
+              <w:bottom w:w="0" w:type="dxa"/>
+              <w:right w:w="40" w:type="dxa"/>
+            </w:tcMar>
+            <w:vAlign w:val="bottom"/>
+            <w:hideMark/>
+          </w:tcPr>
+          <w:p>
+            <w:pPr>
+              <w:widowControl/>
+              <w:autoSpaceDE/>
+              <w:autoSpaceDN/>
+              <w:rPr>
+                <w:sz w:val="24"/>
+                <w:szCs w:val="24"/>
+                <w:lang w:val="en-GB" w:eastAsia="en-GB" w:bidi="ar-SA"/>
+              </w:rPr>
+            </w:pPr>
+            <w:r>
+              <w:rPr>
+                <w:color w:val="000000"/>
+                <w:sz w:val="24"/>
+                <w:szCs w:val="24"/>
+                <w:lang w:val="en-GB" w:eastAsia="en-GB" w:bidi="ar-SA"/>
+              </w:rPr>
+              <w:t>CONSTRAINT</w:t>
+            </w:r>
+          </w:p>
+        </w:tc>
+        <w:tc>
+          <w:tcPr>
+            <w:tcW w:w="0" w:type="auto"/>
+            <w:tcBorders>
+              <w:top w:val="single" w:sz="6" w:space="0" w:color="000000"/>
+              <w:left w:val="single" w:sz="6" w:space="0" w:color="000000"/>
+              <w:bottom w:val="single" w:sz="6" w:space="0" w:color="000000"/>
+              <w:right w:val="single" w:sz="6" w:space="0" w:color="000000"/>
+            </w:tcBorders>
+            <w:shd w:val="clear" w:color="auto" w:fill="FFFFFF"/>
+            <w:tcMar>
+              <w:top w:w="0" w:type="dxa"/>
+              <w:left w:w="40" w:type="dxa"/>
+              <w:bottom w:w="0" w:type="dxa"/>
+              <w:right w:w="40" w:type="dxa"/>
+            </w:tcMar>
+            <w:vAlign w:val="bottom"/>
+            <w:hideMark/>
+          </w:tcPr>
+          <w:p>
+            <w:pPr>
+              <w:widowControl/>
+              <w:autoSpaceDE/>
+              <w:autoSpaceDN/>
+              <w:rPr>
+                <w:sz w:val="24"/>
+                <w:szCs w:val="24"/>
+                <w:lang w:val="en-GB" w:eastAsia="en-GB" w:bidi="ar-SA"/>
+              </w:rPr>
+            </w:pPr>
+            <w:r>
+              <w:rPr>
+                <w:color w:val="000000"/>
+                <w:sz w:val="24"/>
+                <w:szCs w:val="24"/>
+                <w:lang w:val="en-GB" w:eastAsia="en-GB" w:bidi="ar-SA"/>
+              </w:rPr>
+              <w:t>1. The user should have ticket</w:t>
+            </w:r>
+          </w:p>
+        </w:tc>
+      </w:tr>
+      <w:tr>
+        <w:trPr>
+          <w:trHeight w:val="300"/>
+        </w:trPr>
+        <w:tc>
+          <w:tcPr>
+            <w:tcW w:w="0" w:type="auto"/>
+            <w:tcBorders>
+              <w:top w:val="single" w:sz="6" w:space="0" w:color="000000"/>
+              <w:left w:val="single" w:sz="6" w:space="0" w:color="000000"/>
+              <w:bottom w:val="single" w:sz="6" w:space="0" w:color="000000"/>
+              <w:right w:val="single" w:sz="6" w:space="0" w:color="000000"/>
+            </w:tcBorders>
+            <w:tcMar>
+              <w:top w:w="0" w:type="dxa"/>
+              <w:left w:w="40" w:type="dxa"/>
+              <w:bottom w:w="0" w:type="dxa"/>
+              <w:right w:w="40" w:type="dxa"/>
+            </w:tcMar>
+            <w:vAlign w:val="bottom"/>
+            <w:hideMark/>
+          </w:tcPr>
+          <w:p>
+            <w:pPr>
+              <w:widowControl/>
+              <w:autoSpaceDE/>
+              <w:autoSpaceDN/>
+              <w:rPr>
+                <w:sz w:val="24"/>
+                <w:szCs w:val="24"/>
+                <w:lang w:val="en-GB" w:eastAsia="en-GB" w:bidi="ar-SA"/>
+              </w:rPr>
+            </w:pPr>
+            <w:r>
+              <w:rPr>
+                <w:color w:val="000000"/>
+                <w:sz w:val="24"/>
+                <w:szCs w:val="24"/>
+                <w:lang w:val="en-GB" w:eastAsia="en-GB" w:bidi="ar-SA"/>
+              </w:rPr>
+              <w:t>PRIORITY</w:t>
+            </w:r>
+          </w:p>
+        </w:tc>
+        <w:tc>
+          <w:tcPr>
+            <w:tcW w:w="0" w:type="auto"/>
+            <w:tcBorders>
+              <w:top w:val="single" w:sz="6" w:space="0" w:color="000000"/>
+              <w:left w:val="single" w:sz="6" w:space="0" w:color="000000"/>
+              <w:bottom w:val="single" w:sz="6" w:space="0" w:color="000000"/>
+              <w:right w:val="single" w:sz="6" w:space="0" w:color="000000"/>
+            </w:tcBorders>
+            <w:shd w:val="clear" w:color="auto" w:fill="FFFFFF"/>
+            <w:tcMar>
+              <w:top w:w="0" w:type="dxa"/>
+              <w:left w:w="40" w:type="dxa"/>
+              <w:bottom w:w="0" w:type="dxa"/>
+              <w:right w:w="40" w:type="dxa"/>
+            </w:tcMar>
+            <w:vAlign w:val="bottom"/>
+            <w:hideMark/>
+          </w:tcPr>
+          <w:p>
+            <w:pPr>
+              <w:widowControl/>
+              <w:autoSpaceDE/>
+              <w:autoSpaceDN/>
+              <w:rPr>
+                <w:sz w:val="24"/>
+                <w:szCs w:val="24"/>
+                <w:lang w:val="en-GB" w:eastAsia="en-GB" w:bidi="ar-SA"/>
+              </w:rPr>
+            </w:pPr>
+            <w:r>
+              <w:rPr>
+                <w:color w:val="000000"/>
+                <w:sz w:val="24"/>
+                <w:szCs w:val="24"/>
+                <w:lang w:val="en-GB" w:eastAsia="en-GB" w:bidi="ar-SA"/>
+              </w:rPr>
+              <w:t>5</w:t>
+            </w:r>
+          </w:p>
+        </w:tc>
+      </w:tr>
+      <w:tr>
+        <w:trPr>
+          <w:trHeight w:val="480"/>
+        </w:trPr>
+        <w:tc>
+          <w:tcPr>
+            <w:tcW w:w="0" w:type="auto"/>
+            <w:tcBorders>
+              <w:top w:val="single" w:sz="6" w:space="0" w:color="000000"/>
+              <w:left w:val="single" w:sz="6" w:space="0" w:color="000000"/>
+              <w:bottom w:val="single" w:sz="6" w:space="0" w:color="000000"/>
+              <w:right w:val="single" w:sz="6" w:space="0" w:color="000000"/>
+            </w:tcBorders>
+            <w:tcMar>
+              <w:top w:w="0" w:type="dxa"/>
+              <w:left w:w="40" w:type="dxa"/>
+              <w:bottom w:w="0" w:type="dxa"/>
+              <w:right w:w="40" w:type="dxa"/>
+            </w:tcMar>
+            <w:vAlign w:val="bottom"/>
+            <w:hideMark/>
+          </w:tcPr>
+          <w:p>
+            <w:pPr>
+              <w:widowControl/>
+              <w:autoSpaceDE/>
+              <w:autoSpaceDN/>
+              <w:rPr>
+                <w:sz w:val="24"/>
+                <w:szCs w:val="24"/>
+                <w:lang w:val="en-GB" w:eastAsia="en-GB" w:bidi="ar-SA"/>
+              </w:rPr>
+            </w:pPr>
+            <w:r>
+              <w:rPr>
+                <w:color w:val="000000"/>
+                <w:sz w:val="24"/>
+                <w:szCs w:val="24"/>
+                <w:lang w:val="en-GB" w:eastAsia="en-GB" w:bidi="ar-SA"/>
+              </w:rPr>
+              <w:t>ACCEPTANCE CRITERIA</w:t>
+            </w:r>
+          </w:p>
+        </w:tc>
+        <w:tc>
+          <w:tcPr>
+            <w:tcW w:w="0" w:type="auto"/>
+            <w:tcBorders>
+              <w:top w:val="single" w:sz="6" w:space="0" w:color="000000"/>
+              <w:left w:val="single" w:sz="6" w:space="0" w:color="000000"/>
+              <w:bottom w:val="single" w:sz="6" w:space="0" w:color="000000"/>
+              <w:right w:val="single" w:sz="6" w:space="0" w:color="000000"/>
+            </w:tcBorders>
+            <w:tcMar>
+              <w:top w:w="0" w:type="dxa"/>
+              <w:left w:w="40" w:type="dxa"/>
+              <w:bottom w:w="0" w:type="dxa"/>
+              <w:right w:w="40" w:type="dxa"/>
+            </w:tcMar>
+            <w:vAlign w:val="bottom"/>
+            <w:hideMark/>
+          </w:tcPr>
+          <w:p>
+            <w:pPr>
+              <w:widowControl/>
+              <w:autoSpaceDE/>
+              <w:autoSpaceDN/>
+              <w:rPr>
+                <w:sz w:val="24"/>
+                <w:szCs w:val="24"/>
+                <w:lang w:val="en-GB" w:eastAsia="en-GB" w:bidi="ar-SA"/>
+              </w:rPr>
+            </w:pPr>
+            <w:r>
+              <w:rPr>
+                <w:color w:val="000000"/>
+                <w:sz w:val="24"/>
+                <w:szCs w:val="24"/>
+                <w:lang w:val="en-GB" w:eastAsia="en-GB" w:bidi="ar-SA"/>
+              </w:rPr>
+              <w:t>1. User is successfully able to receive a ticket</w:t>
+            </w:r>
+          </w:p>
+          <w:p>
+            <w:pPr>
+              <w:widowControl/>
+              <w:autoSpaceDE/>
+              <w:autoSpaceDN/>
+              <w:rPr>
+                <w:sz w:val="24"/>
+                <w:szCs w:val="24"/>
+                <w:lang w:val="en-GB" w:eastAsia="en-GB" w:bidi="ar-SA"/>
+              </w:rPr>
+            </w:pPr>
+            <w:r>
+              <w:rPr>
+                <w:color w:val="000000"/>
+                <w:sz w:val="24"/>
+                <w:szCs w:val="24"/>
+                <w:lang w:val="en-GB" w:eastAsia="en-GB" w:bidi="ar-SA"/>
+              </w:rPr>
+              <w:t xml:space="preserve">2. User should </w:t>
+            </w:r>
+            <w:r>
+              <w:rPr>
+                <w:color w:val="000000"/>
+                <w:sz w:val="24"/>
+                <w:szCs w:val="24"/>
+                <w:lang w:val="en-GB" w:eastAsia="en-GB" w:bidi="ar-SA"/>
+              </w:rPr>
+              <w:t>get</w:t>
+            </w:r>
+            <w:r>
+              <w:rPr>
+                <w:color w:val="000000"/>
+                <w:sz w:val="24"/>
+                <w:szCs w:val="24"/>
+                <w:lang w:val="en-GB" w:eastAsia="en-GB" w:bidi="ar-SA"/>
+              </w:rPr>
+              <w:t xml:space="preserve"> a receipt of ticket</w:t>
+            </w:r>
+          </w:p>
+        </w:tc>
+      </w:tr>
+    </w:tbl>
+    <w:p>
+      <w:pPr>
         <w:pStyle w:val="BodyText"/>
         <w:ind w:left="119" w:right="117"/>
         <w:jc w:val="both"/>
+        <w:rPr>
+          <w:sz w:val="22"/>
+          <w:szCs w:val="22"/>
+        </w:rPr>
       </w:pPr>
     </w:p>
     <w:p>
@@ -3433,6 +5028,13 @@
     <w:p>
       <w:pPr>
         <w:pStyle w:val="BodyText"/>
+        <w:ind w:left="119" w:right="117"/>
+        <w:jc w:val="both"/>
+      </w:pPr>
+    </w:p>
+    <w:p>
+      <w:pPr>
+        <w:pStyle w:val="BodyText"/>
         <w:spacing w:before="2"/>
       </w:pPr>
     </w:p>
@@ -3441,14 +5043,8 @@
         <w:pStyle w:val="Heading2"/>
         <w:ind w:left="119"/>
       </w:pPr>
-      <w:proofErr w:type="gramStart"/>
-      <w:r>
-        <w:lastRenderedPageBreak/>
-        <w:t>PROBLEM 6.</w:t>
-      </w:r>
-      <w:proofErr w:type="gramEnd"/>
-      <w:r>
-        <w:t xml:space="preserve"> [20 MARKS]</w:t>
+      <w:r>
+        <w:t>PROBLEM 6. [20 MARKS]</w:t>
       </w:r>
     </w:p>
     <w:p>
@@ -3525,8 +5121,6 @@
         <w:ind w:left="120"/>
         <w:jc w:val="both"/>
       </w:pPr>
-      <w:proofErr w:type="spellStart"/>
-      <w:proofErr w:type="gramStart"/>
       <w:r>
         <w:rPr>
           <w:b/>
@@ -3534,13 +5128,8 @@
         </w:rPr>
         <w:t>iGo</w:t>
       </w:r>
-      <w:proofErr w:type="spellEnd"/>
-      <w:proofErr w:type="gramEnd"/>
-      <w:r>
-        <w:t>, a person</w:t>
-      </w:r>
-      <w:r>
-        <w:t>, or some literature, preferably reachable via the Internet.</w:t>
+      <w:r>
+        <w:t>, a person, or some literature, preferably reachable via the Internet.</w:t>
       </w:r>
     </w:p>
     <w:p>
@@ -3584,7 +5173,7 @@
     </w:p>
     <w:p>
       <w:pPr>
-        <w:pStyle w:val="normal0"/>
+        <w:pStyle w:val="Normal1"/>
         <w:widowControl w:val="0"/>
         <w:spacing w:after="0" w:line="240" w:lineRule="auto"/>
         <w:rPr>
@@ -3615,74 +5204,28 @@
           <w:sz w:val="24"/>
           <w:szCs w:val="24"/>
         </w:rPr>
-        <w:t>(</w:t>
-      </w:r>
-      <w:proofErr w:type="spellStart"/>
-      <w:proofErr w:type="gramStart"/>
+        <w:t xml:space="preserve">(TMiGO ) is created based on the sources for the various user stories. The </w:t>
+      </w:r>
       <w:r>
         <w:rPr>
           <w:rFonts w:ascii="Times New Roman" w:eastAsia="Times New Roman" w:hAnsi="Times New Roman" w:cs="Times New Roman"/>
           <w:sz w:val="24"/>
           <w:szCs w:val="24"/>
         </w:rPr>
-        <w:t>TMiGO</w:t>
-      </w:r>
-      <w:proofErr w:type="spellEnd"/>
+        <w:t>backward traceability</w:t>
+      </w:r>
       <w:r>
         <w:rPr>
           <w:rFonts w:ascii="Times New Roman" w:eastAsia="Times New Roman" w:hAnsi="Times New Roman" w:cs="Times New Roman"/>
           <w:sz w:val="24"/>
           <w:szCs w:val="24"/>
         </w:rPr>
-        <w:t xml:space="preserve"> )</w:t>
-      </w:r>
-      <w:proofErr w:type="gramEnd"/>
-      <w:r>
-        <w:rPr>
-          <w:rFonts w:ascii="Times New Roman" w:eastAsia="Times New Roman" w:hAnsi="Times New Roman" w:cs="Times New Roman"/>
-          <w:sz w:val="24"/>
-          <w:szCs w:val="24"/>
-        </w:rPr>
-        <w:t xml:space="preserve"> is created based on the sources for the various user stories. The </w:t>
-      </w:r>
-      <w:r>
-        <w:rPr>
-          <w:rFonts w:ascii="Times New Roman" w:eastAsia="Times New Roman" w:hAnsi="Times New Roman" w:cs="Times New Roman"/>
-          <w:sz w:val="24"/>
-          <w:szCs w:val="24"/>
-        </w:rPr>
-        <w:t>backward traceability</w:t>
-      </w:r>
-      <w:r>
-        <w:rPr>
-          <w:rFonts w:ascii="Times New Roman" w:eastAsia="Times New Roman" w:hAnsi="Times New Roman" w:cs="Times New Roman"/>
-          <w:sz w:val="24"/>
-          <w:szCs w:val="24"/>
-        </w:rPr>
-        <w:t xml:space="preserve"> matrix is the potential for tracing antecedent steps in a developmental path, which is not necessarily a chronological path [Traceability, </w:t>
-      </w:r>
-      <w:proofErr w:type="spellStart"/>
-      <w:r>
-        <w:rPr>
-          <w:rFonts w:ascii="Times New Roman" w:eastAsia="Times New Roman" w:hAnsi="Times New Roman" w:cs="Times New Roman"/>
-          <w:sz w:val="24"/>
-          <w:szCs w:val="24"/>
-        </w:rPr>
-        <w:t>Kamthan</w:t>
-      </w:r>
-      <w:proofErr w:type="spellEnd"/>
-      <w:r>
-        <w:rPr>
-          <w:rFonts w:ascii="Times New Roman" w:eastAsia="Times New Roman" w:hAnsi="Times New Roman" w:cs="Times New Roman"/>
-          <w:sz w:val="24"/>
-          <w:szCs w:val="24"/>
-        </w:rPr>
-        <w:t xml:space="preserve">, 2019]. </w:t>
-      </w:r>
-    </w:p>
-    <w:p>
-      <w:pPr>
-        <w:pStyle w:val="normal0"/>
+        <w:t xml:space="preserve"> matrix is the potential for tracing antecedent steps in a developmental path, which is not necessarily a chronological path [Traceability, Kamthan, 2019]. </w:t>
+      </w:r>
+    </w:p>
+    <w:p>
+      <w:pPr>
+        <w:pStyle w:val="Normal1"/>
         <w:widowControl w:val="0"/>
         <w:spacing w:after="0" w:line="240" w:lineRule="auto"/>
         <w:rPr>
@@ -3697,12 +5240,12 @@
         <w:tblStyle w:val="MediumGrid2-Accent1"/>
         <w:tblW w:w="9464" w:type="dxa"/>
         <w:tblLayout w:type="fixed"/>
-        <w:tblLook w:val="0600"/>
+        <w:tblLook w:val="0600" w:firstRow="0" w:lastRow="0" w:firstColumn="0" w:lastColumn="0" w:noHBand="1" w:noVBand="1"/>
       </w:tblPr>
       <w:tblGrid>
         <w:gridCol w:w="3227"/>
-        <w:gridCol w:w="709"/>
-        <w:gridCol w:w="1275"/>
+        <w:gridCol w:w="850"/>
+        <w:gridCol w:w="1134"/>
         <w:gridCol w:w="851"/>
         <w:gridCol w:w="850"/>
         <w:gridCol w:w="1287"/>
@@ -3718,7 +5261,7 @@
           </w:tcPr>
           <w:p>
             <w:pPr>
-              <w:pStyle w:val="normal0"/>
+              <w:pStyle w:val="Normal1"/>
               <w:widowControl w:val="0"/>
               <w:spacing w:after="0" w:line="276" w:lineRule="auto"/>
               <w:rPr>
@@ -3739,28 +5282,28 @@
         </w:tc>
         <w:tc>
           <w:tcPr>
-            <w:tcW w:w="709" w:type="dxa"/>
-          </w:tcPr>
-          <w:p>
-            <w:pPr>
-              <w:pStyle w:val="normal0"/>
-              <w:widowControl w:val="0"/>
-              <w:spacing w:after="0" w:line="276" w:lineRule="auto"/>
-              <w:rPr>
-                <w:rFonts w:ascii="Times New Roman" w:eastAsia="Times New Roman" w:hAnsi="Times New Roman" w:cs="Times New Roman"/>
-                <w:sz w:val="24"/>
-                <w:szCs w:val="24"/>
-              </w:rPr>
-            </w:pPr>
-          </w:p>
-        </w:tc>
-        <w:tc>
-          <w:tcPr>
-            <w:tcW w:w="1275" w:type="dxa"/>
-          </w:tcPr>
-          <w:p>
-            <w:pPr>
-              <w:pStyle w:val="normal0"/>
+            <w:tcW w:w="850" w:type="dxa"/>
+          </w:tcPr>
+          <w:p>
+            <w:pPr>
+              <w:pStyle w:val="Normal1"/>
+              <w:widowControl w:val="0"/>
+              <w:spacing w:after="0" w:line="276" w:lineRule="auto"/>
+              <w:rPr>
+                <w:rFonts w:ascii="Times New Roman" w:eastAsia="Times New Roman" w:hAnsi="Times New Roman" w:cs="Times New Roman"/>
+                <w:sz w:val="24"/>
+                <w:szCs w:val="24"/>
+              </w:rPr>
+            </w:pPr>
+          </w:p>
+        </w:tc>
+        <w:tc>
+          <w:tcPr>
+            <w:tcW w:w="1134" w:type="dxa"/>
+          </w:tcPr>
+          <w:p>
+            <w:pPr>
+              <w:pStyle w:val="Normal1"/>
               <w:widowControl w:val="0"/>
               <w:spacing w:after="0" w:line="276" w:lineRule="auto"/>
               <w:rPr>
@@ -3785,7 +5328,7 @@
           </w:tcPr>
           <w:p>
             <w:pPr>
-              <w:pStyle w:val="normal0"/>
+              <w:pStyle w:val="Normal1"/>
               <w:widowControl w:val="0"/>
               <w:spacing w:after="0" w:line="276" w:lineRule="auto"/>
               <w:rPr>
@@ -3810,7 +5353,7 @@
           </w:tcPr>
           <w:p>
             <w:pPr>
-              <w:pStyle w:val="normal0"/>
+              <w:pStyle w:val="Normal1"/>
               <w:widowControl w:val="0"/>
               <w:spacing w:after="0" w:line="276" w:lineRule="auto"/>
               <w:rPr>
@@ -3835,7 +5378,7 @@
           </w:tcPr>
           <w:p>
             <w:pPr>
-              <w:pStyle w:val="normal0"/>
+              <w:pStyle w:val="Normal1"/>
               <w:widowControl w:val="0"/>
               <w:spacing w:after="0" w:line="276" w:lineRule="auto"/>
               <w:rPr>
@@ -3860,7 +5403,7 @@
           </w:tcPr>
           <w:p>
             <w:pPr>
-              <w:pStyle w:val="normal0"/>
+              <w:pStyle w:val="Normal1"/>
               <w:widowControl w:val="0"/>
               <w:spacing w:after="0" w:line="276" w:lineRule="auto"/>
               <w:rPr>
@@ -3890,7 +5433,7 @@
           </w:tcPr>
           <w:p>
             <w:pPr>
-              <w:pStyle w:val="normal0"/>
+              <w:pStyle w:val="Normal1"/>
               <w:widowControl w:val="0"/>
               <w:spacing w:after="0" w:line="276" w:lineRule="auto"/>
               <w:rPr>
@@ -3911,11 +5454,11 @@
         </w:tc>
         <w:tc>
           <w:tcPr>
-            <w:tcW w:w="709" w:type="dxa"/>
-          </w:tcPr>
-          <w:p>
-            <w:pPr>
-              <w:pStyle w:val="normal0"/>
+            <w:tcW w:w="850" w:type="dxa"/>
+          </w:tcPr>
+          <w:p>
+            <w:pPr>
+              <w:pStyle w:val="Normal1"/>
               <w:widowControl w:val="0"/>
               <w:spacing w:after="0" w:line="276" w:lineRule="auto"/>
               <w:rPr>
@@ -3936,11 +5479,11 @@
         </w:tc>
         <w:tc>
           <w:tcPr>
-            <w:tcW w:w="1275" w:type="dxa"/>
-          </w:tcPr>
-          <w:p>
-            <w:pPr>
-              <w:pStyle w:val="normal0"/>
+            <w:tcW w:w="1134" w:type="dxa"/>
+          </w:tcPr>
+          <w:p>
+            <w:pPr>
+              <w:pStyle w:val="Normal1"/>
               <w:widowControl w:val="0"/>
               <w:spacing w:after="0" w:line="276" w:lineRule="auto"/>
               <w:rPr>
@@ -3965,7 +5508,7 @@
           </w:tcPr>
           <w:p>
             <w:pPr>
-              <w:pStyle w:val="normal0"/>
+              <w:pStyle w:val="Normal1"/>
               <w:widowControl w:val="0"/>
               <w:spacing w:after="0" w:line="276" w:lineRule="auto"/>
               <w:rPr>
@@ -3990,7 +5533,7 @@
           </w:tcPr>
           <w:p>
             <w:pPr>
-              <w:pStyle w:val="normal0"/>
+              <w:pStyle w:val="Normal1"/>
               <w:widowControl w:val="0"/>
               <w:spacing w:after="0" w:line="276" w:lineRule="auto"/>
               <w:rPr>
@@ -4007,7 +5550,7 @@
           </w:tcPr>
           <w:p>
             <w:pPr>
-              <w:pStyle w:val="normal0"/>
+              <w:pStyle w:val="Normal1"/>
               <w:widowControl w:val="0"/>
               <w:spacing w:after="0" w:line="276" w:lineRule="auto"/>
               <w:rPr>
@@ -4032,7 +5575,7 @@
           </w:tcPr>
           <w:p>
             <w:pPr>
-              <w:pStyle w:val="normal0"/>
+              <w:pStyle w:val="Normal1"/>
               <w:widowControl w:val="0"/>
               <w:spacing w:after="0" w:line="276" w:lineRule="auto"/>
               <w:rPr>
@@ -4054,7 +5597,7 @@
           </w:tcPr>
           <w:p>
             <w:pPr>
-              <w:pStyle w:val="normal0"/>
+              <w:pStyle w:val="Normal1"/>
               <w:widowControl w:val="0"/>
               <w:spacing w:after="0" w:line="276" w:lineRule="auto"/>
               <w:rPr>
@@ -4075,11 +5618,11 @@
         </w:tc>
         <w:tc>
           <w:tcPr>
-            <w:tcW w:w="709" w:type="dxa"/>
-          </w:tcPr>
-          <w:p>
-            <w:pPr>
-              <w:pStyle w:val="normal0"/>
+            <w:tcW w:w="850" w:type="dxa"/>
+          </w:tcPr>
+          <w:p>
+            <w:pPr>
+              <w:pStyle w:val="Normal1"/>
               <w:widowControl w:val="0"/>
               <w:spacing w:after="0" w:line="276" w:lineRule="auto"/>
               <w:rPr>
@@ -4100,11 +5643,11 @@
         </w:tc>
         <w:tc>
           <w:tcPr>
-            <w:tcW w:w="1275" w:type="dxa"/>
-          </w:tcPr>
-          <w:p>
-            <w:pPr>
-              <w:pStyle w:val="normal0"/>
+            <w:tcW w:w="1134" w:type="dxa"/>
+          </w:tcPr>
+          <w:p>
+            <w:pPr>
+              <w:pStyle w:val="Normal1"/>
               <w:widowControl w:val="0"/>
               <w:spacing w:after="0" w:line="276" w:lineRule="auto"/>
               <w:rPr>
@@ -4121,7 +5664,7 @@
           </w:tcPr>
           <w:p>
             <w:pPr>
-              <w:pStyle w:val="normal0"/>
+              <w:pStyle w:val="Normal1"/>
               <w:widowControl w:val="0"/>
               <w:spacing w:after="0" w:line="276" w:lineRule="auto"/>
               <w:rPr>
@@ -4146,7 +5689,7 @@
           </w:tcPr>
           <w:p>
             <w:pPr>
-              <w:pStyle w:val="normal0"/>
+              <w:pStyle w:val="Normal1"/>
               <w:widowControl w:val="0"/>
               <w:spacing w:after="0" w:line="276" w:lineRule="auto"/>
               <w:rPr>
@@ -4163,7 +5706,7 @@
           </w:tcPr>
           <w:p>
             <w:pPr>
-              <w:pStyle w:val="normal0"/>
+              <w:pStyle w:val="Normal1"/>
               <w:widowControl w:val="0"/>
               <w:spacing w:after="0" w:line="276" w:lineRule="auto"/>
               <w:rPr>
@@ -4188,7 +5731,311 @@
           </w:tcPr>
           <w:p>
             <w:pPr>
-              <w:pStyle w:val="normal0"/>
+              <w:pStyle w:val="Normal1"/>
+              <w:widowControl w:val="0"/>
+              <w:spacing w:after="0" w:line="276" w:lineRule="auto"/>
+              <w:rPr>
+                <w:rFonts w:ascii="Times New Roman" w:eastAsia="Times New Roman" w:hAnsi="Times New Roman" w:cs="Times New Roman"/>
+                <w:sz w:val="24"/>
+                <w:szCs w:val="24"/>
+              </w:rPr>
+            </w:pPr>
+          </w:p>
+        </w:tc>
+      </w:tr>
+      <w:tr>
+        <w:trPr>
+          <w:trHeight w:val="300"/>
+        </w:trPr>
+        <w:tc>
+          <w:tcPr>
+            <w:tcW w:w="3227" w:type="dxa"/>
+          </w:tcPr>
+          <w:p>
+            <w:pPr>
+              <w:pStyle w:val="Normal1"/>
+              <w:widowControl w:val="0"/>
+              <w:spacing w:after="0" w:line="276" w:lineRule="auto"/>
+              <w:rPr>
+                <w:rFonts w:ascii="Times New Roman" w:eastAsia="Times New Roman" w:hAnsi="Times New Roman" w:cs="Times New Roman"/>
+                <w:sz w:val="24"/>
+                <w:szCs w:val="24"/>
+              </w:rPr>
+            </w:pPr>
+            <w:r>
+              <w:rPr>
+                <w:rFonts w:ascii="Times New Roman" w:eastAsia="Times New Roman" w:hAnsi="Times New Roman" w:cs="Times New Roman"/>
+                <w:sz w:val="24"/>
+                <w:szCs w:val="24"/>
+              </w:rPr>
+              <w:t>Ticket Plan</w:t>
+            </w:r>
+          </w:p>
+        </w:tc>
+        <w:tc>
+          <w:tcPr>
+            <w:tcW w:w="850" w:type="dxa"/>
+          </w:tcPr>
+          <w:p>
+            <w:pPr>
+              <w:pStyle w:val="Normal1"/>
+              <w:widowControl w:val="0"/>
+              <w:spacing w:after="0" w:line="276" w:lineRule="auto"/>
+              <w:rPr>
+                <w:rFonts w:ascii="Times New Roman" w:eastAsia="Times New Roman" w:hAnsi="Times New Roman" w:cs="Times New Roman"/>
+                <w:sz w:val="24"/>
+                <w:szCs w:val="24"/>
+              </w:rPr>
+            </w:pPr>
+            <w:r>
+              <w:rPr>
+                <w:rFonts w:ascii="Times New Roman" w:eastAsia="Times New Roman" w:hAnsi="Times New Roman" w:cs="Times New Roman"/>
+                <w:sz w:val="24"/>
+                <w:szCs w:val="24"/>
+              </w:rPr>
+              <w:t>US9</w:t>
+            </w:r>
+          </w:p>
+        </w:tc>
+        <w:tc>
+          <w:tcPr>
+            <w:tcW w:w="1134" w:type="dxa"/>
+          </w:tcPr>
+          <w:p>
+            <w:pPr>
+              <w:pStyle w:val="Normal1"/>
+              <w:widowControl w:val="0"/>
+              <w:spacing w:after="0" w:line="276" w:lineRule="auto"/>
+              <w:rPr>
+                <w:rFonts w:ascii="Times New Roman" w:eastAsia="Times New Roman" w:hAnsi="Times New Roman" w:cs="Times New Roman"/>
+                <w:sz w:val="24"/>
+                <w:szCs w:val="24"/>
+              </w:rPr>
+            </w:pPr>
+            <w:r>
+              <w:rPr>
+                <w:rFonts w:ascii="Times New Roman" w:eastAsia="Times New Roman" w:hAnsi="Times New Roman" w:cs="Times New Roman"/>
+                <w:sz w:val="24"/>
+                <w:szCs w:val="24"/>
+              </w:rPr>
+              <w:t>X</w:t>
+            </w:r>
+          </w:p>
+        </w:tc>
+        <w:tc>
+          <w:tcPr>
+            <w:tcW w:w="851" w:type="dxa"/>
+          </w:tcPr>
+          <w:p>
+            <w:pPr>
+              <w:pStyle w:val="Normal1"/>
+              <w:widowControl w:val="0"/>
+              <w:spacing w:after="0" w:line="276" w:lineRule="auto"/>
+              <w:rPr>
+                <w:rFonts w:ascii="Times New Roman" w:eastAsia="Times New Roman" w:hAnsi="Times New Roman" w:cs="Times New Roman"/>
+                <w:sz w:val="24"/>
+                <w:szCs w:val="24"/>
+              </w:rPr>
+            </w:pPr>
+            <w:r>
+              <w:rPr>
+                <w:rFonts w:ascii="Times New Roman" w:eastAsia="Times New Roman" w:hAnsi="Times New Roman" w:cs="Times New Roman"/>
+                <w:sz w:val="24"/>
+                <w:szCs w:val="24"/>
+              </w:rPr>
+              <w:t>X</w:t>
+            </w:r>
+          </w:p>
+        </w:tc>
+        <w:tc>
+          <w:tcPr>
+            <w:tcW w:w="850" w:type="dxa"/>
+          </w:tcPr>
+          <w:p>
+            <w:pPr>
+              <w:pStyle w:val="Normal1"/>
+              <w:widowControl w:val="0"/>
+              <w:spacing w:after="0" w:line="276" w:lineRule="auto"/>
+              <w:rPr>
+                <w:rFonts w:ascii="Times New Roman" w:eastAsia="Times New Roman" w:hAnsi="Times New Roman" w:cs="Times New Roman"/>
+                <w:sz w:val="24"/>
+                <w:szCs w:val="24"/>
+              </w:rPr>
+            </w:pPr>
+          </w:p>
+        </w:tc>
+        <w:tc>
+          <w:tcPr>
+            <w:tcW w:w="1287" w:type="dxa"/>
+          </w:tcPr>
+          <w:p>
+            <w:pPr>
+              <w:pStyle w:val="Normal1"/>
+              <w:widowControl w:val="0"/>
+              <w:spacing w:after="0" w:line="276" w:lineRule="auto"/>
+              <w:rPr>
+                <w:rFonts w:ascii="Times New Roman" w:eastAsia="Times New Roman" w:hAnsi="Times New Roman" w:cs="Times New Roman"/>
+                <w:sz w:val="24"/>
+                <w:szCs w:val="24"/>
+              </w:rPr>
+            </w:pPr>
+          </w:p>
+        </w:tc>
+        <w:tc>
+          <w:tcPr>
+            <w:tcW w:w="1265" w:type="dxa"/>
+          </w:tcPr>
+          <w:p>
+            <w:pPr>
+              <w:pStyle w:val="Normal1"/>
+              <w:widowControl w:val="0"/>
+              <w:spacing w:after="0" w:line="276" w:lineRule="auto"/>
+              <w:rPr>
+                <w:rFonts w:ascii="Times New Roman" w:eastAsia="Times New Roman" w:hAnsi="Times New Roman" w:cs="Times New Roman"/>
+                <w:sz w:val="24"/>
+                <w:szCs w:val="24"/>
+              </w:rPr>
+            </w:pPr>
+          </w:p>
+        </w:tc>
+      </w:tr>
+      <w:tr>
+        <w:trPr>
+          <w:trHeight w:val="300"/>
+        </w:trPr>
+        <w:tc>
+          <w:tcPr>
+            <w:tcW w:w="3227" w:type="dxa"/>
+          </w:tcPr>
+          <w:p>
+            <w:pPr>
+              <w:pStyle w:val="Normal1"/>
+              <w:widowControl w:val="0"/>
+              <w:spacing w:after="0" w:line="276" w:lineRule="auto"/>
+              <w:rPr>
+                <w:rFonts w:ascii="Times New Roman" w:eastAsia="Times New Roman" w:hAnsi="Times New Roman" w:cs="Times New Roman"/>
+                <w:sz w:val="24"/>
+                <w:szCs w:val="24"/>
+              </w:rPr>
+            </w:pPr>
+            <w:r>
+              <w:rPr>
+                <w:rFonts w:ascii="Times New Roman" w:eastAsia="Times New Roman" w:hAnsi="Times New Roman" w:cs="Times New Roman"/>
+                <w:sz w:val="24"/>
+                <w:szCs w:val="24"/>
+              </w:rPr>
+              <w:t>Buy Ticket</w:t>
+            </w:r>
+          </w:p>
+        </w:tc>
+        <w:tc>
+          <w:tcPr>
+            <w:tcW w:w="850" w:type="dxa"/>
+          </w:tcPr>
+          <w:p>
+            <w:pPr>
+              <w:pStyle w:val="Normal1"/>
+              <w:widowControl w:val="0"/>
+              <w:spacing w:after="0" w:line="276" w:lineRule="auto"/>
+              <w:rPr>
+                <w:rFonts w:ascii="Times New Roman" w:eastAsia="Times New Roman" w:hAnsi="Times New Roman" w:cs="Times New Roman"/>
+                <w:sz w:val="24"/>
+                <w:szCs w:val="24"/>
+              </w:rPr>
+            </w:pPr>
+            <w:r>
+              <w:rPr>
+                <w:rFonts w:ascii="Times New Roman" w:eastAsia="Times New Roman" w:hAnsi="Times New Roman" w:cs="Times New Roman"/>
+                <w:sz w:val="24"/>
+                <w:szCs w:val="24"/>
+              </w:rPr>
+              <w:t>US10</w:t>
+            </w:r>
+          </w:p>
+        </w:tc>
+        <w:tc>
+          <w:tcPr>
+            <w:tcW w:w="1134" w:type="dxa"/>
+          </w:tcPr>
+          <w:p>
+            <w:pPr>
+              <w:pStyle w:val="Normal1"/>
+              <w:widowControl w:val="0"/>
+              <w:spacing w:after="0" w:line="276" w:lineRule="auto"/>
+              <w:rPr>
+                <w:rFonts w:ascii="Times New Roman" w:eastAsia="Times New Roman" w:hAnsi="Times New Roman" w:cs="Times New Roman"/>
+                <w:sz w:val="24"/>
+                <w:szCs w:val="24"/>
+              </w:rPr>
+            </w:pPr>
+          </w:p>
+        </w:tc>
+        <w:tc>
+          <w:tcPr>
+            <w:tcW w:w="851" w:type="dxa"/>
+          </w:tcPr>
+          <w:p>
+            <w:pPr>
+              <w:pStyle w:val="Normal1"/>
+              <w:widowControl w:val="0"/>
+              <w:spacing w:after="0" w:line="276" w:lineRule="auto"/>
+              <w:rPr>
+                <w:rFonts w:ascii="Times New Roman" w:eastAsia="Times New Roman" w:hAnsi="Times New Roman" w:cs="Times New Roman"/>
+                <w:sz w:val="24"/>
+                <w:szCs w:val="24"/>
+              </w:rPr>
+            </w:pPr>
+            <w:r>
+              <w:rPr>
+                <w:rFonts w:ascii="Times New Roman" w:eastAsia="Times New Roman" w:hAnsi="Times New Roman" w:cs="Times New Roman"/>
+                <w:sz w:val="24"/>
+                <w:szCs w:val="24"/>
+              </w:rPr>
+              <w:t>X</w:t>
+            </w:r>
+          </w:p>
+        </w:tc>
+        <w:tc>
+          <w:tcPr>
+            <w:tcW w:w="850" w:type="dxa"/>
+          </w:tcPr>
+          <w:p>
+            <w:pPr>
+              <w:pStyle w:val="Normal1"/>
+              <w:widowControl w:val="0"/>
+              <w:spacing w:after="0" w:line="276" w:lineRule="auto"/>
+              <w:rPr>
+                <w:rFonts w:ascii="Times New Roman" w:eastAsia="Times New Roman" w:hAnsi="Times New Roman" w:cs="Times New Roman"/>
+                <w:sz w:val="24"/>
+                <w:szCs w:val="24"/>
+              </w:rPr>
+            </w:pPr>
+          </w:p>
+        </w:tc>
+        <w:tc>
+          <w:tcPr>
+            <w:tcW w:w="1287" w:type="dxa"/>
+          </w:tcPr>
+          <w:p>
+            <w:pPr>
+              <w:pStyle w:val="Normal1"/>
+              <w:widowControl w:val="0"/>
+              <w:spacing w:after="0" w:line="276" w:lineRule="auto"/>
+              <w:rPr>
+                <w:rFonts w:ascii="Times New Roman" w:eastAsia="Times New Roman" w:hAnsi="Times New Roman" w:cs="Times New Roman"/>
+                <w:sz w:val="24"/>
+                <w:szCs w:val="24"/>
+              </w:rPr>
+            </w:pPr>
+          </w:p>
+        </w:tc>
+        <w:tc>
+          <w:tcPr>
+            <w:tcW w:w="1265" w:type="dxa"/>
+          </w:tcPr>
+          <w:p>
+            <w:pPr>
+              <w:pStyle w:val="Normal1"/>
               <w:widowControl w:val="0"/>
               <w:spacing w:after="0" w:line="276" w:lineRule="auto"/>
               <w:rPr>
@@ -4454,25 +6301,10 @@
         <w:t>member of every team must implement one user story each</w:t>
       </w:r>
       <w:r>
-        <w:t xml:space="preserve"> to ensure its </w:t>
-      </w:r>
-      <w:proofErr w:type="spellStart"/>
-      <w:r>
-        <w:t>realizability</w:t>
-      </w:r>
-      <w:proofErr w:type="spellEnd"/>
-      <w:r>
-        <w:t xml:space="preserve"> (specifically, </w:t>
-      </w:r>
-      <w:proofErr w:type="spellStart"/>
-      <w:r>
-        <w:t>implementability</w:t>
-      </w:r>
-      <w:proofErr w:type="spellEnd"/>
-      <w:r>
-        <w:t xml:space="preserve"> and testability within </w:t>
-      </w:r>
-      <w:r>
+        <w:t xml:space="preserve"> to ensure its realizability (specifically, implementability and testability within </w:t>
+      </w:r>
+      <w:r>
+        <w:lastRenderedPageBreak/>
         <w:t>the given constraints).</w:t>
       </w:r>
     </w:p>
@@ -4502,10 +6334,7 @@
         <w:jc w:val="both"/>
       </w:pPr>
       <w:r>
-        <w:t xml:space="preserve">There should be documentation that (1) explains how each user story was implemented, and (2) includes instructions of use for each </w:t>
-      </w:r>
-      <w:r>
-        <w:t>implementation.</w:t>
+        <w:t>There should be documentation that (1) explains how each user story was implemented, and (2) includes instructions of use for each implementation.</w:t>
       </w:r>
     </w:p>
     <w:p>
@@ -4552,17 +6381,8 @@
         <w:jc w:val="both"/>
       </w:pPr>
       <w:r>
-        <w:t xml:space="preserve">There is no restriction on the programming language(s) used, except that </w:t>
-      </w:r>
-      <w:proofErr w:type="gramStart"/>
-      <w:r>
-        <w:t>it(</w:t>
-      </w:r>
-      <w:proofErr w:type="gramEnd"/>
-      <w:r>
-        <w:t xml:space="preserve">they) should be in broad use today. The collection of implementations should be such that they appear coherent, as if part of a high-fidelity prototype of </w:t>
-      </w:r>
-      <w:proofErr w:type="spellStart"/>
+        <w:t xml:space="preserve">There is no restriction on the programming language(s) used, except that it(they) should be in broad use today. The collection of implementations should be such that they appear coherent, as if part of a high-fidelity prototype of </w:t>
+      </w:r>
       <w:r>
         <w:rPr>
           <w:b/>
@@ -4570,7 +6390,6 @@
         </w:rPr>
         <w:t>iGo</w:t>
       </w:r>
-      <w:proofErr w:type="spellEnd"/>
       <w:r>
         <w:t>.</w:t>
       </w:r>
@@ -4632,7 +6451,7 @@
     </w:p>
     <w:p>
       <w:pPr>
-        <w:pStyle w:val="normal0"/>
+        <w:pStyle w:val="Normal1"/>
         <w:numPr>
           <w:ilvl w:val="0"/>
           <w:numId w:val="2"/>
@@ -4656,7 +6475,7 @@
     </w:p>
     <w:p>
       <w:pPr>
-        <w:pStyle w:val="normal0"/>
+        <w:pStyle w:val="Normal1"/>
         <w:numPr>
           <w:ilvl w:val="0"/>
           <w:numId w:val="2"/>
@@ -4698,7 +6517,7 @@
     </w:p>
     <w:p>
       <w:pPr>
-        <w:pStyle w:val="normal0"/>
+        <w:pStyle w:val="Normal1"/>
         <w:numPr>
           <w:ilvl w:val="0"/>
           <w:numId w:val="2"/>
@@ -4731,7 +6550,7 @@
           <w:insideV w:val="single" w:sz="8" w:space="0" w:color="000000"/>
         </w:tblBorders>
         <w:tblLayout w:type="fixed"/>
-        <w:tblLook w:val="0600"/>
+        <w:tblLook w:val="0600" w:firstRow="0" w:lastRow="0" w:firstColumn="0" w:lastColumn="0" w:noHBand="1" w:noVBand="1"/>
       </w:tblPr>
       <w:tblGrid>
         <w:gridCol w:w="4680"/>
@@ -4751,7 +6570,7 @@
           </w:tcPr>
           <w:p>
             <w:pPr>
-              <w:pStyle w:val="normal0"/>
+              <w:pStyle w:val="Normal1"/>
               <w:widowControl w:val="0"/>
               <w:pBdr>
                 <w:top w:val="nil"/>
@@ -4793,7 +6612,7 @@
           </w:tcPr>
           <w:p>
             <w:pPr>
-              <w:pStyle w:val="normal0"/>
+              <w:pStyle w:val="Normal1"/>
               <w:widowControl w:val="0"/>
               <w:pBdr>
                 <w:top w:val="nil"/>
@@ -4837,7 +6656,7 @@
           </w:tcPr>
           <w:p>
             <w:pPr>
-              <w:pStyle w:val="normal0"/>
+              <w:pStyle w:val="Normal1"/>
               <w:widowControl w:val="0"/>
               <w:pBdr>
                 <w:top w:val="nil"/>
@@ -4876,7 +6695,7 @@
           </w:tcPr>
           <w:p>
             <w:pPr>
-              <w:pStyle w:val="normal0"/>
+              <w:pStyle w:val="Normal1"/>
               <w:widowControl w:val="0"/>
               <w:pBdr>
                 <w:top w:val="nil"/>
@@ -4919,7 +6738,7 @@
           </w:tcPr>
           <w:p>
             <w:pPr>
-              <w:pStyle w:val="normal0"/>
+              <w:pStyle w:val="Normal1"/>
               <w:widowControl w:val="0"/>
               <w:spacing w:after="0" w:line="240" w:lineRule="auto"/>
               <w:rPr>
@@ -4928,23 +6747,13 @@
                 <w:szCs w:val="24"/>
               </w:rPr>
             </w:pPr>
-            <w:proofErr w:type="spellStart"/>
-            <w:r>
-              <w:rPr>
-                <w:rFonts w:ascii="Times New Roman" w:eastAsia="Times New Roman" w:hAnsi="Times New Roman" w:cs="Times New Roman"/>
-                <w:sz w:val="24"/>
-                <w:szCs w:val="24"/>
-              </w:rPr>
-              <w:t>Vsu</w:t>
-            </w:r>
-            <w:proofErr w:type="spellEnd"/>
-            <w:r>
-              <w:rPr>
-                <w:rFonts w:ascii="Times New Roman" w:eastAsia="Times New Roman" w:hAnsi="Times New Roman" w:cs="Times New Roman"/>
-                <w:sz w:val="24"/>
-                <w:szCs w:val="24"/>
-              </w:rPr>
-              <w:t xml:space="preserve"> </w:t>
+            <w:r>
+              <w:rPr>
+                <w:rFonts w:ascii="Times New Roman" w:eastAsia="Times New Roman" w:hAnsi="Times New Roman" w:cs="Times New Roman"/>
+                <w:sz w:val="24"/>
+                <w:szCs w:val="24"/>
+              </w:rPr>
+              <w:t xml:space="preserve">Vsu </w:t>
             </w:r>
           </w:p>
         </w:tc>
@@ -4961,7 +6770,7 @@
           </w:tcPr>
           <w:p>
             <w:pPr>
-              <w:pStyle w:val="normal0"/>
+              <w:pStyle w:val="Normal1"/>
               <w:widowControl w:val="0"/>
               <w:pBdr>
                 <w:top w:val="nil"/>
@@ -5004,7 +6813,7 @@
           </w:tcPr>
           <w:p>
             <w:pPr>
-              <w:pStyle w:val="normal0"/>
+              <w:pStyle w:val="Normal1"/>
               <w:widowControl w:val="0"/>
               <w:spacing w:after="0" w:line="240" w:lineRule="auto"/>
               <w:rPr>
@@ -5013,7 +6822,6 @@
                 <w:szCs w:val="24"/>
               </w:rPr>
             </w:pPr>
-            <w:proofErr w:type="spellStart"/>
             <w:r>
               <w:rPr>
                 <w:rFonts w:ascii="Times New Roman" w:eastAsia="Times New Roman" w:hAnsi="Times New Roman" w:cs="Times New Roman"/>
@@ -5022,7 +6830,6 @@
               </w:rPr>
               <w:t>Ravneet</w:t>
             </w:r>
-            <w:proofErr w:type="spellEnd"/>
           </w:p>
         </w:tc>
         <w:tc>
@@ -5038,7 +6845,7 @@
           </w:tcPr>
           <w:p>
             <w:pPr>
-              <w:pStyle w:val="normal0"/>
+              <w:pStyle w:val="Normal1"/>
               <w:widowControl w:val="0"/>
               <w:pBdr>
                 <w:top w:val="nil"/>
@@ -5081,7 +6888,7 @@
           </w:tcPr>
           <w:p>
             <w:pPr>
-              <w:pStyle w:val="normal0"/>
+              <w:pStyle w:val="Normal1"/>
               <w:widowControl w:val="0"/>
               <w:spacing w:after="0" w:line="240" w:lineRule="auto"/>
               <w:rPr>
@@ -5090,23 +6897,13 @@
                 <w:szCs w:val="24"/>
               </w:rPr>
             </w:pPr>
-            <w:proofErr w:type="spellStart"/>
-            <w:r>
-              <w:rPr>
-                <w:rFonts w:ascii="Times New Roman" w:eastAsia="Times New Roman" w:hAnsi="Times New Roman" w:cs="Times New Roman"/>
-                <w:sz w:val="24"/>
-                <w:szCs w:val="24"/>
-              </w:rPr>
-              <w:t>Vasu</w:t>
-            </w:r>
-            <w:proofErr w:type="spellEnd"/>
-            <w:r>
-              <w:rPr>
-                <w:rFonts w:ascii="Times New Roman" w:eastAsia="Times New Roman" w:hAnsi="Times New Roman" w:cs="Times New Roman"/>
-                <w:sz w:val="24"/>
-                <w:szCs w:val="24"/>
-              </w:rPr>
-              <w:t xml:space="preserve"> </w:t>
+            <w:r>
+              <w:rPr>
+                <w:rFonts w:ascii="Times New Roman" w:eastAsia="Times New Roman" w:hAnsi="Times New Roman" w:cs="Times New Roman"/>
+                <w:sz w:val="24"/>
+                <w:szCs w:val="24"/>
+              </w:rPr>
+              <w:t xml:space="preserve">Vasu </w:t>
             </w:r>
           </w:p>
         </w:tc>
@@ -5123,32 +6920,13 @@
           </w:tcPr>
           <w:p>
             <w:pPr>
-              <w:pStyle w:val="normal0"/>
-              <w:widowControl w:val="0"/>
-              <w:pBdr>
-                <w:top w:val="nil"/>
-                <w:left w:val="nil"/>
-                <w:bottom w:val="nil"/>
-                <w:right w:val="nil"/>
-                <w:between w:val="nil"/>
-              </w:pBdr>
-              <w:spacing w:after="0" w:line="240" w:lineRule="auto"/>
-              <w:rPr>
-                <w:rFonts w:ascii="Times New Roman" w:eastAsia="Times New Roman" w:hAnsi="Times New Roman" w:cs="Times New Roman"/>
-                <w:color w:val="FF0000"/>
-                <w:sz w:val="24"/>
-                <w:szCs w:val="24"/>
-              </w:rPr>
-            </w:pPr>
-            <w:r>
-              <w:rPr>
-                <w:rFonts w:ascii="Times New Roman" w:eastAsia="Times New Roman" w:hAnsi="Times New Roman" w:cs="Times New Roman"/>
-                <w:color w:val="FF0000"/>
-                <w:sz w:val="24"/>
-                <w:szCs w:val="24"/>
-              </w:rPr>
-              <w:t>GUNBANSH PLEASE FILL</w:t>
-            </w:r>
+              <w:pStyle w:val="TableParagraph"/>
+            </w:pPr>
+            <w:r>
+              <w:t>US9 – Ticket Plans</w:t>
+            </w:r>
+            <w:bookmarkStart w:id="0" w:name="_GoBack"/>
+            <w:bookmarkEnd w:id="0"/>
           </w:p>
         </w:tc>
       </w:tr>
@@ -5166,7 +6944,7 @@
           </w:tcPr>
           <w:p>
             <w:pPr>
-              <w:pStyle w:val="normal0"/>
+              <w:pStyle w:val="Normal1"/>
               <w:widowControl w:val="0"/>
               <w:spacing w:after="0" w:line="240" w:lineRule="auto"/>
               <w:rPr>
@@ -5175,23 +6953,13 @@
                 <w:szCs w:val="24"/>
               </w:rPr>
             </w:pPr>
-            <w:proofErr w:type="spellStart"/>
-            <w:r>
-              <w:rPr>
-                <w:rFonts w:ascii="Times New Roman" w:eastAsia="Times New Roman" w:hAnsi="Times New Roman" w:cs="Times New Roman"/>
-                <w:sz w:val="24"/>
-                <w:szCs w:val="24"/>
-              </w:rPr>
-              <w:t>Gunbansh</w:t>
-            </w:r>
-            <w:proofErr w:type="spellEnd"/>
-            <w:r>
-              <w:rPr>
-                <w:rFonts w:ascii="Times New Roman" w:eastAsia="Times New Roman" w:hAnsi="Times New Roman" w:cs="Times New Roman"/>
-                <w:sz w:val="24"/>
-                <w:szCs w:val="24"/>
-              </w:rPr>
-              <w:t xml:space="preserve"> Bhatia </w:t>
+            <w:r>
+              <w:rPr>
+                <w:rFonts w:ascii="Times New Roman" w:eastAsia="Times New Roman" w:hAnsi="Times New Roman" w:cs="Times New Roman"/>
+                <w:sz w:val="24"/>
+                <w:szCs w:val="24"/>
+              </w:rPr>
+              <w:t xml:space="preserve">Gunbansh Bhatia </w:t>
             </w:r>
           </w:p>
         </w:tc>
@@ -5208,7 +6976,7 @@
           </w:tcPr>
           <w:p>
             <w:pPr>
-              <w:pStyle w:val="normal0"/>
+              <w:pStyle w:val="Normal1"/>
               <w:widowControl w:val="0"/>
               <w:pBdr>
                 <w:top w:val="nil"/>
@@ -5290,7 +7058,7 @@
 </file>
 
 <file path=word/endnotes.xml><?xml version="1.0" encoding="utf-8"?>
-<w:endnotes xmlns:ve="http://schemas.openxmlformats.org/markup-compatibility/2006" xmlns:o="urn:schemas-microsoft-com:office:office" xmlns:r="http://schemas.openxmlformats.org/officeDocument/2006/relationships" xmlns:m="http://schemas.openxmlformats.org/officeDocument/2006/math" xmlns:v="urn:schemas-microsoft-com:vml" xmlns:wp="http://schemas.openxmlformats.org/drawingml/2006/wordprocessingDrawing" xmlns:w10="urn:schemas-microsoft-com:office:word" xmlns:w="http://schemas.openxmlformats.org/wordprocessingml/2006/main" xmlns:wne="http://schemas.microsoft.com/office/word/2006/wordml">
+<w:endnotes xmlns:wpc="http://schemas.microsoft.com/office/word/2010/wordprocessingCanvas" xmlns:cx="http://schemas.microsoft.com/office/drawing/2014/chartex" xmlns:cx1="http://schemas.microsoft.com/office/drawing/2015/9/8/chartex" xmlns:mc="http://schemas.openxmlformats.org/markup-compatibility/2006" xmlns:o="urn:schemas-microsoft-com:office:office" xmlns:r="http://schemas.openxmlformats.org/officeDocument/2006/relationships" xmlns:m="http://schemas.openxmlformats.org/officeDocument/2006/math" xmlns:v="urn:schemas-microsoft-com:vml" xmlns:wp14="http://schemas.microsoft.com/office/word/2010/wordprocessingDrawing" xmlns:wp="http://schemas.openxmlformats.org/drawingml/2006/wordprocessingDrawing" xmlns:w10="urn:schemas-microsoft-com:office:word" xmlns:w="http://schemas.openxmlformats.org/wordprocessingml/2006/main" xmlns:w14="http://schemas.microsoft.com/office/word/2010/wordml" xmlns:w15="http://schemas.microsoft.com/office/word/2012/wordml" xmlns:w16se="http://schemas.microsoft.com/office/word/2015/wordml/symex" xmlns:wpg="http://schemas.microsoft.com/office/word/2010/wordprocessingGroup" xmlns:wpi="http://schemas.microsoft.com/office/word/2010/wordprocessingInk" xmlns:wne="http://schemas.microsoft.com/office/word/2006/wordml" xmlns:wps="http://schemas.microsoft.com/office/word/2010/wordprocessingShape" mc:Ignorable="w14 w15 w16se wp14">
   <w:endnote w:type="separator" w:id="-1">
     <w:p>
       <w:r>
@@ -5309,7 +7077,7 @@
 </file>
 
 <file path=word/footer1.xml><?xml version="1.0" encoding="utf-8"?>
-<w:ftr xmlns:ve="http://schemas.openxmlformats.org/markup-compatibility/2006" xmlns:o="urn:schemas-microsoft-com:office:office" xmlns:r="http://schemas.openxmlformats.org/officeDocument/2006/relationships" xmlns:m="http://schemas.openxmlformats.org/officeDocument/2006/math" xmlns:v="urn:schemas-microsoft-com:vml" xmlns:wp="http://schemas.openxmlformats.org/drawingml/2006/wordprocessingDrawing" xmlns:w10="urn:schemas-microsoft-com:office:word" xmlns:w="http://schemas.openxmlformats.org/wordprocessingml/2006/main" xmlns:wne="http://schemas.microsoft.com/office/word/2006/wordml">
+<w:ftr xmlns:wpc="http://schemas.microsoft.com/office/word/2010/wordprocessingCanvas" xmlns:cx="http://schemas.microsoft.com/office/drawing/2014/chartex" xmlns:cx1="http://schemas.microsoft.com/office/drawing/2015/9/8/chartex" xmlns:mc="http://schemas.openxmlformats.org/markup-compatibility/2006" xmlns:o="urn:schemas-microsoft-com:office:office" xmlns:r="http://schemas.openxmlformats.org/officeDocument/2006/relationships" xmlns:m="http://schemas.openxmlformats.org/officeDocument/2006/math" xmlns:v="urn:schemas-microsoft-com:vml" xmlns:wp14="http://schemas.microsoft.com/office/word/2010/wordprocessingDrawing" xmlns:wp="http://schemas.openxmlformats.org/drawingml/2006/wordprocessingDrawing" xmlns:w10="urn:schemas-microsoft-com:office:word" xmlns:w="http://schemas.openxmlformats.org/wordprocessingml/2006/main" xmlns:w14="http://schemas.microsoft.com/office/word/2010/wordml" xmlns:w15="http://schemas.microsoft.com/office/word/2012/wordml" xmlns:w16se="http://schemas.microsoft.com/office/word/2015/wordml/symex" xmlns:wpg="http://schemas.microsoft.com/office/word/2010/wordprocessingGroup" xmlns:wpi="http://schemas.microsoft.com/office/word/2010/wordprocessingInk" xmlns:wne="http://schemas.microsoft.com/office/word/2006/wordml" xmlns:wps="http://schemas.microsoft.com/office/word/2010/wordprocessingShape" mc:Ignorable="w14 w15 w16se wp14">
   <w:p>
     <w:pPr>
       <w:pStyle w:val="BodyText"/>
@@ -5324,7 +7092,7 @@
           <v:stroke joinstyle="miter"/>
           <v:path gradientshapeok="t" o:connecttype="rect"/>
         </v:shapetype>
-        <v:shape id="_x0000_s1025" type="#_x0000_t202" style="position:absolute;margin-left:514pt;margin-top:729.5pt;width:10pt;height:15.3pt;z-index:-251658752;mso-position-horizontal-relative:page;mso-position-vertical-relative:page" filled="f" stroked="f">
+        <v:shape id="_x0000_s2049" type="#_x0000_t202" style="position:absolute;margin-left:514pt;margin-top:729.5pt;width:10pt;height:15.3pt;z-index:-251658752;mso-position-horizontal-relative:page;mso-position-vertical-relative:page" filled="f" stroked="f">
           <v:textbox inset="0,0,0,0">
             <w:txbxContent>
               <w:p>
@@ -5346,7 +7114,7 @@
                   <w:rPr>
                     <w:noProof/>
                   </w:rPr>
-                  <w:t>3</w:t>
+                  <w:t>6</w:t>
                 </w:r>
                 <w:r>
                   <w:fldChar w:fldCharType="end"/>
@@ -5363,7 +7131,7 @@
 </file>
 
 <file path=word/footnotes.xml><?xml version="1.0" encoding="utf-8"?>
-<w:footnotes xmlns:ve="http://schemas.openxmlformats.org/markup-compatibility/2006" xmlns:o="urn:schemas-microsoft-com:office:office" xmlns:r="http://schemas.openxmlformats.org/officeDocument/2006/relationships" xmlns:m="http://schemas.openxmlformats.org/officeDocument/2006/math" xmlns:v="urn:schemas-microsoft-com:vml" xmlns:wp="http://schemas.openxmlformats.org/drawingml/2006/wordprocessingDrawing" xmlns:w10="urn:schemas-microsoft-com:office:word" xmlns:w="http://schemas.openxmlformats.org/wordprocessingml/2006/main" xmlns:wne="http://schemas.microsoft.com/office/word/2006/wordml">
+<w:footnotes xmlns:wpc="http://schemas.microsoft.com/office/word/2010/wordprocessingCanvas" xmlns:cx="http://schemas.microsoft.com/office/drawing/2014/chartex" xmlns:cx1="http://schemas.microsoft.com/office/drawing/2015/9/8/chartex" xmlns:mc="http://schemas.openxmlformats.org/markup-compatibility/2006" xmlns:o="urn:schemas-microsoft-com:office:office" xmlns:r="http://schemas.openxmlformats.org/officeDocument/2006/relationships" xmlns:m="http://schemas.openxmlformats.org/officeDocument/2006/math" xmlns:v="urn:schemas-microsoft-com:vml" xmlns:wp14="http://schemas.microsoft.com/office/word/2010/wordprocessingDrawing" xmlns:wp="http://schemas.openxmlformats.org/drawingml/2006/wordprocessingDrawing" xmlns:w10="urn:schemas-microsoft-com:office:word" xmlns:w="http://schemas.openxmlformats.org/wordprocessingml/2006/main" xmlns:w14="http://schemas.microsoft.com/office/word/2010/wordml" xmlns:w15="http://schemas.microsoft.com/office/word/2012/wordml" xmlns:w16se="http://schemas.microsoft.com/office/word/2015/wordml/symex" xmlns:wpg="http://schemas.microsoft.com/office/word/2010/wordprocessingGroup" xmlns:wpi="http://schemas.microsoft.com/office/word/2010/wordprocessingInk" xmlns:wne="http://schemas.microsoft.com/office/word/2006/wordml" xmlns:wps="http://schemas.microsoft.com/office/word/2010/wordprocessingShape" mc:Ignorable="w14 w15 w16se wp14">
   <w:footnote w:type="separator" w:id="-1">
     <w:p>
       <w:r>
@@ -5382,8 +7150,8 @@
 </file>
 
 <file path=word/numbering.xml><?xml version="1.0" encoding="utf-8"?>
-<w:numbering xmlns:ve="http://schemas.openxmlformats.org/markup-compatibility/2006" xmlns:o="urn:schemas-microsoft-com:office:office" xmlns:r="http://schemas.openxmlformats.org/officeDocument/2006/relationships" xmlns:m="http://schemas.openxmlformats.org/officeDocument/2006/math" xmlns:v="urn:schemas-microsoft-com:vml" xmlns:wp="http://schemas.openxmlformats.org/drawingml/2006/wordprocessingDrawing" xmlns:w10="urn:schemas-microsoft-com:office:word" xmlns:w="http://schemas.openxmlformats.org/wordprocessingml/2006/main" xmlns:wne="http://schemas.microsoft.com/office/word/2006/wordml">
-  <w:abstractNum w:abstractNumId="0">
+<w:numbering xmlns:wpc="http://schemas.microsoft.com/office/word/2010/wordprocessingCanvas" xmlns:cx="http://schemas.microsoft.com/office/drawing/2014/chartex" xmlns:cx1="http://schemas.microsoft.com/office/drawing/2015/9/8/chartex" xmlns:mc="http://schemas.openxmlformats.org/markup-compatibility/2006" xmlns:o="urn:schemas-microsoft-com:office:office" xmlns:r="http://schemas.openxmlformats.org/officeDocument/2006/relationships" xmlns:m="http://schemas.openxmlformats.org/officeDocument/2006/math" xmlns:v="urn:schemas-microsoft-com:vml" xmlns:wp14="http://schemas.microsoft.com/office/word/2010/wordprocessingDrawing" xmlns:wp="http://schemas.openxmlformats.org/drawingml/2006/wordprocessingDrawing" xmlns:w10="urn:schemas-microsoft-com:office:word" xmlns:w="http://schemas.openxmlformats.org/wordprocessingml/2006/main" xmlns:w14="http://schemas.microsoft.com/office/word/2010/wordml" xmlns:w15="http://schemas.microsoft.com/office/word/2012/wordml" xmlns:w16se="http://schemas.microsoft.com/office/word/2015/wordml/symex" xmlns:wpg="http://schemas.microsoft.com/office/word/2010/wordprocessingGroup" xmlns:wpi="http://schemas.microsoft.com/office/word/2010/wordprocessingInk" xmlns:wne="http://schemas.microsoft.com/office/word/2006/wordml" xmlns:wps="http://schemas.microsoft.com/office/word/2010/wordprocessingShape" mc:Ignorable="w14 w15 w16se wp14">
+  <w:abstractNum w:abstractNumId="0" w15:restartNumberingAfterBreak="0">
     <w:nsid w:val="0A662E37"/>
     <w:multiLevelType w:val="hybridMultilevel"/>
     <w:tmpl w:val="9468E774"/>
@@ -5499,7 +7267,7 @@
       </w:rPr>
     </w:lvl>
   </w:abstractNum>
-  <w:abstractNum w:abstractNumId="1">
+  <w:abstractNum w:abstractNumId="1" w15:restartNumberingAfterBreak="0">
     <w:nsid w:val="21B73453"/>
     <w:multiLevelType w:val="multilevel"/>
     <w:tmpl w:val="33189B40"/>
@@ -5612,7 +7380,7 @@
       </w:rPr>
     </w:lvl>
   </w:abstractNum>
-  <w:abstractNum w:abstractNumId="2">
+  <w:abstractNum w:abstractNumId="2" w15:restartNumberingAfterBreak="0">
     <w:nsid w:val="26990095"/>
     <w:multiLevelType w:val="multilevel"/>
     <w:tmpl w:val="258845BC"/>
@@ -5738,7 +7506,7 @@
 </file>
 
 <file path=word/styles.xml><?xml version="1.0" encoding="utf-8"?>
-<w:styles xmlns:r="http://schemas.openxmlformats.org/officeDocument/2006/relationships" xmlns:w="http://schemas.openxmlformats.org/wordprocessingml/2006/main">
+<w:styles xmlns:mc="http://schemas.openxmlformats.org/markup-compatibility/2006" xmlns:r="http://schemas.openxmlformats.org/officeDocument/2006/relationships" xmlns:w="http://schemas.openxmlformats.org/wordprocessingml/2006/main" xmlns:w14="http://schemas.microsoft.com/office/word/2010/wordml" xmlns:w15="http://schemas.microsoft.com/office/word/2012/wordml" xmlns:w16se="http://schemas.microsoft.com/office/word/2015/wordml/symex" mc:Ignorable="w14 w15 w16se">
   <w:docDefaults>
     <w:rPrDefault>
       <w:rPr>
@@ -5756,144 +7524,378 @@
       </w:pPr>
     </w:pPrDefault>
   </w:docDefaults>
-  <w:latentStyles w:defLockedState="0" w:defUIPriority="99" w:defSemiHidden="1" w:defUnhideWhenUsed="1" w:defQFormat="0" w:count="267">
-    <w:lsdException w:name="Normal" w:semiHidden="0" w:uiPriority="0" w:unhideWhenUsed="0" w:qFormat="1"/>
-    <w:lsdException w:name="heading 1" w:semiHidden="0" w:uiPriority="9" w:unhideWhenUsed="0" w:qFormat="1"/>
-    <w:lsdException w:name="heading 2" w:uiPriority="9" w:qFormat="1"/>
-    <w:lsdException w:name="heading 3" w:uiPriority="9" w:qFormat="1"/>
-    <w:lsdException w:name="heading 4" w:uiPriority="9" w:qFormat="1"/>
-    <w:lsdException w:name="heading 5" w:uiPriority="9" w:qFormat="1"/>
-    <w:lsdException w:name="heading 6" w:uiPriority="9" w:qFormat="1"/>
-    <w:lsdException w:name="heading 7" w:uiPriority="9" w:qFormat="1"/>
-    <w:lsdException w:name="heading 8" w:uiPriority="9" w:qFormat="1"/>
-    <w:lsdException w:name="heading 9" w:uiPriority="9" w:qFormat="1"/>
-    <w:lsdException w:name="toc 1" w:uiPriority="39"/>
-    <w:lsdException w:name="toc 2" w:uiPriority="39"/>
-    <w:lsdException w:name="toc 3" w:uiPriority="39"/>
-    <w:lsdException w:name="toc 4" w:uiPriority="39"/>
-    <w:lsdException w:name="toc 5" w:uiPriority="39"/>
-    <w:lsdException w:name="toc 6" w:uiPriority="39"/>
-    <w:lsdException w:name="toc 7" w:uiPriority="39"/>
-    <w:lsdException w:name="toc 8" w:uiPriority="39"/>
-    <w:lsdException w:name="toc 9" w:uiPriority="39"/>
-    <w:lsdException w:name="caption" w:uiPriority="35" w:qFormat="1"/>
-    <w:lsdException w:name="Title" w:semiHidden="0" w:uiPriority="10" w:unhideWhenUsed="0" w:qFormat="1"/>
-    <w:lsdException w:name="Default Paragraph Font" w:uiPriority="1"/>
-    <w:lsdException w:name="Subtitle" w:semiHidden="0" w:uiPriority="11" w:unhideWhenUsed="0" w:qFormat="1"/>
-    <w:lsdException w:name="Strong" w:semiHidden="0" w:uiPriority="22" w:unhideWhenUsed="0" w:qFormat="1"/>
-    <w:lsdException w:name="Emphasis" w:semiHidden="0" w:uiPriority="20" w:unhideWhenUsed="0" w:qFormat="1"/>
-    <w:lsdException w:name="Table Grid" w:semiHidden="0" w:uiPriority="59" w:unhideWhenUsed="0"/>
-    <w:lsdException w:name="Placeholder Text" w:unhideWhenUsed="0"/>
-    <w:lsdException w:name="No Spacing" w:semiHidden="0" w:uiPriority="1" w:unhideWhenUsed="0" w:qFormat="1"/>
-    <w:lsdException w:name="Light Shading" w:semiHidden="0" w:uiPriority="60" w:unhideWhenUsed="0"/>
-    <w:lsdException w:name="Light List" w:semiHidden="0" w:uiPriority="61" w:unhideWhenUsed="0"/>
-    <w:lsdException w:name="Light Grid" w:semiHidden="0" w:uiPriority="62" w:unhideWhenUsed="0"/>
-    <w:lsdException w:name="Medium Shading 1" w:semiHidden="0" w:uiPriority="63" w:unhideWhenUsed="0"/>
-    <w:lsdException w:name="Medium Shading 2" w:semiHidden="0" w:uiPriority="64" w:unhideWhenUsed="0"/>
-    <w:lsdException w:name="Medium List 1" w:semiHidden="0" w:uiPriority="65" w:unhideWhenUsed="0"/>
-    <w:lsdException w:name="Medium List 2" w:semiHidden="0" w:uiPriority="66" w:unhideWhenUsed="0"/>
-    <w:lsdException w:name="Medium Grid 1" w:semiHidden="0" w:uiPriority="67" w:unhideWhenUsed="0"/>
-    <w:lsdException w:name="Medium Grid 2" w:semiHidden="0" w:uiPriority="68" w:unhideWhenUsed="0"/>
-    <w:lsdException w:name="Medium Grid 3" w:semiHidden="0" w:uiPriority="69" w:unhideWhenUsed="0"/>
-    <w:lsdException w:name="Dark List" w:semiHidden="0" w:uiPriority="70" w:unhideWhenUsed="0"/>
-    <w:lsdException w:name="Colorful Shading" w:semiHidden="0" w:uiPriority="71" w:unhideWhenUsed="0"/>
-    <w:lsdException w:name="Colorful List" w:semiHidden="0" w:uiPriority="72" w:unhideWhenUsed="0"/>
-    <w:lsdException w:name="Colorful Grid" w:semiHidden="0" w:uiPriority="73" w:unhideWhenUsed="0"/>
-    <w:lsdException w:name="Light Shading Accent 1" w:semiHidden="0" w:uiPriority="60" w:unhideWhenUsed="0"/>
-    <w:lsdException w:name="Light List Accent 1" w:semiHidden="0" w:uiPriority="61" w:unhideWhenUsed="0"/>
-    <w:lsdException w:name="Light Grid Accent 1" w:semiHidden="0" w:uiPriority="62" w:unhideWhenUsed="0"/>
-    <w:lsdException w:name="Medium Shading 1 Accent 1" w:semiHidden="0" w:uiPriority="63" w:unhideWhenUsed="0"/>
-    <w:lsdException w:name="Medium Shading 2 Accent 1" w:semiHidden="0" w:uiPriority="64" w:unhideWhenUsed="0"/>
-    <w:lsdException w:name="Medium List 1 Accent 1" w:semiHidden="0" w:uiPriority="65" w:unhideWhenUsed="0"/>
-    <w:lsdException w:name="Revision" w:unhideWhenUsed="0"/>
-    <w:lsdException w:name="List Paragraph" w:semiHidden="0" w:uiPriority="34" w:unhideWhenUsed="0" w:qFormat="1"/>
-    <w:lsdException w:name="Quote" w:semiHidden="0" w:uiPriority="29" w:unhideWhenUsed="0" w:qFormat="1"/>
-    <w:lsdException w:name="Intense Quote" w:semiHidden="0" w:uiPriority="30" w:unhideWhenUsed="0" w:qFormat="1"/>
-    <w:lsdException w:name="Medium List 2 Accent 1" w:semiHidden="0" w:uiPriority="66" w:unhideWhenUsed="0"/>
-    <w:lsdException w:name="Medium Grid 1 Accent 1" w:semiHidden="0" w:uiPriority="67" w:unhideWhenUsed="0"/>
-    <w:lsdException w:name="Medium Grid 2 Accent 1" w:semiHidden="0" w:uiPriority="68" w:unhideWhenUsed="0"/>
-    <w:lsdException w:name="Medium Grid 3 Accent 1" w:semiHidden="0" w:uiPriority="69" w:unhideWhenUsed="0"/>
-    <w:lsdException w:name="Dark List Accent 1" w:semiHidden="0" w:uiPriority="70" w:unhideWhenUsed="0"/>
-    <w:lsdException w:name="Colorful Shading Accent 1" w:semiHidden="0" w:uiPriority="71" w:unhideWhenUsed="0"/>
-    <w:lsdException w:name="Colorful List Accent 1" w:semiHidden="0" w:uiPriority="72" w:unhideWhenUsed="0"/>
-    <w:lsdException w:name="Colorful Grid Accent 1" w:semiHidden="0" w:uiPriority="73" w:unhideWhenUsed="0"/>
-    <w:lsdException w:name="Light Shading Accent 2" w:semiHidden="0" w:uiPriority="60" w:unhideWhenUsed="0"/>
-    <w:lsdException w:name="Light List Accent 2" w:semiHidden="0" w:uiPriority="61" w:unhideWhenUsed="0"/>
-    <w:lsdException w:name="Light Grid Accent 2" w:semiHidden="0" w:uiPriority="62" w:unhideWhenUsed="0"/>
-    <w:lsdException w:name="Medium Shading 1 Accent 2" w:semiHidden="0" w:uiPriority="63" w:unhideWhenUsed="0"/>
-    <w:lsdException w:name="Medium Shading 2 Accent 2" w:semiHidden="0" w:uiPriority="64" w:unhideWhenUsed="0"/>
-    <w:lsdException w:name="Medium List 1 Accent 2" w:semiHidden="0" w:uiPriority="65" w:unhideWhenUsed="0"/>
-    <w:lsdException w:name="Medium List 2 Accent 2" w:semiHidden="0" w:uiPriority="66" w:unhideWhenUsed="0"/>
-    <w:lsdException w:name="Medium Grid 1 Accent 2" w:semiHidden="0" w:uiPriority="67" w:unhideWhenUsed="0"/>
-    <w:lsdException w:name="Medium Grid 2 Accent 2" w:semiHidden="0" w:uiPriority="68" w:unhideWhenUsed="0"/>
-    <w:lsdException w:name="Medium Grid 3 Accent 2" w:semiHidden="0" w:uiPriority="69" w:unhideWhenUsed="0"/>
-    <w:lsdException w:name="Dark List Accent 2" w:semiHidden="0" w:uiPriority="70" w:unhideWhenUsed="0"/>
-    <w:lsdException w:name="Colorful Shading Accent 2" w:semiHidden="0" w:uiPriority="71" w:unhideWhenUsed="0"/>
-    <w:lsdException w:name="Colorful List Accent 2" w:semiHidden="0" w:uiPriority="72" w:unhideWhenUsed="0"/>
-    <w:lsdException w:name="Colorful Grid Accent 2" w:semiHidden="0" w:uiPriority="73" w:unhideWhenUsed="0"/>
-    <w:lsdException w:name="Light Shading Accent 3" w:semiHidden="0" w:uiPriority="60" w:unhideWhenUsed="0"/>
-    <w:lsdException w:name="Light List Accent 3" w:semiHidden="0" w:uiPriority="61" w:unhideWhenUsed="0"/>
-    <w:lsdException w:name="Light Grid Accent 3" w:semiHidden="0" w:uiPriority="62" w:unhideWhenUsed="0"/>
-    <w:lsdException w:name="Medium Shading 1 Accent 3" w:semiHidden="0" w:uiPriority="63" w:unhideWhenUsed="0"/>
-    <w:lsdException w:name="Medium Shading 2 Accent 3" w:semiHidden="0" w:uiPriority="64" w:unhideWhenUsed="0"/>
-    <w:lsdException w:name="Medium List 1 Accent 3" w:semiHidden="0" w:uiPriority="65" w:unhideWhenUsed="0"/>
-    <w:lsdException w:name="Medium List 2 Accent 3" w:semiHidden="0" w:uiPriority="66" w:unhideWhenUsed="0"/>
-    <w:lsdException w:name="Medium Grid 1 Accent 3" w:semiHidden="0" w:uiPriority="67" w:unhideWhenUsed="0"/>
-    <w:lsdException w:name="Medium Grid 2 Accent 3" w:semiHidden="0" w:uiPriority="68" w:unhideWhenUsed="0"/>
-    <w:lsdException w:name="Medium Grid 3 Accent 3" w:semiHidden="0" w:uiPriority="69" w:unhideWhenUsed="0"/>
-    <w:lsdException w:name="Dark List Accent 3" w:semiHidden="0" w:uiPriority="70" w:unhideWhenUsed="0"/>
-    <w:lsdException w:name="Colorful Shading Accent 3" w:semiHidden="0" w:uiPriority="71" w:unhideWhenUsed="0"/>
-    <w:lsdException w:name="Colorful List Accent 3" w:semiHidden="0" w:uiPriority="72" w:unhideWhenUsed="0"/>
-    <w:lsdException w:name="Colorful Grid Accent 3" w:semiHidden="0" w:uiPriority="73" w:unhideWhenUsed="0"/>
-    <w:lsdException w:name="Light Shading Accent 4" w:semiHidden="0" w:uiPriority="60" w:unhideWhenUsed="0"/>
-    <w:lsdException w:name="Light List Accent 4" w:semiHidden="0" w:uiPriority="61" w:unhideWhenUsed="0"/>
-    <w:lsdException w:name="Light Grid Accent 4" w:semiHidden="0" w:uiPriority="62" w:unhideWhenUsed="0"/>
-    <w:lsdException w:name="Medium Shading 1 Accent 4" w:semiHidden="0" w:uiPriority="63" w:unhideWhenUsed="0"/>
-    <w:lsdException w:name="Medium Shading 2 Accent 4" w:semiHidden="0" w:uiPriority="64" w:unhideWhenUsed="0"/>
-    <w:lsdException w:name="Medium List 1 Accent 4" w:semiHidden="0" w:uiPriority="65" w:unhideWhenUsed="0"/>
-    <w:lsdException w:name="Medium List 2 Accent 4" w:semiHidden="0" w:uiPriority="66" w:unhideWhenUsed="0"/>
-    <w:lsdException w:name="Medium Grid 1 Accent 4" w:semiHidden="0" w:uiPriority="67" w:unhideWhenUsed="0"/>
-    <w:lsdException w:name="Medium Grid 2 Accent 4" w:semiHidden="0" w:uiPriority="68" w:unhideWhenUsed="0"/>
-    <w:lsdException w:name="Medium Grid 3 Accent 4" w:semiHidden="0" w:uiPriority="69" w:unhideWhenUsed="0"/>
-    <w:lsdException w:name="Dark List Accent 4" w:semiHidden="0" w:uiPriority="70" w:unhideWhenUsed="0"/>
-    <w:lsdException w:name="Colorful Shading Accent 4" w:semiHidden="0" w:uiPriority="71" w:unhideWhenUsed="0"/>
-    <w:lsdException w:name="Colorful List Accent 4" w:semiHidden="0" w:uiPriority="72" w:unhideWhenUsed="0"/>
-    <w:lsdException w:name="Colorful Grid Accent 4" w:semiHidden="0" w:uiPriority="73" w:unhideWhenUsed="0"/>
-    <w:lsdException w:name="Light Shading Accent 5" w:semiHidden="0" w:uiPriority="60" w:unhideWhenUsed="0"/>
-    <w:lsdException w:name="Light List Accent 5" w:semiHidden="0" w:uiPriority="61" w:unhideWhenUsed="0"/>
-    <w:lsdException w:name="Light Grid Accent 5" w:semiHidden="0" w:uiPriority="62" w:unhideWhenUsed="0"/>
-    <w:lsdException w:name="Medium Shading 1 Accent 5" w:semiHidden="0" w:uiPriority="63" w:unhideWhenUsed="0"/>
-    <w:lsdException w:name="Medium Shading 2 Accent 5" w:semiHidden="0" w:uiPriority="64" w:unhideWhenUsed="0"/>
-    <w:lsdException w:name="Medium List 1 Accent 5" w:semiHidden="0" w:uiPriority="65" w:unhideWhenUsed="0"/>
-    <w:lsdException w:name="Medium List 2 Accent 5" w:semiHidden="0" w:uiPriority="66" w:unhideWhenUsed="0"/>
-    <w:lsdException w:name="Medium Grid 1 Accent 5" w:semiHidden="0" w:uiPriority="67" w:unhideWhenUsed="0"/>
-    <w:lsdException w:name="Medium Grid 2 Accent 5" w:semiHidden="0" w:uiPriority="68" w:unhideWhenUsed="0"/>
-    <w:lsdException w:name="Medium Grid 3 Accent 5" w:semiHidden="0" w:uiPriority="69" w:unhideWhenUsed="0"/>
-    <w:lsdException w:name="Dark List Accent 5" w:semiHidden="0" w:uiPriority="70" w:unhideWhenUsed="0"/>
-    <w:lsdException w:name="Colorful Shading Accent 5" w:semiHidden="0" w:uiPriority="71" w:unhideWhenUsed="0"/>
-    <w:lsdException w:name="Colorful List Accent 5" w:semiHidden="0" w:uiPriority="72" w:unhideWhenUsed="0"/>
-    <w:lsdException w:name="Colorful Grid Accent 5" w:semiHidden="0" w:uiPriority="73" w:unhideWhenUsed="0"/>
-    <w:lsdException w:name="Light Shading Accent 6" w:semiHidden="0" w:uiPriority="60" w:unhideWhenUsed="0"/>
-    <w:lsdException w:name="Light List Accent 6" w:semiHidden="0" w:uiPriority="61" w:unhideWhenUsed="0"/>
-    <w:lsdException w:name="Light Grid Accent 6" w:semiHidden="0" w:uiPriority="62" w:unhideWhenUsed="0"/>
-    <w:lsdException w:name="Medium Shading 1 Accent 6" w:semiHidden="0" w:uiPriority="63" w:unhideWhenUsed="0"/>
-    <w:lsdException w:name="Medium Shading 2 Accent 6" w:semiHidden="0" w:uiPriority="64" w:unhideWhenUsed="0"/>
-    <w:lsdException w:name="Medium List 1 Accent 6" w:semiHidden="0" w:uiPriority="65" w:unhideWhenUsed="0"/>
-    <w:lsdException w:name="Medium List 2 Accent 6" w:semiHidden="0" w:uiPriority="66" w:unhideWhenUsed="0"/>
-    <w:lsdException w:name="Medium Grid 1 Accent 6" w:semiHidden="0" w:uiPriority="67" w:unhideWhenUsed="0"/>
-    <w:lsdException w:name="Medium Grid 2 Accent 6" w:semiHidden="0" w:uiPriority="68" w:unhideWhenUsed="0"/>
-    <w:lsdException w:name="Medium Grid 3 Accent 6" w:semiHidden="0" w:uiPriority="69" w:unhideWhenUsed="0"/>
-    <w:lsdException w:name="Dark List Accent 6" w:semiHidden="0" w:uiPriority="70" w:unhideWhenUsed="0"/>
-    <w:lsdException w:name="Colorful Shading Accent 6" w:semiHidden="0" w:uiPriority="71" w:unhideWhenUsed="0"/>
-    <w:lsdException w:name="Colorful List Accent 6" w:semiHidden="0" w:uiPriority="72" w:unhideWhenUsed="0"/>
-    <w:lsdException w:name="Colorful Grid Accent 6" w:semiHidden="0" w:uiPriority="73" w:unhideWhenUsed="0"/>
-    <w:lsdException w:name="Subtle Emphasis" w:semiHidden="0" w:uiPriority="19" w:unhideWhenUsed="0" w:qFormat="1"/>
-    <w:lsdException w:name="Intense Emphasis" w:semiHidden="0" w:uiPriority="21" w:unhideWhenUsed="0" w:qFormat="1"/>
-    <w:lsdException w:name="Subtle Reference" w:semiHidden="0" w:uiPriority="31" w:unhideWhenUsed="0" w:qFormat="1"/>
-    <w:lsdException w:name="Intense Reference" w:semiHidden="0" w:uiPriority="32" w:unhideWhenUsed="0" w:qFormat="1"/>
-    <w:lsdException w:name="Book Title" w:semiHidden="0" w:uiPriority="33" w:unhideWhenUsed="0" w:qFormat="1"/>
-    <w:lsdException w:name="Bibliography" w:uiPriority="37"/>
-    <w:lsdException w:name="TOC Heading" w:uiPriority="39" w:qFormat="1"/>
+  <w:latentStyles w:defLockedState="0" w:defUIPriority="99" w:defSemiHidden="0" w:defUnhideWhenUsed="0" w:defQFormat="0" w:count="371">
+    <w:lsdException w:name="Normal" w:uiPriority="0" w:qFormat="1"/>
+    <w:lsdException w:name="heading 1" w:uiPriority="9" w:qFormat="1"/>
+    <w:lsdException w:name="heading 2" w:semiHidden="1" w:uiPriority="9" w:unhideWhenUsed="1" w:qFormat="1"/>
+    <w:lsdException w:name="heading 3" w:semiHidden="1" w:uiPriority="9" w:unhideWhenUsed="1" w:qFormat="1"/>
+    <w:lsdException w:name="heading 4" w:semiHidden="1" w:uiPriority="9" w:unhideWhenUsed="1" w:qFormat="1"/>
+    <w:lsdException w:name="heading 5" w:semiHidden="1" w:uiPriority="9" w:unhideWhenUsed="1" w:qFormat="1"/>
+    <w:lsdException w:name="heading 6" w:semiHidden="1" w:uiPriority="9" w:unhideWhenUsed="1" w:qFormat="1"/>
+    <w:lsdException w:name="heading 7" w:semiHidden="1" w:uiPriority="9" w:unhideWhenUsed="1" w:qFormat="1"/>
+    <w:lsdException w:name="heading 8" w:semiHidden="1" w:uiPriority="9" w:unhideWhenUsed="1" w:qFormat="1"/>
+    <w:lsdException w:name="heading 9" w:semiHidden="1" w:uiPriority="9" w:unhideWhenUsed="1" w:qFormat="1"/>
+    <w:lsdException w:name="index 1" w:semiHidden="1" w:unhideWhenUsed="1"/>
+    <w:lsdException w:name="index 2" w:semiHidden="1" w:unhideWhenUsed="1"/>
+    <w:lsdException w:name="index 3" w:semiHidden="1" w:unhideWhenUsed="1"/>
+    <w:lsdException w:name="index 4" w:semiHidden="1" w:unhideWhenUsed="1"/>
+    <w:lsdException w:name="index 5" w:semiHidden="1" w:unhideWhenUsed="1"/>
+    <w:lsdException w:name="index 6" w:semiHidden="1" w:unhideWhenUsed="1"/>
+    <w:lsdException w:name="index 7" w:semiHidden="1" w:unhideWhenUsed="1"/>
+    <w:lsdException w:name="index 8" w:semiHidden="1" w:unhideWhenUsed="1"/>
+    <w:lsdException w:name="index 9" w:semiHidden="1" w:unhideWhenUsed="1"/>
+    <w:lsdException w:name="toc 1" w:semiHidden="1" w:uiPriority="39" w:unhideWhenUsed="1"/>
+    <w:lsdException w:name="toc 2" w:semiHidden="1" w:uiPriority="39" w:unhideWhenUsed="1"/>
+    <w:lsdException w:name="toc 3" w:semiHidden="1" w:uiPriority="39" w:unhideWhenUsed="1"/>
+    <w:lsdException w:name="toc 4" w:semiHidden="1" w:uiPriority="39" w:unhideWhenUsed="1"/>
+    <w:lsdException w:name="toc 5" w:semiHidden="1" w:uiPriority="39" w:unhideWhenUsed="1"/>
+    <w:lsdException w:name="toc 6" w:semiHidden="1" w:uiPriority="39" w:unhideWhenUsed="1"/>
+    <w:lsdException w:name="toc 7" w:semiHidden="1" w:uiPriority="39" w:unhideWhenUsed="1"/>
+    <w:lsdException w:name="toc 8" w:semiHidden="1" w:uiPriority="39" w:unhideWhenUsed="1"/>
+    <w:lsdException w:name="toc 9" w:semiHidden="1" w:uiPriority="39" w:unhideWhenUsed="1"/>
+    <w:lsdException w:name="Normal Indent" w:semiHidden="1" w:unhideWhenUsed="1"/>
+    <w:lsdException w:name="footnote text" w:semiHidden="1" w:unhideWhenUsed="1"/>
+    <w:lsdException w:name="annotation text" w:semiHidden="1" w:unhideWhenUsed="1"/>
+    <w:lsdException w:name="header" w:semiHidden="1" w:unhideWhenUsed="1"/>
+    <w:lsdException w:name="footer" w:semiHidden="1" w:unhideWhenUsed="1"/>
+    <w:lsdException w:name="index heading" w:semiHidden="1" w:unhideWhenUsed="1"/>
+    <w:lsdException w:name="caption" w:semiHidden="1" w:uiPriority="35" w:unhideWhenUsed="1" w:qFormat="1"/>
+    <w:lsdException w:name="table of figures" w:semiHidden="1" w:unhideWhenUsed="1"/>
+    <w:lsdException w:name="envelope address" w:semiHidden="1" w:unhideWhenUsed="1"/>
+    <w:lsdException w:name="envelope return" w:semiHidden="1" w:unhideWhenUsed="1"/>
+    <w:lsdException w:name="footnote reference" w:semiHidden="1" w:unhideWhenUsed="1"/>
+    <w:lsdException w:name="annotation reference" w:semiHidden="1" w:unhideWhenUsed="1"/>
+    <w:lsdException w:name="line number" w:semiHidden="1" w:unhideWhenUsed="1"/>
+    <w:lsdException w:name="page number" w:semiHidden="1" w:unhideWhenUsed="1"/>
+    <w:lsdException w:name="endnote reference" w:semiHidden="1" w:unhideWhenUsed="1"/>
+    <w:lsdException w:name="endnote text" w:semiHidden="1" w:unhideWhenUsed="1"/>
+    <w:lsdException w:name="table of authorities" w:semiHidden="1" w:unhideWhenUsed="1"/>
+    <w:lsdException w:name="macro" w:semiHidden="1" w:unhideWhenUsed="1"/>
+    <w:lsdException w:name="toa heading" w:semiHidden="1" w:unhideWhenUsed="1"/>
+    <w:lsdException w:name="List" w:semiHidden="1" w:unhideWhenUsed="1"/>
+    <w:lsdException w:name="List Bullet" w:semiHidden="1" w:unhideWhenUsed="1"/>
+    <w:lsdException w:name="List Number" w:semiHidden="1" w:unhideWhenUsed="1"/>
+    <w:lsdException w:name="List 2" w:semiHidden="1" w:unhideWhenUsed="1"/>
+    <w:lsdException w:name="List 3" w:semiHidden="1" w:unhideWhenUsed="1"/>
+    <w:lsdException w:name="List 4" w:semiHidden="1" w:unhideWhenUsed="1"/>
+    <w:lsdException w:name="List 5" w:semiHidden="1" w:unhideWhenUsed="1"/>
+    <w:lsdException w:name="List Bullet 2" w:semiHidden="1" w:unhideWhenUsed="1"/>
+    <w:lsdException w:name="List Bullet 3" w:semiHidden="1" w:unhideWhenUsed="1"/>
+    <w:lsdException w:name="List Bullet 4" w:semiHidden="1" w:unhideWhenUsed="1"/>
+    <w:lsdException w:name="List Bullet 5" w:semiHidden="1" w:unhideWhenUsed="1"/>
+    <w:lsdException w:name="List Number 2" w:semiHidden="1" w:unhideWhenUsed="1"/>
+    <w:lsdException w:name="List Number 3" w:semiHidden="1" w:unhideWhenUsed="1"/>
+    <w:lsdException w:name="List Number 4" w:semiHidden="1" w:unhideWhenUsed="1"/>
+    <w:lsdException w:name="List Number 5" w:semiHidden="1" w:unhideWhenUsed="1"/>
+    <w:lsdException w:name="Title" w:uiPriority="10" w:qFormat="1"/>
+    <w:lsdException w:name="Closing" w:semiHidden="1" w:unhideWhenUsed="1"/>
+    <w:lsdException w:name="Signature" w:semiHidden="1" w:unhideWhenUsed="1"/>
+    <w:lsdException w:name="Default Paragraph Font" w:semiHidden="1" w:uiPriority="1" w:unhideWhenUsed="1"/>
+    <w:lsdException w:name="Body Text" w:semiHidden="1" w:unhideWhenUsed="1"/>
+    <w:lsdException w:name="Body Text Indent" w:semiHidden="1" w:unhideWhenUsed="1"/>
+    <w:lsdException w:name="List Continue" w:semiHidden="1" w:unhideWhenUsed="1"/>
+    <w:lsdException w:name="List Continue 2" w:semiHidden="1" w:unhideWhenUsed="1"/>
+    <w:lsdException w:name="List Continue 3" w:semiHidden="1" w:unhideWhenUsed="1"/>
+    <w:lsdException w:name="List Continue 4" w:semiHidden="1" w:unhideWhenUsed="1"/>
+    <w:lsdException w:name="List Continue 5" w:semiHidden="1" w:unhideWhenUsed="1"/>
+    <w:lsdException w:name="Message Header" w:semiHidden="1" w:unhideWhenUsed="1"/>
+    <w:lsdException w:name="Subtitle" w:uiPriority="11" w:qFormat="1"/>
+    <w:lsdException w:name="Salutation" w:semiHidden="1" w:unhideWhenUsed="1"/>
+    <w:lsdException w:name="Date" w:semiHidden="1" w:unhideWhenUsed="1"/>
+    <w:lsdException w:name="Body Text First Indent" w:semiHidden="1" w:unhideWhenUsed="1"/>
+    <w:lsdException w:name="Body Text First Indent 2" w:semiHidden="1" w:unhideWhenUsed="1"/>
+    <w:lsdException w:name="Note Heading" w:semiHidden="1" w:unhideWhenUsed="1"/>
+    <w:lsdException w:name="Body Text 2" w:semiHidden="1" w:unhideWhenUsed="1"/>
+    <w:lsdException w:name="Body Text 3" w:semiHidden="1" w:unhideWhenUsed="1"/>
+    <w:lsdException w:name="Body Text Indent 2" w:semiHidden="1" w:unhideWhenUsed="1"/>
+    <w:lsdException w:name="Body Text Indent 3" w:semiHidden="1" w:unhideWhenUsed="1"/>
+    <w:lsdException w:name="Block Text" w:semiHidden="1" w:unhideWhenUsed="1"/>
+    <w:lsdException w:name="Hyperlink" w:semiHidden="1" w:unhideWhenUsed="1"/>
+    <w:lsdException w:name="FollowedHyperlink" w:semiHidden="1" w:unhideWhenUsed="1"/>
+    <w:lsdException w:name="Strong" w:uiPriority="22" w:qFormat="1"/>
+    <w:lsdException w:name="Emphasis" w:uiPriority="20" w:qFormat="1"/>
+    <w:lsdException w:name="Document Map" w:semiHidden="1" w:unhideWhenUsed="1"/>
+    <w:lsdException w:name="Plain Text" w:semiHidden="1" w:unhideWhenUsed="1"/>
+    <w:lsdException w:name="E-mail Signature" w:semiHidden="1" w:unhideWhenUsed="1"/>
+    <w:lsdException w:name="HTML Top of Form" w:semiHidden="1" w:unhideWhenUsed="1"/>
+    <w:lsdException w:name="HTML Bottom of Form" w:semiHidden="1" w:unhideWhenUsed="1"/>
+    <w:lsdException w:name="Normal (Web)" w:semiHidden="1" w:unhideWhenUsed="1"/>
+    <w:lsdException w:name="HTML Acronym" w:semiHidden="1" w:unhideWhenUsed="1"/>
+    <w:lsdException w:name="HTML Address" w:semiHidden="1" w:unhideWhenUsed="1"/>
+    <w:lsdException w:name="HTML Cite" w:semiHidden="1" w:unhideWhenUsed="1"/>
+    <w:lsdException w:name="HTML Code" w:semiHidden="1" w:unhideWhenUsed="1"/>
+    <w:lsdException w:name="HTML Definition" w:semiHidden="1" w:unhideWhenUsed="1"/>
+    <w:lsdException w:name="HTML Keyboard" w:semiHidden="1" w:unhideWhenUsed="1"/>
+    <w:lsdException w:name="HTML Preformatted" w:semiHidden="1" w:unhideWhenUsed="1"/>
+    <w:lsdException w:name="HTML Sample" w:semiHidden="1" w:unhideWhenUsed="1"/>
+    <w:lsdException w:name="HTML Typewriter" w:semiHidden="1" w:unhideWhenUsed="1"/>
+    <w:lsdException w:name="HTML Variable" w:semiHidden="1" w:unhideWhenUsed="1"/>
+    <w:lsdException w:name="Normal Table" w:semiHidden="1" w:unhideWhenUsed="1"/>
+    <w:lsdException w:name="annotation subject" w:semiHidden="1" w:unhideWhenUsed="1"/>
+    <w:lsdException w:name="No List" w:semiHidden="1" w:unhideWhenUsed="1"/>
+    <w:lsdException w:name="Outline List 1" w:semiHidden="1" w:unhideWhenUsed="1"/>
+    <w:lsdException w:name="Outline List 2" w:semiHidden="1" w:unhideWhenUsed="1"/>
+    <w:lsdException w:name="Outline List 3" w:semiHidden="1" w:unhideWhenUsed="1"/>
+    <w:lsdException w:name="Table Simple 1" w:semiHidden="1" w:unhideWhenUsed="1"/>
+    <w:lsdException w:name="Table Simple 2" w:semiHidden="1" w:unhideWhenUsed="1"/>
+    <w:lsdException w:name="Table Simple 3" w:semiHidden="1" w:unhideWhenUsed="1"/>
+    <w:lsdException w:name="Table Classic 1" w:semiHidden="1" w:unhideWhenUsed="1"/>
+    <w:lsdException w:name="Table Classic 2" w:semiHidden="1" w:unhideWhenUsed="1"/>
+    <w:lsdException w:name="Table Classic 3" w:semiHidden="1" w:unhideWhenUsed="1"/>
+    <w:lsdException w:name="Table Classic 4" w:semiHidden="1" w:unhideWhenUsed="1"/>
+    <w:lsdException w:name="Table Colorful 1" w:semiHidden="1" w:unhideWhenUsed="1"/>
+    <w:lsdException w:name="Table Colorful 2" w:semiHidden="1" w:unhideWhenUsed="1"/>
+    <w:lsdException w:name="Table Colorful 3" w:semiHidden="1" w:unhideWhenUsed="1"/>
+    <w:lsdException w:name="Table Columns 1" w:semiHidden="1" w:unhideWhenUsed="1"/>
+    <w:lsdException w:name="Table Columns 2" w:semiHidden="1" w:unhideWhenUsed="1"/>
+    <w:lsdException w:name="Table Columns 3" w:semiHidden="1" w:unhideWhenUsed="1"/>
+    <w:lsdException w:name="Table Columns 4" w:semiHidden="1" w:unhideWhenUsed="1"/>
+    <w:lsdException w:name="Table Columns 5" w:semiHidden="1" w:unhideWhenUsed="1"/>
+    <w:lsdException w:name="Table Grid 1" w:semiHidden="1" w:unhideWhenUsed="1"/>
+    <w:lsdException w:name="Table Grid 2" w:semiHidden="1" w:unhideWhenUsed="1"/>
+    <w:lsdException w:name="Table Grid 3" w:semiHidden="1" w:unhideWhenUsed="1"/>
+    <w:lsdException w:name="Table Grid 4" w:semiHidden="1" w:unhideWhenUsed="1"/>
+    <w:lsdException w:name="Table Grid 5" w:semiHidden="1" w:unhideWhenUsed="1"/>
+    <w:lsdException w:name="Table Grid 6" w:semiHidden="1" w:unhideWhenUsed="1"/>
+    <w:lsdException w:name="Table Grid 7" w:semiHidden="1" w:unhideWhenUsed="1"/>
+    <w:lsdException w:name="Table Grid 8" w:semiHidden="1" w:unhideWhenUsed="1"/>
+    <w:lsdException w:name="Table List 1" w:semiHidden="1" w:unhideWhenUsed="1"/>
+    <w:lsdException w:name="Table List 2" w:semiHidden="1" w:unhideWhenUsed="1"/>
+    <w:lsdException w:name="Table List 3" w:semiHidden="1" w:unhideWhenUsed="1"/>
+    <w:lsdException w:name="Table List 4" w:semiHidden="1" w:unhideWhenUsed="1"/>
+    <w:lsdException w:name="Table List 5" w:semiHidden="1" w:unhideWhenUsed="1"/>
+    <w:lsdException w:name="Table List 6" w:semiHidden="1" w:unhideWhenUsed="1"/>
+    <w:lsdException w:name="Table List 7" w:semiHidden="1" w:unhideWhenUsed="1"/>
+    <w:lsdException w:name="Table List 8" w:semiHidden="1" w:unhideWhenUsed="1"/>
+    <w:lsdException w:name="Table 3D effects 1" w:semiHidden="1" w:unhideWhenUsed="1"/>
+    <w:lsdException w:name="Table 3D effects 2" w:semiHidden="1" w:unhideWhenUsed="1"/>
+    <w:lsdException w:name="Table 3D effects 3" w:semiHidden="1" w:unhideWhenUsed="1"/>
+    <w:lsdException w:name="Table Contemporary" w:semiHidden="1" w:unhideWhenUsed="1"/>
+    <w:lsdException w:name="Table Elegant" w:semiHidden="1" w:unhideWhenUsed="1"/>
+    <w:lsdException w:name="Table Professional" w:semiHidden="1" w:unhideWhenUsed="1"/>
+    <w:lsdException w:name="Table Subtle 1" w:semiHidden="1" w:unhideWhenUsed="1"/>
+    <w:lsdException w:name="Table Subtle 2" w:semiHidden="1" w:unhideWhenUsed="1"/>
+    <w:lsdException w:name="Table Web 1" w:semiHidden="1" w:unhideWhenUsed="1"/>
+    <w:lsdException w:name="Table Web 2" w:semiHidden="1" w:unhideWhenUsed="1"/>
+    <w:lsdException w:name="Table Web 3" w:semiHidden="1" w:unhideWhenUsed="1"/>
+    <w:lsdException w:name="Balloon Text" w:semiHidden="1" w:unhideWhenUsed="1"/>
+    <w:lsdException w:name="Table Grid" w:uiPriority="59"/>
+    <w:lsdException w:name="Table Theme" w:semiHidden="1" w:unhideWhenUsed="1"/>
+    <w:lsdException w:name="Placeholder Text" w:semiHidden="1"/>
+    <w:lsdException w:name="No Spacing" w:uiPriority="1" w:qFormat="1"/>
+    <w:lsdException w:name="Light Shading" w:uiPriority="60"/>
+    <w:lsdException w:name="Light List" w:uiPriority="61"/>
+    <w:lsdException w:name="Light Grid" w:uiPriority="62"/>
+    <w:lsdException w:name="Medium Shading 1" w:uiPriority="63"/>
+    <w:lsdException w:name="Medium Shading 2" w:uiPriority="64"/>
+    <w:lsdException w:name="Medium List 1" w:uiPriority="65"/>
+    <w:lsdException w:name="Medium List 2" w:uiPriority="66"/>
+    <w:lsdException w:name="Medium Grid 1" w:uiPriority="67"/>
+    <w:lsdException w:name="Medium Grid 2" w:uiPriority="68"/>
+    <w:lsdException w:name="Medium Grid 3" w:uiPriority="69"/>
+    <w:lsdException w:name="Dark List" w:uiPriority="70"/>
+    <w:lsdException w:name="Colorful Shading" w:uiPriority="71"/>
+    <w:lsdException w:name="Colorful List" w:uiPriority="72"/>
+    <w:lsdException w:name="Colorful Grid" w:uiPriority="73"/>
+    <w:lsdException w:name="Light Shading Accent 1" w:uiPriority="60"/>
+    <w:lsdException w:name="Light List Accent 1" w:uiPriority="61"/>
+    <w:lsdException w:name="Light Grid Accent 1" w:uiPriority="62"/>
+    <w:lsdException w:name="Medium Shading 1 Accent 1" w:uiPriority="63"/>
+    <w:lsdException w:name="Medium Shading 2 Accent 1" w:uiPriority="64"/>
+    <w:lsdException w:name="Medium List 1 Accent 1" w:uiPriority="65"/>
+    <w:lsdException w:name="Revision" w:semiHidden="1"/>
+    <w:lsdException w:name="List Paragraph" w:uiPriority="34" w:qFormat="1"/>
+    <w:lsdException w:name="Quote" w:uiPriority="29" w:qFormat="1"/>
+    <w:lsdException w:name="Intense Quote" w:uiPriority="30" w:qFormat="1"/>
+    <w:lsdException w:name="Medium List 2 Accent 1" w:uiPriority="66"/>
+    <w:lsdException w:name="Medium Grid 1 Accent 1" w:uiPriority="67"/>
+    <w:lsdException w:name="Medium Grid 2 Accent 1" w:uiPriority="68"/>
+    <w:lsdException w:name="Medium Grid 3 Accent 1" w:uiPriority="69"/>
+    <w:lsdException w:name="Dark List Accent 1" w:uiPriority="70"/>
+    <w:lsdException w:name="Colorful Shading Accent 1" w:uiPriority="71"/>
+    <w:lsdException w:name="Colorful List Accent 1" w:uiPriority="72"/>
+    <w:lsdException w:name="Colorful Grid Accent 1" w:uiPriority="73"/>
+    <w:lsdException w:name="Light Shading Accent 2" w:uiPriority="60"/>
+    <w:lsdException w:name="Light List Accent 2" w:uiPriority="61"/>
+    <w:lsdException w:name="Light Grid Accent 2" w:uiPriority="62"/>
+    <w:lsdException w:name="Medium Shading 1 Accent 2" w:uiPriority="63"/>
+    <w:lsdException w:name="Medium Shading 2 Accent 2" w:uiPriority="64"/>
+    <w:lsdException w:name="Medium List 1 Accent 2" w:uiPriority="65"/>
+    <w:lsdException w:name="Medium List 2 Accent 2" w:uiPriority="66"/>
+    <w:lsdException w:name="Medium Grid 1 Accent 2" w:uiPriority="67"/>
+    <w:lsdException w:name="Medium Grid 2 Accent 2" w:uiPriority="68"/>
+    <w:lsdException w:name="Medium Grid 3 Accent 2" w:uiPriority="69"/>
+    <w:lsdException w:name="Dark List Accent 2" w:uiPriority="70"/>
+    <w:lsdException w:name="Colorful Shading Accent 2" w:uiPriority="71"/>
+    <w:lsdException w:name="Colorful List Accent 2" w:uiPriority="72"/>
+    <w:lsdException w:name="Colorful Grid Accent 2" w:uiPriority="73"/>
+    <w:lsdException w:name="Light Shading Accent 3" w:uiPriority="60"/>
+    <w:lsdException w:name="Light List Accent 3" w:uiPriority="61"/>
+    <w:lsdException w:name="Light Grid Accent 3" w:uiPriority="62"/>
+    <w:lsdException w:name="Medium Shading 1 Accent 3" w:uiPriority="63"/>
+    <w:lsdException w:name="Medium Shading 2 Accent 3" w:uiPriority="64"/>
+    <w:lsdException w:name="Medium List 1 Accent 3" w:uiPriority="65"/>
+    <w:lsdException w:name="Medium List 2 Accent 3" w:uiPriority="66"/>
+    <w:lsdException w:name="Medium Grid 1 Accent 3" w:uiPriority="67"/>
+    <w:lsdException w:name="Medium Grid 2 Accent 3" w:uiPriority="68"/>
+    <w:lsdException w:name="Medium Grid 3 Accent 3" w:uiPriority="69"/>
+    <w:lsdException w:name="Dark List Accent 3" w:uiPriority="70"/>
+    <w:lsdException w:name="Colorful Shading Accent 3" w:uiPriority="71"/>
+    <w:lsdException w:name="Colorful List Accent 3" w:uiPriority="72"/>
+    <w:lsdException w:name="Colorful Grid Accent 3" w:uiPriority="73"/>
+    <w:lsdException w:name="Light Shading Accent 4" w:uiPriority="60"/>
+    <w:lsdException w:name="Light List Accent 4" w:uiPriority="61"/>
+    <w:lsdException w:name="Light Grid Accent 4" w:uiPriority="62"/>
+    <w:lsdException w:name="Medium Shading 1 Accent 4" w:uiPriority="63"/>
+    <w:lsdException w:name="Medium Shading 2 Accent 4" w:uiPriority="64"/>
+    <w:lsdException w:name="Medium List 1 Accent 4" w:uiPriority="65"/>
+    <w:lsdException w:name="Medium List 2 Accent 4" w:uiPriority="66"/>
+    <w:lsdException w:name="Medium Grid 1 Accent 4" w:uiPriority="67"/>
+    <w:lsdException w:name="Medium Grid 2 Accent 4" w:uiPriority="68"/>
+    <w:lsdException w:name="Medium Grid 3 Accent 4" w:uiPriority="69"/>
+    <w:lsdException w:name="Dark List Accent 4" w:uiPriority="70"/>
+    <w:lsdException w:name="Colorful Shading Accent 4" w:uiPriority="71"/>
+    <w:lsdException w:name="Colorful List Accent 4" w:uiPriority="72"/>
+    <w:lsdException w:name="Colorful Grid Accent 4" w:uiPriority="73"/>
+    <w:lsdException w:name="Light Shading Accent 5" w:uiPriority="60"/>
+    <w:lsdException w:name="Light List Accent 5" w:uiPriority="61"/>
+    <w:lsdException w:name="Light Grid Accent 5" w:uiPriority="62"/>
+    <w:lsdException w:name="Medium Shading 1 Accent 5" w:uiPriority="63"/>
+    <w:lsdException w:name="Medium Shading 2 Accent 5" w:uiPriority="64"/>
+    <w:lsdException w:name="Medium List 1 Accent 5" w:uiPriority="65"/>
+    <w:lsdException w:name="Medium List 2 Accent 5" w:uiPriority="66"/>
+    <w:lsdException w:name="Medium Grid 1 Accent 5" w:uiPriority="67"/>
+    <w:lsdException w:name="Medium Grid 2 Accent 5" w:uiPriority="68"/>
+    <w:lsdException w:name="Medium Grid 3 Accent 5" w:uiPriority="69"/>
+    <w:lsdException w:name="Dark List Accent 5" w:uiPriority="70"/>
+    <w:lsdException w:name="Colorful Shading Accent 5" w:uiPriority="71"/>
+    <w:lsdException w:name="Colorful List Accent 5" w:uiPriority="72"/>
+    <w:lsdException w:name="Colorful Grid Accent 5" w:uiPriority="73"/>
+    <w:lsdException w:name="Light Shading Accent 6" w:uiPriority="60"/>
+    <w:lsdException w:name="Light List Accent 6" w:uiPriority="61"/>
+    <w:lsdException w:name="Light Grid Accent 6" w:uiPriority="62"/>
+    <w:lsdException w:name="Medium Shading 1 Accent 6" w:uiPriority="63"/>
+    <w:lsdException w:name="Medium Shading 2 Accent 6" w:uiPriority="64"/>
+    <w:lsdException w:name="Medium List 1 Accent 6" w:uiPriority="65"/>
+    <w:lsdException w:name="Medium List 2 Accent 6" w:uiPriority="66"/>
+    <w:lsdException w:name="Medium Grid 1 Accent 6" w:uiPriority="67"/>
+    <w:lsdException w:name="Medium Grid 2 Accent 6" w:uiPriority="68"/>
+    <w:lsdException w:name="Medium Grid 3 Accent 6" w:uiPriority="69"/>
+    <w:lsdException w:name="Dark List Accent 6" w:uiPriority="70"/>
+    <w:lsdException w:name="Colorful Shading Accent 6" w:uiPriority="71"/>
+    <w:lsdException w:name="Colorful List Accent 6" w:uiPriority="72"/>
+    <w:lsdException w:name="Colorful Grid Accent 6" w:uiPriority="73"/>
+    <w:lsdException w:name="Subtle Emphasis" w:uiPriority="19" w:qFormat="1"/>
+    <w:lsdException w:name="Intense Emphasis" w:uiPriority="21" w:qFormat="1"/>
+    <w:lsdException w:name="Subtle Reference" w:uiPriority="31" w:qFormat="1"/>
+    <w:lsdException w:name="Intense Reference" w:uiPriority="32" w:qFormat="1"/>
+    <w:lsdException w:name="Book Title" w:uiPriority="33" w:qFormat="1"/>
+    <w:lsdException w:name="Bibliography" w:semiHidden="1" w:uiPriority="37" w:unhideWhenUsed="1"/>
+    <w:lsdException w:name="TOC Heading" w:semiHidden="1" w:uiPriority="39" w:unhideWhenUsed="1" w:qFormat="1"/>
+    <w:lsdException w:name="Plain Table 1" w:uiPriority="41"/>
+    <w:lsdException w:name="Plain Table 2" w:uiPriority="42"/>
+    <w:lsdException w:name="Plain Table 3" w:uiPriority="43"/>
+    <w:lsdException w:name="Plain Table 4" w:uiPriority="44"/>
+    <w:lsdException w:name="Plain Table 5" w:uiPriority="45"/>
+    <w:lsdException w:name="Grid Table Light" w:uiPriority="40"/>
+    <w:lsdException w:name="Grid Table 1 Light" w:uiPriority="46"/>
+    <w:lsdException w:name="Grid Table 2" w:uiPriority="47"/>
+    <w:lsdException w:name="Grid Table 3" w:uiPriority="48"/>
+    <w:lsdException w:name="Grid Table 4" w:uiPriority="49"/>
+    <w:lsdException w:name="Grid Table 5 Dark" w:uiPriority="50"/>
+    <w:lsdException w:name="Grid Table 6 Colorful" w:uiPriority="51"/>
+    <w:lsdException w:name="Grid Table 7 Colorful" w:uiPriority="52"/>
+    <w:lsdException w:name="Grid Table 1 Light Accent 1" w:uiPriority="46"/>
+    <w:lsdException w:name="Grid Table 2 Accent 1" w:uiPriority="47"/>
+    <w:lsdException w:name="Grid Table 3 Accent 1" w:uiPriority="48"/>
+    <w:lsdException w:name="Grid Table 4 Accent 1" w:uiPriority="49"/>
+    <w:lsdException w:name="Grid Table 5 Dark Accent 1" w:uiPriority="50"/>
+    <w:lsdException w:name="Grid Table 6 Colorful Accent 1" w:uiPriority="51"/>
+    <w:lsdException w:name="Grid Table 7 Colorful Accent 1" w:uiPriority="52"/>
+    <w:lsdException w:name="Grid Table 1 Light Accent 2" w:uiPriority="46"/>
+    <w:lsdException w:name="Grid Table 2 Accent 2" w:uiPriority="47"/>
+    <w:lsdException w:name="Grid Table 3 Accent 2" w:uiPriority="48"/>
+    <w:lsdException w:name="Grid Table 4 Accent 2" w:uiPriority="49"/>
+    <w:lsdException w:name="Grid Table 5 Dark Accent 2" w:uiPriority="50"/>
+    <w:lsdException w:name="Grid Table 6 Colorful Accent 2" w:uiPriority="51"/>
+    <w:lsdException w:name="Grid Table 7 Colorful Accent 2" w:uiPriority="52"/>
+    <w:lsdException w:name="Grid Table 1 Light Accent 3" w:uiPriority="46"/>
+    <w:lsdException w:name="Grid Table 2 Accent 3" w:uiPriority="47"/>
+    <w:lsdException w:name="Grid Table 3 Accent 3" w:uiPriority="48"/>
+    <w:lsdException w:name="Grid Table 4 Accent 3" w:uiPriority="49"/>
+    <w:lsdException w:name="Grid Table 5 Dark Accent 3" w:uiPriority="50"/>
+    <w:lsdException w:name="Grid Table 6 Colorful Accent 3" w:uiPriority="51"/>
+    <w:lsdException w:name="Grid Table 7 Colorful Accent 3" w:uiPriority="52"/>
+    <w:lsdException w:name="Grid Table 1 Light Accent 4" w:uiPriority="46"/>
+    <w:lsdException w:name="Grid Table 2 Accent 4" w:uiPriority="47"/>
+    <w:lsdException w:name="Grid Table 3 Accent 4" w:uiPriority="48"/>
+    <w:lsdException w:name="Grid Table 4 Accent 4" w:uiPriority="49"/>
+    <w:lsdException w:name="Grid Table 5 Dark Accent 4" w:uiPriority="50"/>
+    <w:lsdException w:name="Grid Table 6 Colorful Accent 4" w:uiPriority="51"/>
+    <w:lsdException w:name="Grid Table 7 Colorful Accent 4" w:uiPriority="52"/>
+    <w:lsdException w:name="Grid Table 1 Light Accent 5" w:uiPriority="46"/>
+    <w:lsdException w:name="Grid Table 2 Accent 5" w:uiPriority="47"/>
+    <w:lsdException w:name="Grid Table 3 Accent 5" w:uiPriority="48"/>
+    <w:lsdException w:name="Grid Table 4 Accent 5" w:uiPriority="49"/>
+    <w:lsdException w:name="Grid Table 5 Dark Accent 5" w:uiPriority="50"/>
+    <w:lsdException w:name="Grid Table 6 Colorful Accent 5" w:uiPriority="51"/>
+    <w:lsdException w:name="Grid Table 7 Colorful Accent 5" w:uiPriority="52"/>
+    <w:lsdException w:name="Grid Table 1 Light Accent 6" w:uiPriority="46"/>
+    <w:lsdException w:name="Grid Table 2 Accent 6" w:uiPriority="47"/>
+    <w:lsdException w:name="Grid Table 3 Accent 6" w:uiPriority="48"/>
+    <w:lsdException w:name="Grid Table 4 Accent 6" w:uiPriority="49"/>
+    <w:lsdException w:name="Grid Table 5 Dark Accent 6" w:uiPriority="50"/>
+    <w:lsdException w:name="Grid Table 6 Colorful Accent 6" w:uiPriority="51"/>
+    <w:lsdException w:name="Grid Table 7 Colorful Accent 6" w:uiPriority="52"/>
+    <w:lsdException w:name="List Table 1 Light" w:uiPriority="46"/>
+    <w:lsdException w:name="List Table 2" w:uiPriority="47"/>
+    <w:lsdException w:name="List Table 3" w:uiPriority="48"/>
+    <w:lsdException w:name="List Table 4" w:uiPriority="49"/>
+    <w:lsdException w:name="List Table 5 Dark" w:uiPriority="50"/>
+    <w:lsdException w:name="List Table 6 Colorful" w:uiPriority="51"/>
+    <w:lsdException w:name="List Table 7 Colorful" w:uiPriority="52"/>
+    <w:lsdException w:name="List Table 1 Light Accent 1" w:uiPriority="46"/>
+    <w:lsdException w:name="List Table 2 Accent 1" w:uiPriority="47"/>
+    <w:lsdException w:name="List Table 3 Accent 1" w:uiPriority="48"/>
+    <w:lsdException w:name="List Table 4 Accent 1" w:uiPriority="49"/>
+    <w:lsdException w:name="List Table 5 Dark Accent 1" w:uiPriority="50"/>
+    <w:lsdException w:name="List Table 6 Colorful Accent 1" w:uiPriority="51"/>
+    <w:lsdException w:name="List Table 7 Colorful Accent 1" w:uiPriority="52"/>
+    <w:lsdException w:name="List Table 1 Light Accent 2" w:uiPriority="46"/>
+    <w:lsdException w:name="List Table 2 Accent 2" w:uiPriority="47"/>
+    <w:lsdException w:name="List Table 3 Accent 2" w:uiPriority="48"/>
+    <w:lsdException w:name="List Table 4 Accent 2" w:uiPriority="49"/>
+    <w:lsdException w:name="List Table 5 Dark Accent 2" w:uiPriority="50"/>
+    <w:lsdException w:name="List Table 6 Colorful Accent 2" w:uiPriority="51"/>
+    <w:lsdException w:name="List Table 7 Colorful Accent 2" w:uiPriority="52"/>
+    <w:lsdException w:name="List Table 1 Light Accent 3" w:uiPriority="46"/>
+    <w:lsdException w:name="List Table 2 Accent 3" w:uiPriority="47"/>
+    <w:lsdException w:name="List Table 3 Accent 3" w:uiPriority="48"/>
+    <w:lsdException w:name="List Table 4 Accent 3" w:uiPriority="49"/>
+    <w:lsdException w:name="List Table 5 Dark Accent 3" w:uiPriority="50"/>
+    <w:lsdException w:name="List Table 6 Colorful Accent 3" w:uiPriority="51"/>
+    <w:lsdException w:name="List Table 7 Colorful Accent 3" w:uiPriority="52"/>
+    <w:lsdException w:name="List Table 1 Light Accent 4" w:uiPriority="46"/>
+    <w:lsdException w:name="List Table 2 Accent 4" w:uiPriority="47"/>
+    <w:lsdException w:name="List Table 3 Accent 4" w:uiPriority="48"/>
+    <w:lsdException w:name="List Table 4 Accent 4" w:uiPriority="49"/>
+    <w:lsdException w:name="List Table 5 Dark Accent 4" w:uiPriority="50"/>
+    <w:lsdException w:name="List Table 6 Colorful Accent 4" w:uiPriority="51"/>
+    <w:lsdException w:name="List Table 7 Colorful Accent 4" w:uiPriority="52"/>
+    <w:lsdException w:name="List Table 1 Light Accent 5" w:uiPriority="46"/>
+    <w:lsdException w:name="List Table 2 Accent 5" w:uiPriority="47"/>
+    <w:lsdException w:name="List Table 3 Accent 5" w:uiPriority="48"/>
+    <w:lsdException w:name="List Table 4 Accent 5" w:uiPriority="49"/>
+    <w:lsdException w:name="List Table 5 Dark Accent 5" w:uiPriority="50"/>
+    <w:lsdException w:name="List Table 6 Colorful Accent 5" w:uiPriority="51"/>
+    <w:lsdException w:name="List Table 7 Colorful Accent 5" w:uiPriority="52"/>
+    <w:lsdException w:name="List Table 1 Light Accent 6" w:uiPriority="46"/>
+    <w:lsdException w:name="List Table 2 Accent 6" w:uiPriority="47"/>
+    <w:lsdException w:name="List Table 3 Accent 6" w:uiPriority="48"/>
+    <w:lsdException w:name="List Table 4 Accent 6" w:uiPriority="49"/>
+    <w:lsdException w:name="List Table 5 Dark Accent 6" w:uiPriority="50"/>
+    <w:lsdException w:name="List Table 6 Colorful Accent 6" w:uiPriority="51"/>
+    <w:lsdException w:name="List Table 7 Colorful Accent 6" w:uiPriority="52"/>
   </w:latentStyles>
   <w:style w:type="paragraph" w:default="1" w:styleId="Normal">
     <w:name w:val="Normal"/>
@@ -5952,7 +7954,6 @@
     <w:uiPriority w:val="99"/>
     <w:semiHidden/>
     <w:unhideWhenUsed/>
-    <w:qFormat/>
     <w:tblPr>
       <w:tblInd w:w="0" w:type="dxa"/>
       <w:tblCellMar>
@@ -6026,8 +8027,8 @@
       <w:lang w:bidi="en-US"/>
     </w:rPr>
   </w:style>
-  <w:style w:type="paragraph" w:customStyle="1" w:styleId="normal0">
-    <w:name w:val="normal"/>
+  <w:style w:type="paragraph" w:customStyle="1" w:styleId="Normal1">
+    <w:name w:val="Normal1"/>
     <w:rsid w:val="00220CD6"/>
     <w:pPr>
       <w:widowControl/>
@@ -6052,7 +8053,6 @@
     <w:tblPr>
       <w:tblStyleRowBandSize w:val="1"/>
       <w:tblStyleColBandSize w:val="1"/>
-      <w:tblInd w:w="0" w:type="dxa"/>
       <w:tblBorders>
         <w:top w:val="single" w:sz="8" w:space="0" w:color="0F6FC6" w:themeColor="accent1"/>
         <w:left w:val="single" w:sz="8" w:space="0" w:color="0F6FC6" w:themeColor="accent1"/>
@@ -6061,12 +8061,6 @@
         <w:insideH w:val="single" w:sz="8" w:space="0" w:color="0F6FC6" w:themeColor="accent1"/>
         <w:insideV w:val="single" w:sz="8" w:space="0" w:color="0F6FC6" w:themeColor="accent1"/>
       </w:tblBorders>
-      <w:tblCellMar>
-        <w:top w:w="0" w:type="dxa"/>
-        <w:left w:w="108" w:type="dxa"/>
-        <w:bottom w:w="0" w:type="dxa"/>
-        <w:right w:w="108" w:type="dxa"/>
-      </w:tblCellMar>
     </w:tblPr>
     <w:tcPr>
       <w:shd w:val="clear" w:color="auto" w:fill="BADBF9" w:themeFill="accent1" w:themeFillTint="3F"/>
@@ -6171,6 +8165,25 @@
     <w:rPr>
       <w:color w:val="E2D700" w:themeColor="hyperlink"/>
       <w:u w:val="single"/>
+    </w:rPr>
+  </w:style>
+  <w:style w:type="paragraph" w:styleId="NormalWeb">
+    <w:name w:val="Normal (Web)"/>
+    <w:basedOn w:val="Normal"/>
+    <w:uiPriority w:val="99"/>
+    <w:semiHidden/>
+    <w:unhideWhenUsed/>
+    <w:rsid w:val="009C7743"/>
+    <w:pPr>
+      <w:widowControl/>
+      <w:autoSpaceDE/>
+      <w:autoSpaceDN/>
+      <w:spacing w:before="100" w:beforeAutospacing="1" w:after="100" w:afterAutospacing="1"/>
+    </w:pPr>
+    <w:rPr>
+      <w:sz w:val="24"/>
+      <w:szCs w:val="24"/>
+      <w:lang w:val="en-GB" w:eastAsia="en-GB" w:bidi="ar-SA"/>
     </w:rPr>
   </w:style>
 </w:styles>
@@ -6464,7 +8477,7 @@
 </file>
 
 <file path=customXml/itemProps1.xml><?xml version="1.0" encoding="utf-8"?>
-<ds:datastoreItem xmlns:ds="http://schemas.openxmlformats.org/officeDocument/2006/customXml" ds:itemID="{10DA0E65-F923-4A18-98CF-6B4ED46C4133}">
+<ds:datastoreItem xmlns:ds="http://schemas.openxmlformats.org/officeDocument/2006/customXml" ds:itemID="{B952403D-7F2A-4C88-A3CB-4720481E6007}">
   <ds:schemaRefs>
     <ds:schemaRef ds:uri="http://schemas.openxmlformats.org/officeDocument/2006/bibliography"/>
   </ds:schemaRefs>

</xml_diff>

<commit_message>
final version of doc 1
</commit_message>
<xml_diff>
--- a/Deliverable 2/Documentations/SOEN 6481 D2.docx
+++ b/Deliverable 2/Documentations/SOEN 6481 D2.docx
@@ -12422,8 +12422,59 @@
           <w:sz w:val="24"/>
           <w:szCs w:val="24"/>
         </w:rPr>
-        <w:t>Please find the attached source code along with this document.</w:t>
-      </w:r>
+        <w:t>Please find the attached source code along with this document</w:t>
+      </w:r>
+    </w:p>
+    <w:p>
+      <w:pPr>
+        <w:pStyle w:val="Normal1"/>
+        <w:numPr>
+          <w:ilvl w:val="0"/>
+          <w:numId w:val="2"/>
+        </w:numPr>
+        <w:spacing w:after="0"/>
+        <w:jc w:val="both"/>
+        <w:rPr>
+          <w:rFonts w:ascii="Times New Roman" w:eastAsia="Times New Roman" w:hAnsi="Times New Roman" w:cs="Times New Roman"/>
+          <w:sz w:val="24"/>
+          <w:szCs w:val="24"/>
+        </w:rPr>
+      </w:pPr>
+      <w:r>
+        <w:rPr>
+          <w:rFonts w:ascii="Times New Roman" w:eastAsia="Times New Roman" w:hAnsi="Times New Roman" w:cs="Times New Roman"/>
+          <w:sz w:val="24"/>
+          <w:szCs w:val="24"/>
+        </w:rPr>
+        <w:t xml:space="preserve">This is the link to </w:t>
+      </w:r>
+      <w:proofErr w:type="spellStart"/>
+      <w:r>
+        <w:rPr>
+          <w:rFonts w:ascii="Times New Roman" w:eastAsia="Times New Roman" w:hAnsi="Times New Roman" w:cs="Times New Roman"/>
+          <w:sz w:val="24"/>
+          <w:szCs w:val="24"/>
+        </w:rPr>
+        <w:t>Github</w:t>
+      </w:r>
+      <w:proofErr w:type="spellEnd"/>
+      <w:r>
+        <w:rPr>
+          <w:rFonts w:ascii="Times New Roman" w:eastAsia="Times New Roman" w:hAnsi="Times New Roman" w:cs="Times New Roman"/>
+          <w:sz w:val="24"/>
+          <w:szCs w:val="24"/>
+        </w:rPr>
+        <w:t xml:space="preserve"> : </w:t>
+      </w:r>
+      <w:hyperlink r:id="rId9" w:history="1">
+        <w:r>
+          <w:rPr>
+            <w:rStyle w:val="Hyperlink"/>
+            <w:color w:val="0F6FC6" w:themeColor="accent1"/>
+          </w:rPr>
+          <w:t>https://github.com/SriparnaChakraborty/SOEN-6481</w:t>
+        </w:r>
+      </w:hyperlink>
     </w:p>
     <w:p>
       <w:pPr>
@@ -12693,6 +12744,24 @@
               </w:rPr>
               <w:t xml:space="preserve"> </w:t>
             </w:r>
+            <w:r>
+              <w:rPr>
+                <w:rFonts w:ascii="Times New Roman" w:eastAsia="Times New Roman" w:hAnsi="Times New Roman" w:cs="Times New Roman"/>
+                <w:sz w:val="24"/>
+                <w:szCs w:val="24"/>
+              </w:rPr>
+              <w:t xml:space="preserve"> </w:t>
+            </w:r>
+            <w:proofErr w:type="spellStart"/>
+            <w:r>
+              <w:rPr>
+                <w:rFonts w:ascii="Times New Roman" w:eastAsia="Times New Roman" w:hAnsi="Times New Roman" w:cs="Times New Roman"/>
+                <w:sz w:val="24"/>
+                <w:szCs w:val="24"/>
+              </w:rPr>
+              <w:t>Chuchra</w:t>
+            </w:r>
+            <w:proofErr w:type="spellEnd"/>
           </w:p>
         </w:tc>
         <w:tc>
@@ -12720,19 +12789,25 @@
               <w:spacing w:after="0" w:line="240" w:lineRule="auto"/>
               <w:rPr>
                 <w:rFonts w:ascii="Times New Roman" w:eastAsia="Times New Roman" w:hAnsi="Times New Roman" w:cs="Times New Roman"/>
-                <w:color w:val="FF0000"/>
-                <w:sz w:val="24"/>
-                <w:szCs w:val="24"/>
-              </w:rPr>
-            </w:pPr>
-            <w:r>
-              <w:rPr>
-                <w:rFonts w:ascii="Times New Roman" w:eastAsia="Times New Roman" w:hAnsi="Times New Roman" w:cs="Times New Roman"/>
-                <w:color w:val="FF0000"/>
-                <w:sz w:val="24"/>
-                <w:szCs w:val="24"/>
-              </w:rPr>
-              <w:t>RAVNEET PLEASE FILL</w:t>
+                <w:sz w:val="24"/>
+                <w:szCs w:val="24"/>
+              </w:rPr>
+            </w:pPr>
+            <w:r>
+              <w:rPr>
+                <w:rFonts w:ascii="Times New Roman" w:eastAsia="Times New Roman" w:hAnsi="Times New Roman" w:cs="Times New Roman"/>
+                <w:sz w:val="24"/>
+                <w:szCs w:val="24"/>
+              </w:rPr>
+              <w:t>US5 -</w:t>
+            </w:r>
+            <w:r>
+              <w:rPr>
+                <w:rFonts w:ascii="Times New Roman" w:eastAsia="Times New Roman" w:hAnsi="Times New Roman" w:cs="Times New Roman"/>
+                <w:sz w:val="24"/>
+                <w:szCs w:val="24"/>
+              </w:rPr>
+              <w:t xml:space="preserve"> Buy a pass(monthly/yearly)</w:t>
             </w:r>
           </w:p>
         </w:tc>
@@ -12768,6 +12843,24 @@
                 <w:szCs w:val="24"/>
               </w:rPr>
               <w:t>Ravneet</w:t>
+            </w:r>
+            <w:proofErr w:type="spellEnd"/>
+            <w:r>
+              <w:rPr>
+                <w:rFonts w:ascii="Times New Roman" w:eastAsia="Times New Roman" w:hAnsi="Times New Roman" w:cs="Times New Roman"/>
+                <w:sz w:val="24"/>
+                <w:szCs w:val="24"/>
+              </w:rPr>
+              <w:t xml:space="preserve"> Singh </w:t>
+            </w:r>
+            <w:proofErr w:type="spellStart"/>
+            <w:r>
+              <w:rPr>
+                <w:rFonts w:ascii="Times New Roman" w:eastAsia="Times New Roman" w:hAnsi="Times New Roman" w:cs="Times New Roman"/>
+                <w:sz w:val="24"/>
+                <w:szCs w:val="24"/>
+              </w:rPr>
+              <w:t>Brar</w:t>
             </w:r>
             <w:proofErr w:type="spellEnd"/>
           </w:p>
@@ -12870,6 +12963,24 @@
               </w:rPr>
               <w:t xml:space="preserve"> </w:t>
             </w:r>
+            <w:r>
+              <w:rPr>
+                <w:rFonts w:ascii="Times New Roman" w:eastAsia="Times New Roman" w:hAnsi="Times New Roman" w:cs="Times New Roman"/>
+                <w:sz w:val="24"/>
+                <w:szCs w:val="24"/>
+              </w:rPr>
+              <w:t xml:space="preserve"> </w:t>
+            </w:r>
+            <w:proofErr w:type="spellStart"/>
+            <w:r>
+              <w:rPr>
+                <w:rFonts w:ascii="Times New Roman" w:eastAsia="Times New Roman" w:hAnsi="Times New Roman" w:cs="Times New Roman"/>
+                <w:sz w:val="24"/>
+                <w:szCs w:val="24"/>
+              </w:rPr>
+              <w:t>Dadhnia</w:t>
+            </w:r>
+            <w:proofErr w:type="spellEnd"/>
           </w:p>
         </w:tc>
         <w:tc>
@@ -12994,7 +13105,7 @@
       </w:pPr>
     </w:p>
     <w:sectPr>
-      <w:footerReference w:type="default" r:id="rId9"/>
+      <w:footerReference w:type="default" r:id="rId10"/>
       <w:pgSz w:w="12240" w:h="15840"/>
       <w:pgMar w:top="1380" w:right="1680" w:bottom="1220" w:left="1680" w:header="0" w:footer="1030" w:gutter="0"/>
       <w:cols w:space="720"/>
@@ -14211,7 +14322,7 @@
 </file>
 
 <file path=customXml/itemProps1.xml><?xml version="1.0" encoding="utf-8"?>
-<ds:datastoreItem xmlns:ds="http://schemas.openxmlformats.org/officeDocument/2006/customXml" ds:itemID="{AB2F6C29-81E9-4261-B602-D8FB8D70917A}">
+<ds:datastoreItem xmlns:ds="http://schemas.openxmlformats.org/officeDocument/2006/customXml" ds:itemID="{A735A402-07FA-4990-8179-32159F5B0536}">
   <ds:schemaRefs>
     <ds:schemaRef ds:uri="http://schemas.openxmlformats.org/officeDocument/2006/bibliography"/>
   </ds:schemaRefs>

</xml_diff>